<commit_message>
update after first feedback
updated user manual and suppressed write-outs from script
</commit_message>
<xml_diff>
--- a/LingQ Bulk Lesson Importer Tool.docx
+++ b/LingQ Bulk Lesson Importer Tool.docx
@@ -9,11 +9,19 @@
           <w:lang w:val="en-US"/>
         </w:rPr>
       </w:pPr>
-      <w:r>
-        <w:rPr>
-          <w:lang w:val="en-US"/>
-        </w:rPr>
-        <w:t>LingQ Bulk Lesson Importer Tool</w:t>
+      <w:proofErr w:type="spellStart"/>
+      <w:r>
+        <w:rPr>
+          <w:lang w:val="en-US"/>
+        </w:rPr>
+        <w:t>LingQ</w:t>
+      </w:r>
+      <w:proofErr w:type="spellEnd"/>
+      <w:r>
+        <w:rPr>
+          <w:lang w:val="en-US"/>
+        </w:rPr>
+        <w:t xml:space="preserve"> Bulk Lesson Importer Tool</w:t>
       </w:r>
     </w:p>
     <w:p>
@@ -130,7 +138,23 @@
             <w:rStyle w:val="Hyperlink"/>
             <w:lang w:val="en-US"/>
           </w:rPr>
-          <w:t>Selenium Browser Autmation Framework</w:t>
+          <w:t xml:space="preserve">Selenium Browser </w:t>
+        </w:r>
+        <w:proofErr w:type="spellStart"/>
+        <w:r>
+          <w:rPr>
+            <w:rStyle w:val="Hyperlink"/>
+            <w:lang w:val="en-US"/>
+          </w:rPr>
+          <w:t>Autmation</w:t>
+        </w:r>
+        <w:proofErr w:type="spellEnd"/>
+        <w:r>
+          <w:rPr>
+            <w:rStyle w:val="Hyperlink"/>
+            <w:lang w:val="en-US"/>
+          </w:rPr>
+          <w:t xml:space="preserve"> Framework</w:t>
         </w:r>
       </w:hyperlink>
       <w:r>
@@ -180,7 +204,21 @@
         <w:rPr>
           <w:lang w:val="en-US"/>
         </w:rPr>
-        <w:t xml:space="preserve">This task depends on your specific circumstances (such as the format of your e-book), therefore making a generic tool that handles this is too difficult. (I may release something that will help </w:t>
+        <w:t>This task depends on your specific circumstances (such as the format of your e-book)</w:t>
+      </w:r>
+      <w:proofErr w:type="gramStart"/>
+      <w:r>
+        <w:rPr>
+          <w:lang w:val="en-US"/>
+        </w:rPr>
+        <w:t>,</w:t>
+      </w:r>
+      <w:proofErr w:type="gramEnd"/>
+      <w:r>
+        <w:rPr>
+          <w:lang w:val="en-US"/>
+        </w:rPr>
+        <w:t xml:space="preserve"> therefore making a generic tool that handles this is too difficult. (I may release something that will help </w:t>
       </w:r>
       <w:r>
         <w:rPr>
@@ -231,7 +269,21 @@
         <w:rPr>
           <w:lang w:val="en-US"/>
         </w:rPr>
-        <w:t xml:space="preserve"> (may possibly work on Vista or XP, this has not been tested.) </w:t>
+        <w:t xml:space="preserve"> (</w:t>
+      </w:r>
+      <w:proofErr w:type="gramStart"/>
+      <w:r>
+        <w:rPr>
+          <w:lang w:val="en-US"/>
+        </w:rPr>
+        <w:t>may</w:t>
+      </w:r>
+      <w:proofErr w:type="gramEnd"/>
+      <w:r>
+        <w:rPr>
+          <w:lang w:val="en-US"/>
+        </w:rPr>
+        <w:t xml:space="preserve"> possibly work on Vista or XP, this has not been tested.) </w:t>
       </w:r>
     </w:p>
     <w:p>
@@ -586,25 +638,48 @@
         </w:rPr>
         <w:t xml:space="preserve">1. </w:t>
       </w:r>
-      <w:r>
-        <w:rPr>
-          <w:b/>
-          <w:lang w:val="en-US"/>
-        </w:rPr>
-        <w:t>LingQ Course</w:t>
-      </w:r>
-    </w:p>
-    <w:p>
-      <w:pPr>
-        <w:rPr>
-          <w:lang w:val="en-US"/>
-        </w:rPr>
-      </w:pPr>
-      <w:r>
-        <w:rPr>
-          <w:lang w:val="en-US"/>
-        </w:rPr>
-        <w:t xml:space="preserve">Make sure you have a course ready on the LingQ site. I recommend you create a new course for the import. Don't use a course where you already have a lot of lessons. If you make a mistake, or the import fails halfway through for whatever reason, </w:t>
+      <w:proofErr w:type="spellStart"/>
+      <w:r>
+        <w:rPr>
+          <w:b/>
+          <w:lang w:val="en-US"/>
+        </w:rPr>
+        <w:t>LingQ</w:t>
+      </w:r>
+      <w:proofErr w:type="spellEnd"/>
+      <w:r>
+        <w:rPr>
+          <w:b/>
+          <w:lang w:val="en-US"/>
+        </w:rPr>
+        <w:t xml:space="preserve"> Course</w:t>
+      </w:r>
+    </w:p>
+    <w:p>
+      <w:pPr>
+        <w:rPr>
+          <w:lang w:val="en-US"/>
+        </w:rPr>
+      </w:pPr>
+      <w:r>
+        <w:rPr>
+          <w:lang w:val="en-US"/>
+        </w:rPr>
+        <w:t xml:space="preserve">Make sure you have a course ready on the </w:t>
+      </w:r>
+      <w:proofErr w:type="spellStart"/>
+      <w:r>
+        <w:rPr>
+          <w:lang w:val="en-US"/>
+        </w:rPr>
+        <w:t>LingQ</w:t>
+      </w:r>
+      <w:proofErr w:type="spellEnd"/>
+      <w:r>
+        <w:rPr>
+          <w:lang w:val="en-US"/>
+        </w:rPr>
+        <w:t xml:space="preserve"> site. I recommend you create a new course for the import. Don't use a course where you already have a lot of lessons. If you make a mistake, or the import fails halfway through for whatever reason, </w:t>
       </w:r>
       <w:r>
         <w:rPr>
@@ -647,7 +722,35 @@
         <w:rPr>
           <w:lang w:val="en-US"/>
         </w:rPr>
-        <w:t>. You should have an url that looks like this:</w:t>
+        <w:t xml:space="preserve">. You should have </w:t>
+      </w:r>
+      <w:proofErr w:type="gramStart"/>
+      <w:r>
+        <w:rPr>
+          <w:lang w:val="en-US"/>
+        </w:rPr>
+        <w:t>an</w:t>
+      </w:r>
+      <w:proofErr w:type="gramEnd"/>
+      <w:r>
+        <w:rPr>
+          <w:lang w:val="en-US"/>
+        </w:rPr>
+        <w:t xml:space="preserve"> </w:t>
+      </w:r>
+      <w:proofErr w:type="spellStart"/>
+      <w:r>
+        <w:rPr>
+          <w:lang w:val="en-US"/>
+        </w:rPr>
+        <w:t>url</w:t>
+      </w:r>
+      <w:proofErr w:type="spellEnd"/>
+      <w:r>
+        <w:rPr>
+          <w:lang w:val="en-US"/>
+        </w:rPr>
+        <w:t xml:space="preserve"> that looks like this:</w:t>
       </w:r>
     </w:p>
     <w:p>
@@ -699,7 +802,21 @@
         <w:rPr>
           <w:lang w:val="en-US"/>
         </w:rPr>
-        <w:t>You will need two values from the url:</w:t>
+        <w:t xml:space="preserve">You will need two values from the </w:t>
+      </w:r>
+      <w:proofErr w:type="gramStart"/>
+      <w:r>
+        <w:rPr>
+          <w:lang w:val="en-US"/>
+        </w:rPr>
+        <w:t>url</w:t>
+      </w:r>
+      <w:proofErr w:type="gramEnd"/>
+      <w:r>
+        <w:rPr>
+          <w:lang w:val="en-US"/>
+        </w:rPr>
+        <w:t>:</w:t>
       </w:r>
     </w:p>
     <w:p>
@@ -1430,7 +1547,21 @@
         <w:rPr>
           <w:lang w:val="en-US"/>
         </w:rPr>
-        <w:t>I recommend importing the whole book in one go. If you do it in parts, LingQ likes to mess up the lesson order a bit.</w:t>
+        <w:t xml:space="preserve">I recommend importing the whole book in one go. If you do it in parts, </w:t>
+      </w:r>
+      <w:proofErr w:type="spellStart"/>
+      <w:r>
+        <w:rPr>
+          <w:lang w:val="en-US"/>
+        </w:rPr>
+        <w:t>LingQ</w:t>
+      </w:r>
+      <w:proofErr w:type="spellEnd"/>
+      <w:r>
+        <w:rPr>
+          <w:lang w:val="en-US"/>
+        </w:rPr>
+        <w:t xml:space="preserve"> likes to mess up the lesson order a bit.</w:t>
       </w:r>
     </w:p>
     <w:p>
@@ -1503,7 +1634,21 @@
               <w:rPr>
                 <w:lang w:val="en-US"/>
               </w:rPr>
-              <w:t>Your LingQ username</w:t>
+              <w:t xml:space="preserve">Your </w:t>
+            </w:r>
+            <w:proofErr w:type="spellStart"/>
+            <w:r>
+              <w:rPr>
+                <w:lang w:val="en-US"/>
+              </w:rPr>
+              <w:t>LingQ</w:t>
+            </w:r>
+            <w:proofErr w:type="spellEnd"/>
+            <w:r>
+              <w:rPr>
+                <w:lang w:val="en-US"/>
+              </w:rPr>
+              <w:t xml:space="preserve"> username</w:t>
             </w:r>
             <w:r>
               <w:rPr>
@@ -1547,7 +1692,21 @@
               <w:rPr>
                 <w:lang w:val="en-US"/>
               </w:rPr>
-              <w:t>Your LingQ password.</w:t>
+              <w:t xml:space="preserve">Your </w:t>
+            </w:r>
+            <w:proofErr w:type="spellStart"/>
+            <w:r>
+              <w:rPr>
+                <w:lang w:val="en-US"/>
+              </w:rPr>
+              <w:t>LingQ</w:t>
+            </w:r>
+            <w:proofErr w:type="spellEnd"/>
+            <w:r>
+              <w:rPr>
+                <w:lang w:val="en-US"/>
+              </w:rPr>
+              <w:t xml:space="preserve"> password.</w:t>
             </w:r>
           </w:p>
         </w:tc>
@@ -1563,12 +1722,14 @@
                 <w:lang w:val="en-US"/>
               </w:rPr>
             </w:pPr>
+            <w:proofErr w:type="spellStart"/>
             <w:r>
               <w:rPr>
                 <w:lang w:val="en-US"/>
               </w:rPr>
               <w:t>courseId</w:t>
             </w:r>
+            <w:proofErr w:type="spellEnd"/>
           </w:p>
         </w:tc>
         <w:tc>
@@ -1601,12 +1762,14 @@
                 <w:lang w:val="en-US"/>
               </w:rPr>
             </w:pPr>
+            <w:proofErr w:type="spellStart"/>
             <w:r>
               <w:rPr>
                 <w:lang w:val="en-US"/>
               </w:rPr>
               <w:t>languageCode</w:t>
             </w:r>
+            <w:proofErr w:type="spellEnd"/>
           </w:p>
         </w:tc>
         <w:tc>
@@ -1623,7 +1786,21 @@
               <w:rPr>
                 <w:lang w:val="en-US"/>
               </w:rPr>
-              <w:t>Two-letter code of your course's language, such us ja, de, es...</w:t>
+              <w:t xml:space="preserve">Two-letter code of your course's language, such us ja, de, </w:t>
+            </w:r>
+            <w:proofErr w:type="spellStart"/>
+            <w:r>
+              <w:rPr>
+                <w:lang w:val="en-US"/>
+              </w:rPr>
+              <w:t>es</w:t>
+            </w:r>
+            <w:proofErr w:type="spellEnd"/>
+            <w:r>
+              <w:rPr>
+                <w:lang w:val="en-US"/>
+              </w:rPr>
+              <w:t>...</w:t>
             </w:r>
           </w:p>
         </w:tc>
@@ -1639,12 +1816,14 @@
                 <w:lang w:val="en-US"/>
               </w:rPr>
             </w:pPr>
+            <w:proofErr w:type="spellStart"/>
             <w:r>
               <w:rPr>
                 <w:lang w:val="en-US"/>
               </w:rPr>
               <w:t>inputFolder</w:t>
             </w:r>
+            <w:proofErr w:type="spellEnd"/>
           </w:p>
         </w:tc>
         <w:tc>
@@ -1757,6 +1936,7 @@
         </w:rPr>
         <w:t xml:space="preserve">Start button, type in </w:t>
       </w:r>
+      <w:proofErr w:type="spellStart"/>
       <w:r>
         <w:rPr>
           <w:b/>
@@ -1764,6 +1944,7 @@
         </w:rPr>
         <w:t>PoweShell</w:t>
       </w:r>
+      <w:proofErr w:type="spellEnd"/>
       <w:r>
         <w:rPr>
           <w:lang w:val="en-US"/>
@@ -1794,7 +1975,21 @@
           <w:b/>
           <w:lang w:val="en-US"/>
         </w:rPr>
-        <w:t>Windows Powershell</w:t>
+        <w:t>Windows Power</w:t>
+      </w:r>
+      <w:r>
+        <w:rPr>
+          <w:b/>
+          <w:lang w:val="en-US"/>
+        </w:rPr>
+        <w:t>S</w:t>
+      </w:r>
+      <w:r>
+        <w:rPr>
+          <w:b/>
+          <w:lang w:val="en-US"/>
+        </w:rPr>
+        <w:t>hell</w:t>
       </w:r>
       <w:r>
         <w:rPr>
@@ -1802,6 +1997,330 @@
         </w:rPr>
         <w:t>. (If PowerShell doesn't come up in the search, it means you don't have it installed. Refer to section "Prerequisites")</w:t>
       </w:r>
+    </w:p>
+    <w:p>
+      <w:pPr>
+        <w:pStyle w:val="ListParagraph"/>
+        <w:rPr>
+          <w:lang w:val="en-US"/>
+        </w:rPr>
+      </w:pPr>
+      <w:r>
+        <w:rPr>
+          <w:b/>
+          <w:lang w:val="en-US"/>
+        </w:rPr>
+        <w:t>NOTE</w:t>
+      </w:r>
+      <w:r>
+        <w:rPr>
+          <w:lang w:val="en-US"/>
+        </w:rPr>
+        <w:t>:</w:t>
+      </w:r>
+      <w:r>
+        <w:rPr>
+          <w:lang w:val="en-US"/>
+        </w:rPr>
+        <w:t xml:space="preserve"> If you’ve never run PowerShell scripts before, it’s likely that your PowerShell </w:t>
+      </w:r>
+      <w:r>
+        <w:rPr>
+          <w:b/>
+          <w:lang w:val="en-US"/>
+        </w:rPr>
+        <w:t>Execution Policy</w:t>
+      </w:r>
+      <w:r>
+        <w:rPr>
+          <w:lang w:val="en-US"/>
+        </w:rPr>
+        <w:t xml:space="preserve"> is set to “</w:t>
+      </w:r>
+      <w:r>
+        <w:rPr>
+          <w:b/>
+          <w:lang w:val="en-US"/>
+        </w:rPr>
+        <w:t>Restricted</w:t>
+      </w:r>
+      <w:r>
+        <w:rPr>
+          <w:lang w:val="en-US"/>
+        </w:rPr>
+        <w:t>”. If you try to run the script with restricted execution policy, you’ll get an error that looks like this:</w:t>
+      </w:r>
+    </w:p>
+    <w:p>
+      <w:pPr>
+        <w:pStyle w:val="ListParagraph"/>
+        <w:rPr>
+          <w:b/>
+          <w:color w:val="FF0000"/>
+          <w:lang w:val="en-US"/>
+        </w:rPr>
+      </w:pPr>
+      <w:r>
+        <w:rPr>
+          <w:b/>
+          <w:color w:val="FF0000"/>
+          <w:lang w:val="en-US"/>
+        </w:rPr>
+        <w:t>LingQBulkUpload.ps1 cannot be loaded because running scripts is disabled</w:t>
+      </w:r>
+    </w:p>
+    <w:p>
+      <w:pPr>
+        <w:pStyle w:val="ListParagraph"/>
+        <w:rPr>
+          <w:b/>
+          <w:color w:val="FF0000"/>
+          <w:lang w:val="en-US"/>
+        </w:rPr>
+      </w:pPr>
+      <w:proofErr w:type="gramStart"/>
+      <w:r>
+        <w:rPr>
+          <w:b/>
+          <w:color w:val="FF0000"/>
+          <w:lang w:val="en-US"/>
+        </w:rPr>
+        <w:t>on</w:t>
+      </w:r>
+      <w:proofErr w:type="gramEnd"/>
+      <w:r>
+        <w:rPr>
+          <w:b/>
+          <w:color w:val="FF0000"/>
+          <w:lang w:val="en-US"/>
+        </w:rPr>
+        <w:t xml:space="preserve"> this system.</w:t>
+      </w:r>
+    </w:p>
+    <w:p>
+      <w:pPr>
+        <w:rPr>
+          <w:lang w:val="en-US"/>
+        </w:rPr>
+      </w:pPr>
+      <w:r>
+        <w:rPr>
+          <w:lang w:val="en-US"/>
+        </w:rPr>
+        <w:tab/>
+        <w:t xml:space="preserve">You can also verify this by typing </w:t>
+      </w:r>
+      <w:r>
+        <w:rPr>
+          <w:i/>
+          <w:lang w:val="en-US"/>
+        </w:rPr>
+        <w:t>Get-</w:t>
+      </w:r>
+      <w:proofErr w:type="spellStart"/>
+      <w:r>
+        <w:rPr>
+          <w:i/>
+          <w:lang w:val="en-US"/>
+        </w:rPr>
+        <w:t>ExecutionPolicy</w:t>
+      </w:r>
+      <w:proofErr w:type="spellEnd"/>
+      <w:r>
+        <w:rPr>
+          <w:lang w:val="en-US"/>
+        </w:rPr>
+        <w:t xml:space="preserve"> in the PowerShell console window.</w:t>
+      </w:r>
+    </w:p>
+    <w:p>
+      <w:pPr>
+        <w:pStyle w:val="ListParagraph"/>
+        <w:rPr>
+          <w:lang w:val="en-US"/>
+        </w:rPr>
+      </w:pPr>
+      <w:r>
+        <w:rPr>
+          <w:lang w:val="en-US"/>
+        </w:rPr>
+        <w:t>To change execution policy, you must run the PowerShell console with administrator privileges</w:t>
+      </w:r>
+      <w:r>
+        <w:rPr>
+          <w:lang w:val="en-US"/>
+        </w:rPr>
+        <w:t>.</w:t>
+      </w:r>
+      <w:r>
+        <w:rPr>
+          <w:lang w:val="en-US"/>
+        </w:rPr>
+        <w:t xml:space="preserve"> Right-click on the PowerShell icon and choose “Run as Administrator”.  If a dialog window appears, asking “</w:t>
+      </w:r>
+      <w:r>
+        <w:rPr>
+          <w:lang w:val="en-US"/>
+        </w:rPr>
+        <w:t>Do you want to allow the following program to make changes to your computer?</w:t>
+      </w:r>
+      <w:r>
+        <w:rPr>
+          <w:lang w:val="en-US"/>
+        </w:rPr>
+        <w:t xml:space="preserve">” click </w:t>
+      </w:r>
+      <w:r>
+        <w:rPr>
+          <w:lang w:val="en-US"/>
+        </w:rPr>
+        <w:t>“</w:t>
+      </w:r>
+      <w:r>
+        <w:rPr>
+          <w:lang w:val="en-US"/>
+        </w:rPr>
+        <w:t>Yes</w:t>
+      </w:r>
+      <w:r>
+        <w:rPr>
+          <w:lang w:val="en-US"/>
+        </w:rPr>
+        <w:t>”</w:t>
+      </w:r>
+      <w:r>
+        <w:rPr>
+          <w:lang w:val="en-US"/>
+        </w:rPr>
+        <w:t>. In the PowerShell console window type:</w:t>
+      </w:r>
+    </w:p>
+    <w:p>
+      <w:pPr>
+        <w:pStyle w:val="ListParagraph"/>
+        <w:rPr>
+          <w:i/>
+          <w:lang w:val="en-US"/>
+        </w:rPr>
+      </w:pPr>
+      <w:r>
+        <w:rPr>
+          <w:i/>
+          <w:lang w:val="en-US"/>
+        </w:rPr>
+        <w:t>Set-</w:t>
+      </w:r>
+      <w:proofErr w:type="spellStart"/>
+      <w:r>
+        <w:rPr>
+          <w:i/>
+          <w:lang w:val="en-US"/>
+        </w:rPr>
+        <w:t>ExecutionPolicy</w:t>
+      </w:r>
+      <w:proofErr w:type="spellEnd"/>
+      <w:r>
+        <w:rPr>
+          <w:i/>
+          <w:lang w:val="en-US"/>
+        </w:rPr>
+        <w:t xml:space="preserve"> Unrestricted</w:t>
+      </w:r>
+      <w:r>
+        <w:rPr>
+          <w:i/>
+          <w:lang w:val="en-US"/>
+        </w:rPr>
+        <w:tab/>
+      </w:r>
+    </w:p>
+    <w:p>
+      <w:pPr>
+        <w:pStyle w:val="ListParagraph"/>
+        <w:rPr>
+          <w:lang w:val="en-US"/>
+        </w:rPr>
+      </w:pPr>
+      <w:r>
+        <w:rPr>
+          <w:lang w:val="en-US"/>
+        </w:rPr>
+        <w:t xml:space="preserve">PowerShell will ask you if you really want to </w:t>
+      </w:r>
+      <w:r>
+        <w:rPr>
+          <w:lang w:val="en-US"/>
+        </w:rPr>
+        <w:t>change the execution policy. Press “Y” and then Enter. You can now run the script (proceed to step 3). After the import is finished, you can set the execution policy back to “Restricted” by typing</w:t>
+      </w:r>
+    </w:p>
+    <w:p>
+      <w:pPr>
+        <w:pStyle w:val="ListParagraph"/>
+        <w:rPr>
+          <w:i/>
+          <w:lang w:val="en-US"/>
+        </w:rPr>
+      </w:pPr>
+      <w:r>
+        <w:rPr>
+          <w:i/>
+          <w:lang w:val="en-US"/>
+        </w:rPr>
+        <w:t>Set-</w:t>
+      </w:r>
+      <w:proofErr w:type="spellStart"/>
+      <w:r>
+        <w:rPr>
+          <w:i/>
+          <w:lang w:val="en-US"/>
+        </w:rPr>
+        <w:t>ExecutionPolicy</w:t>
+      </w:r>
+      <w:proofErr w:type="spellEnd"/>
+      <w:r>
+        <w:rPr>
+          <w:i/>
+          <w:lang w:val="en-US"/>
+        </w:rPr>
+        <w:t xml:space="preserve"> </w:t>
+      </w:r>
+      <w:r>
+        <w:rPr>
+          <w:i/>
+          <w:lang w:val="en-US"/>
+        </w:rPr>
+        <w:t>R</w:t>
+      </w:r>
+      <w:r>
+        <w:rPr>
+          <w:i/>
+          <w:lang w:val="en-US"/>
+        </w:rPr>
+        <w:t>estricted</w:t>
+      </w:r>
+    </w:p>
+    <w:p>
+      <w:pPr>
+        <w:pStyle w:val="ListParagraph"/>
+        <w:rPr>
+          <w:lang w:val="en-US"/>
+        </w:rPr>
+      </w:pPr>
+      <w:r>
+        <w:rPr>
+          <w:lang w:val="en-US"/>
+        </w:rPr>
+        <w:t>Or you can leave it unrestricted.</w:t>
+      </w:r>
+    </w:p>
+    <w:p>
+      <w:pPr>
+        <w:pStyle w:val="ListParagraph"/>
+        <w:rPr>
+          <w:lang w:val="en-US"/>
+        </w:rPr>
+      </w:pPr>
     </w:p>
     <w:p>
       <w:pPr>
@@ -1931,21 +2450,101 @@
           <w:i/>
           <w:lang w:val="en-US"/>
         </w:rPr>
-        <w:t xml:space="preserve">LingQBulkUpload.ps1 -username myusername -password mypassword -courseId 199553 -languageCode ja </w:t>
+        <w:t>.\</w:t>
       </w:r>
       <w:r>
         <w:rPr>
           <w:i/>
           <w:lang w:val="en-US"/>
         </w:rPr>
+        <w:t xml:space="preserve">LingQBulkUpload.ps1 -username </w:t>
+      </w:r>
+      <w:proofErr w:type="spellStart"/>
+      <w:r>
+        <w:rPr>
+          <w:i/>
+          <w:lang w:val="en-US"/>
+        </w:rPr>
+        <w:t>myusername</w:t>
+      </w:r>
+      <w:proofErr w:type="spellEnd"/>
+      <w:r>
+        <w:rPr>
+          <w:i/>
+          <w:lang w:val="en-US"/>
+        </w:rPr>
+        <w:t xml:space="preserve"> -password </w:t>
+      </w:r>
+      <w:proofErr w:type="spellStart"/>
+      <w:r>
+        <w:rPr>
+          <w:i/>
+          <w:lang w:val="en-US"/>
+        </w:rPr>
+        <w:t>mypassword</w:t>
+      </w:r>
+      <w:proofErr w:type="spellEnd"/>
+      <w:r>
+        <w:rPr>
+          <w:i/>
+          <w:lang w:val="en-US"/>
+        </w:rPr>
+        <w:t xml:space="preserve"> -</w:t>
+      </w:r>
+      <w:proofErr w:type="spellStart"/>
+      <w:r>
+        <w:rPr>
+          <w:i/>
+          <w:lang w:val="en-US"/>
+        </w:rPr>
+        <w:t>courseId</w:t>
+      </w:r>
+      <w:proofErr w:type="spellEnd"/>
+      <w:r>
+        <w:rPr>
+          <w:i/>
+          <w:lang w:val="en-US"/>
+        </w:rPr>
+        <w:t xml:space="preserve"> 199553 -</w:t>
+      </w:r>
+      <w:proofErr w:type="spellStart"/>
+      <w:r>
+        <w:rPr>
+          <w:i/>
+          <w:lang w:val="en-US"/>
+        </w:rPr>
+        <w:t>languageCode</w:t>
+      </w:r>
+      <w:proofErr w:type="spellEnd"/>
+      <w:r>
+        <w:rPr>
+          <w:i/>
+          <w:lang w:val="en-US"/>
+        </w:rPr>
+        <w:t xml:space="preserve"> ja </w:t>
+      </w:r>
+      <w:r>
+        <w:rPr>
+          <w:i/>
+          <w:lang w:val="en-US"/>
+        </w:rPr>
         <w:t>-</w:t>
       </w:r>
+      <w:proofErr w:type="spellStart"/>
       <w:r>
         <w:rPr>
           <w:i/>
           <w:lang w:val="en-US"/>
         </w:rPr>
-        <w:t>inputFolder "C:\My books\HP2\Files to import"</w:t>
+        <w:t>inputFolder</w:t>
+      </w:r>
+      <w:proofErr w:type="spellEnd"/>
+      <w:r>
+        <w:rPr>
+          <w:i/>
+          <w:lang w:val="en-US"/>
+        </w:rPr>
+        <w:t xml:space="preserve"> "C:\My books\HP2\Files to import"</w:t>
       </w:r>
       <w:r>
         <w:rPr>
@@ -1971,7 +2570,21 @@
         <w:rPr>
           <w:lang w:val="en-US"/>
         </w:rPr>
-        <w:t>A Firefox window will launch. It will try to log into LingQ with your username and password, and then import the lessons one by one. Observe this process for a while. Make sure it has logged in correctly and the first one or two lessons were imported. Do not close or interfere with the Firefox window until all the files are imported.</w:t>
+        <w:t xml:space="preserve">A Firefox window will launch. It will try to log into </w:t>
+      </w:r>
+      <w:proofErr w:type="spellStart"/>
+      <w:r>
+        <w:rPr>
+          <w:lang w:val="en-US"/>
+        </w:rPr>
+        <w:t>LingQ</w:t>
+      </w:r>
+      <w:proofErr w:type="spellEnd"/>
+      <w:r>
+        <w:rPr>
+          <w:lang w:val="en-US"/>
+        </w:rPr>
+        <w:t xml:space="preserve"> with your username and password, and then import the lessons one by one. Observe this process for a while. Make sure it has logged in correctly and the first one or two lessons were imported. Do not close or interfere with the Firefox window until all the files are imported.</w:t>
       </w:r>
     </w:p>
     <w:p>
@@ -1998,7 +2611,33 @@
         <w:rPr>
           <w:lang w:val="en-US"/>
         </w:rPr>
-        <w:t xml:space="preserve">If you have problems running the script, you can contact me at </w:t>
+        <w:t xml:space="preserve">If you have problems running the script, you can contact me </w:t>
+      </w:r>
+      <w:r>
+        <w:rPr>
+          <w:lang w:val="en-US"/>
+        </w:rPr>
+        <w:t xml:space="preserve">via the </w:t>
+      </w:r>
+      <w:proofErr w:type="spellStart"/>
+      <w:r>
+        <w:rPr>
+          <w:lang w:val="en-US"/>
+        </w:rPr>
+        <w:t>LingQ</w:t>
+      </w:r>
+      <w:proofErr w:type="spellEnd"/>
+      <w:r>
+        <w:rPr>
+          <w:lang w:val="en-US"/>
+        </w:rPr>
+        <w:t xml:space="preserve"> forum, or </w:t>
+      </w:r>
+      <w:r>
+        <w:rPr>
+          <w:lang w:val="en-US"/>
+        </w:rPr>
+        <w:t xml:space="preserve">at </w:t>
       </w:r>
       <w:r>
         <w:rPr>
@@ -2038,6 +2677,7 @@
         <w:rPr>
           <w:lang w:val="en-US"/>
         </w:rPr>
+        <w:lastRenderedPageBreak/>
         <w:t xml:space="preserve">You may also send me feedback. </w:t>
       </w:r>
       <w:r>
@@ -2061,66 +2701,92 @@
         </w:rPr>
         <w:t>er</w:t>
       </w:r>
+      <w:r>
+        <w:rPr>
+          <w:b/>
+          <w:lang w:val="en-US"/>
+        </w:rPr>
+        <w:t xml:space="preserve"> or </w:t>
+      </w:r>
+      <w:r>
+        <w:rPr>
+          <w:b/>
+          <w:lang w:val="en-US"/>
+        </w:rPr>
+        <w:t>more detailed.</w:t>
+      </w:r>
+      <w:r>
+        <w:rPr>
+          <w:lang w:val="en-US"/>
+        </w:rPr>
+        <w:t xml:space="preserve"> I am a software </w:t>
+      </w:r>
+      <w:proofErr w:type="gramStart"/>
+      <w:r>
+        <w:rPr>
+          <w:lang w:val="en-US"/>
+        </w:rPr>
+        <w:t>developer,</w:t>
+      </w:r>
+      <w:proofErr w:type="gramEnd"/>
+      <w:r>
+        <w:rPr>
+          <w:lang w:val="en-US"/>
+        </w:rPr>
+        <w:t xml:space="preserve"> I sometimes have trouble judging how much information people who are not skilled with computers really need.</w:t>
+      </w:r>
+    </w:p>
+    <w:p>
+      <w:pPr>
+        <w:rPr>
+          <w:lang w:val="en-US"/>
+        </w:rPr>
+      </w:pPr>
+      <w:r>
+        <w:rPr>
+          <w:lang w:val="en-US"/>
+        </w:rPr>
+        <w:t>I realize the tool is rudimentary and rather clumsy. However, I do not plan to invest any more time in improving it, because a) it works, and b) I consider the whole approach using Selenium to be hig</w:t>
+      </w:r>
+      <w:r>
+        <w:rPr>
+          <w:lang w:val="en-US"/>
+        </w:rPr>
+        <w:t>hly suboptimal. For this reason</w:t>
+      </w:r>
+      <w:r>
+        <w:rPr>
+          <w:lang w:val="en-US"/>
+        </w:rPr>
+        <w:t xml:space="preserve"> I am </w:t>
+      </w:r>
+      <w:r>
+        <w:rPr>
+          <w:lang w:val="en-US"/>
+        </w:rPr>
+        <w:t xml:space="preserve">also </w:t>
+      </w:r>
+      <w:r>
+        <w:rPr>
+          <w:lang w:val="en-US"/>
+        </w:rPr>
+        <w:t xml:space="preserve">not likely to take feature requests. </w:t>
+      </w:r>
+      <w:r>
+        <w:rPr>
+          <w:lang w:val="en-US"/>
+        </w:rPr>
+        <w:t>If you are up to it, you can modify the tool in any way you see fit. I would be interested in seeing your improvements.</w:t>
+      </w:r>
+    </w:p>
+    <w:p>
+      <w:pPr>
+        <w:rPr>
+          <w:lang w:val="en-US"/>
+        </w:rPr>
+      </w:pPr>
       <w:bookmarkStart w:id="0" w:name="_GoBack"/>
       <w:bookmarkEnd w:id="0"/>
-      <w:r>
-        <w:rPr>
-          <w:b/>
-          <w:lang w:val="en-US"/>
-        </w:rPr>
-        <w:t xml:space="preserve"> or </w:t>
-      </w:r>
-      <w:r>
-        <w:rPr>
-          <w:b/>
-          <w:lang w:val="en-US"/>
-        </w:rPr>
-        <w:t>more detailed.</w:t>
-      </w:r>
-      <w:r>
-        <w:rPr>
-          <w:lang w:val="en-US"/>
-        </w:rPr>
-        <w:t xml:space="preserve"> I am a software developer, I sometimes have trouble judging how much information people who are not skilled with computers really need.</w:t>
-      </w:r>
-    </w:p>
-    <w:p>
-      <w:pPr>
-        <w:rPr>
-          <w:lang w:val="en-US"/>
-        </w:rPr>
-      </w:pPr>
-      <w:r>
-        <w:rPr>
-          <w:lang w:val="en-US"/>
-        </w:rPr>
-        <w:t xml:space="preserve">I realize the tool is rudimentary and rather clumsy. However, I do not plan to invest any more time in improving it, because a) it works, and b) I consider the whole approach using Selenium to be highly suboptimal. For this reason  I am </w:t>
-      </w:r>
-      <w:r>
-        <w:rPr>
-          <w:lang w:val="en-US"/>
-        </w:rPr>
-        <w:t xml:space="preserve">also </w:t>
-      </w:r>
-      <w:r>
-        <w:rPr>
-          <w:lang w:val="en-US"/>
-        </w:rPr>
-        <w:t xml:space="preserve">not likely to take feature requests. </w:t>
-      </w:r>
-      <w:r>
-        <w:rPr>
-          <w:lang w:val="en-US"/>
-        </w:rPr>
-        <w:t>If you are up to it, you can modify the tool in any way you see fit. I would be interested in seeing your improvements.</w:t>
-      </w:r>
-    </w:p>
-    <w:p>
-      <w:pPr>
-        <w:rPr>
-          <w:lang w:val="en-US"/>
-        </w:rPr>
-      </w:pPr>
     </w:p>
     <w:sectPr>
       <w:pgSz w:w="11906" w:h="16838"/>

</xml_diff>

<commit_message>
Added retry and lesson deletion
Added retry functionality to import, added clearcourse script for
deleting course contents, updated instructions
</commit_message>
<xml_diff>
--- a/LingQ Bulk Lesson Importer Tool.docx
+++ b/LingQ Bulk Lesson Importer Tool.docx
@@ -1,6 +1,6 @@
 
 <file path=word/document.xml><?xml version="1.0" encoding="utf-8"?>
-<w:document xmlns:wpc="http://schemas.microsoft.com/office/word/2010/wordprocessingCanvas" xmlns:mc="http://schemas.openxmlformats.org/markup-compatibility/2006" xmlns:o="urn:schemas-microsoft-com:office:office" xmlns:r="http://schemas.openxmlformats.org/officeDocument/2006/relationships" xmlns:m="http://schemas.openxmlformats.org/officeDocument/2006/math" xmlns:v="urn:schemas-microsoft-com:vml" xmlns:wp14="http://schemas.microsoft.com/office/word/2010/wordprocessingDrawing" xmlns:wp="http://schemas.openxmlformats.org/drawingml/2006/wordprocessingDrawing" xmlns:w10="urn:schemas-microsoft-com:office:word" xmlns:w="http://schemas.openxmlformats.org/wordprocessingml/2006/main" xmlns:w14="http://schemas.microsoft.com/office/word/2010/wordml" xmlns:wpg="http://schemas.microsoft.com/office/word/2010/wordprocessingGroup" xmlns:wpi="http://schemas.microsoft.com/office/word/2010/wordprocessingInk" xmlns:wne="http://schemas.microsoft.com/office/word/2006/wordml" xmlns:wps="http://schemas.microsoft.com/office/word/2010/wordprocessingShape" mc:Ignorable="w14 wp14">
+<w:document xmlns:wpc="http://schemas.microsoft.com/office/word/2010/wordprocessingCanvas" xmlns:mc="http://schemas.openxmlformats.org/markup-compatibility/2006" xmlns:o="urn:schemas-microsoft-com:office:office" xmlns:r="http://schemas.openxmlformats.org/officeDocument/2006/relationships" xmlns:m="http://schemas.openxmlformats.org/officeDocument/2006/math" xmlns:v="urn:schemas-microsoft-com:vml" xmlns:wp14="http://schemas.microsoft.com/office/word/2010/wordprocessingDrawing" xmlns:wp="http://schemas.openxmlformats.org/drawingml/2006/wordprocessingDrawing" xmlns:w10="urn:schemas-microsoft-com:office:word" xmlns:w="http://schemas.openxmlformats.org/wordprocessingml/2006/main" xmlns:w14="http://schemas.microsoft.com/office/word/2010/wordml" xmlns:w15="http://schemas.microsoft.com/office/word/2012/wordml" xmlns:wpg="http://schemas.microsoft.com/office/word/2010/wordprocessingGroup" xmlns:wpi="http://schemas.microsoft.com/office/word/2010/wordprocessingInk" xmlns:wne="http://schemas.microsoft.com/office/word/2006/wordml" xmlns:wps="http://schemas.microsoft.com/office/word/2010/wordprocessingShape" mc:Ignorable="w14 w15 wp14">
   <w:body>
     <w:p>
       <w:pPr>
@@ -69,6 +69,14 @@
     </w:p>
     <w:p>
       <w:pPr>
+        <w:rPr>
+          <w:b/>
+          <w:lang w:val="en-US"/>
+        </w:rPr>
+      </w:pPr>
+    </w:p>
+    <w:p>
+      <w:pPr>
         <w:pStyle w:val="Heading2"/>
         <w:rPr>
           <w:lang w:val="en-US"/>
@@ -78,6 +86,119 @@
         <w:rPr>
           <w:lang w:val="en-US"/>
         </w:rPr>
+        <w:t>Changelog</w:t>
+      </w:r>
+    </w:p>
+    <w:p>
+      <w:pPr>
+        <w:rPr>
+          <w:b/>
+          <w:lang w:val="en-US"/>
+        </w:rPr>
+      </w:pPr>
+      <w:r>
+        <w:rPr>
+          <w:b/>
+          <w:lang w:val="en-US"/>
+        </w:rPr>
+        <w:t>Version 1.1</w:t>
+      </w:r>
+    </w:p>
+    <w:p>
+      <w:pPr>
+        <w:pStyle w:val="ListParagraph"/>
+        <w:numPr>
+          <w:ilvl w:val="0"/>
+          <w:numId w:val="5"/>
+        </w:numPr>
+        <w:rPr>
+          <w:lang w:val="en-US"/>
+        </w:rPr>
+      </w:pPr>
+      <w:r>
+        <w:rPr>
+          <w:lang w:val="en-US"/>
+        </w:rPr>
+        <w:t xml:space="preserve">Added retry </w:t>
+      </w:r>
+      <w:r>
+        <w:rPr>
+          <w:lang w:val="en-US"/>
+        </w:rPr>
+        <w:t>capability to import function</w:t>
+      </w:r>
+    </w:p>
+    <w:p>
+      <w:pPr>
+        <w:pStyle w:val="ListParagraph"/>
+        <w:numPr>
+          <w:ilvl w:val="0"/>
+          <w:numId w:val="5"/>
+        </w:numPr>
+        <w:rPr>
+          <w:lang w:val="en-US"/>
+        </w:rPr>
+      </w:pPr>
+      <w:r>
+        <w:rPr>
+          <w:lang w:val="en-US"/>
+        </w:rPr>
+        <w:t>Added verification of uploaded lessons (</w:t>
+      </w:r>
+      <w:r>
+        <w:rPr>
+          <w:lang w:val="en-US"/>
+        </w:rPr>
+        <w:t>does not verify lesson content, only that it’s present)</w:t>
+      </w:r>
+    </w:p>
+    <w:p>
+      <w:pPr>
+        <w:pStyle w:val="ListParagraph"/>
+        <w:numPr>
+          <w:ilvl w:val="0"/>
+          <w:numId w:val="5"/>
+        </w:numPr>
+        <w:rPr>
+          <w:lang w:val="en-US"/>
+        </w:rPr>
+      </w:pPr>
+      <w:r>
+        <w:rPr>
+          <w:lang w:val="en-US"/>
+        </w:rPr>
+        <w:t>Added script to check files for words that are too long</w:t>
+      </w:r>
+    </w:p>
+    <w:p>
+      <w:pPr>
+        <w:pStyle w:val="ListParagraph"/>
+        <w:numPr>
+          <w:ilvl w:val="0"/>
+          <w:numId w:val="5"/>
+        </w:numPr>
+        <w:rPr>
+          <w:lang w:val="en-US"/>
+        </w:rPr>
+      </w:pPr>
+      <w:r>
+        <w:rPr>
+          <w:lang w:val="en-US"/>
+        </w:rPr>
+        <w:t>Added script to delete all lessons in a given course, so that it can be deleted</w:t>
+      </w:r>
+    </w:p>
+    <w:p>
+      <w:pPr>
+        <w:pStyle w:val="Heading2"/>
+        <w:rPr>
+          <w:lang w:val="en-US"/>
+        </w:rPr>
+      </w:pPr>
+      <w:r>
+        <w:rPr>
+          <w:lang w:val="en-US"/>
+        </w:rPr>
         <w:t>Introduction</w:t>
       </w:r>
     </w:p>
@@ -111,7 +232,7 @@
         </w:rPr>
         <w:t xml:space="preserve">language learning system at </w:t>
       </w:r>
-      <w:hyperlink r:id="rId6" w:history="1">
+      <w:hyperlink r:id="rId5" w:history="1">
         <w:r>
           <w:rPr>
             <w:rStyle w:val="Hyperlink"/>
@@ -130,9 +251,21 @@
         <w:rPr>
           <w:lang w:val="en-US"/>
         </w:rPr>
-        <w:t xml:space="preserve">It can upload entire books in one go. It does this by commandeering a Firefox browser window and making it do the same steps you would do during manual import. For this purpose it uses the </w:t>
-      </w:r>
-      <w:hyperlink r:id="rId7" w:history="1">
+        <w:t>It can upload entire books in one go. It does this by commandeering a Firefox browser window and making it do the same steps you would do during manual import</w:t>
+      </w:r>
+      <w:r>
+        <w:rPr>
+          <w:lang w:val="en-US"/>
+        </w:rPr>
+        <w:t xml:space="preserve"> (Other browsers were tested, with unsatisfactory results)</w:t>
+      </w:r>
+      <w:r>
+        <w:rPr>
+          <w:lang w:val="en-US"/>
+        </w:rPr>
+        <w:t xml:space="preserve">. For this purpose it uses the </w:t>
+      </w:r>
+      <w:hyperlink r:id="rId6" w:history="1">
         <w:r>
           <w:rPr>
             <w:rStyle w:val="Hyperlink"/>
@@ -161,19 +294,7 @@
         <w:rPr>
           <w:lang w:val="en-US"/>
         </w:rPr>
-        <w:t xml:space="preserve">. </w:t>
-      </w:r>
-      <w:r>
-        <w:rPr>
-          <w:lang w:val="en-US"/>
-        </w:rPr>
-        <w:t xml:space="preserve">(Other browsers were tested, with unsatisfactory results) </w:t>
-      </w:r>
-      <w:r>
-        <w:rPr>
-          <w:lang w:val="en-US"/>
-        </w:rPr>
-        <w:t>The tool was implemented as a PowerShell script to make it transparent and easy to modify. The script uses several Selenium DLL files, which can be freely downloaded from the Selenium website. For the sake of convenience I have also included them with the tool. I do not claim any ownership of these DLLs.</w:t>
+        <w:t>. The tool was implemented as a PowerShell script to make it transparent and easy to modify. The script uses several Selenium DLL files, which can be freely downloaded from the Selenium website. For the sake of convenience I have also included them with the tool. I do not claim any ownership of these DLLs.</w:t>
       </w:r>
     </w:p>
     <w:p>
@@ -204,34 +325,267 @@
         <w:rPr>
           <w:lang w:val="en-US"/>
         </w:rPr>
-        <w:t>This task depends on your specific circumstances (such as the format of your e-book)</w:t>
+        <w:t xml:space="preserve">This task depends on your specific circumstances (such as the format of your e-book), therefore making a generic tool that handles this is too difficult. (I may release something that will help </w:t>
+      </w:r>
+      <w:r>
+        <w:rPr>
+          <w:lang w:val="en-US"/>
+        </w:rPr>
+        <w:t xml:space="preserve">a bit </w:t>
+      </w:r>
+      <w:r>
+        <w:rPr>
+          <w:lang w:val="en-US"/>
+        </w:rPr>
+        <w:t>in the future)</w:t>
+      </w:r>
+    </w:p>
+    <w:p>
+      <w:pPr>
+        <w:pStyle w:val="Heading2"/>
+        <w:rPr>
+          <w:lang w:val="en-US"/>
+        </w:rPr>
+      </w:pPr>
+      <w:r>
+        <w:rPr>
+          <w:lang w:val="en-US"/>
+        </w:rPr>
+        <w:t>Improvements in the latest version</w:t>
+      </w:r>
+    </w:p>
+    <w:p>
+      <w:pPr>
+        <w:rPr>
+          <w:lang w:val="en-US"/>
+        </w:rPr>
+      </w:pPr>
+      <w:r>
+        <w:rPr>
+          <w:lang w:val="en-US"/>
+        </w:rPr>
+        <w:t xml:space="preserve">While I was using the tool to import large books, I discovered that sometimes </w:t>
+      </w:r>
+      <w:r>
+        <w:rPr>
+          <w:lang w:val="en-US"/>
+        </w:rPr>
+        <w:t xml:space="preserve">one or </w:t>
       </w:r>
       <w:proofErr w:type="gramStart"/>
       <w:r>
         <w:rPr>
           <w:lang w:val="en-US"/>
         </w:rPr>
-        <w:t>,</w:t>
+        <w:t xml:space="preserve">more </w:t>
+      </w:r>
+      <w:r>
+        <w:rPr>
+          <w:lang w:val="en-US"/>
+        </w:rPr>
+        <w:t xml:space="preserve"> lesson</w:t>
+      </w:r>
+      <w:r>
+        <w:rPr>
+          <w:lang w:val="en-US"/>
+        </w:rPr>
+        <w:t>s</w:t>
       </w:r>
       <w:proofErr w:type="gramEnd"/>
       <w:r>
         <w:rPr>
           <w:lang w:val="en-US"/>
         </w:rPr>
-        <w:t xml:space="preserve"> therefore making a generic tool that handles this is too difficult. (I may release something that will help </w:t>
-      </w:r>
-      <w:r>
-        <w:rPr>
-          <w:lang w:val="en-US"/>
-        </w:rPr>
-        <w:t xml:space="preserve">a bit </w:t>
-      </w:r>
-      <w:r>
-        <w:rPr>
-          <w:lang w:val="en-US"/>
-        </w:rPr>
-        <w:t>in the future)</w:t>
-      </w:r>
+        <w:t xml:space="preserve"> </w:t>
+      </w:r>
+      <w:r>
+        <w:rPr>
+          <w:lang w:val="en-US"/>
+        </w:rPr>
+        <w:t>were</w:t>
+      </w:r>
+      <w:r>
+        <w:rPr>
+          <w:lang w:val="en-US"/>
+        </w:rPr>
+        <w:t xml:space="preserve"> not imported. This is usually caused by the </w:t>
+      </w:r>
+      <w:proofErr w:type="spellStart"/>
+      <w:r>
+        <w:rPr>
+          <w:lang w:val="en-US"/>
+        </w:rPr>
+        <w:t>LingQ</w:t>
+      </w:r>
+      <w:proofErr w:type="spellEnd"/>
+      <w:r>
+        <w:rPr>
+          <w:lang w:val="en-US"/>
+        </w:rPr>
+        <w:t xml:space="preserve"> site responding too slowly. </w:t>
+      </w:r>
+      <w:r>
+        <w:rPr>
+          <w:lang w:val="en-US"/>
+        </w:rPr>
+        <w:t xml:space="preserve">Because </w:t>
+      </w:r>
+      <w:proofErr w:type="spellStart"/>
+      <w:r>
+        <w:rPr>
+          <w:lang w:val="en-US"/>
+        </w:rPr>
+        <w:t>LingQ</w:t>
+      </w:r>
+      <w:proofErr w:type="spellEnd"/>
+      <w:r>
+        <w:rPr>
+          <w:lang w:val="en-US"/>
+        </w:rPr>
+        <w:t xml:space="preserve"> presents lessons for study in the order </w:t>
+      </w:r>
+      <w:r>
+        <w:rPr>
+          <w:lang w:val="en-US"/>
+        </w:rPr>
+        <w:t xml:space="preserve">in which </w:t>
+      </w:r>
+      <w:r>
+        <w:rPr>
+          <w:lang w:val="en-US"/>
+        </w:rPr>
+        <w:t xml:space="preserve">they were </w:t>
+      </w:r>
+      <w:r>
+        <w:rPr>
+          <w:lang w:val="en-US"/>
+        </w:rPr>
+        <w:t>imported</w:t>
+      </w:r>
+      <w:r>
+        <w:rPr>
+          <w:lang w:val="en-US"/>
+        </w:rPr>
+        <w:t xml:space="preserve">, if a lesson is not uploaded, it will mess up the whole course. To work around this issue, I’ve added the ability to retry </w:t>
+      </w:r>
+      <w:r>
+        <w:rPr>
+          <w:lang w:val="en-US"/>
+        </w:rPr>
+        <w:t xml:space="preserve">importing a lesson given number of times if it fails. Because the failures are mostly caused by slow response from the </w:t>
+      </w:r>
+      <w:proofErr w:type="spellStart"/>
+      <w:r>
+        <w:rPr>
+          <w:lang w:val="en-US"/>
+        </w:rPr>
+        <w:t>LingQ</w:t>
+      </w:r>
+      <w:proofErr w:type="spellEnd"/>
+      <w:r>
+        <w:rPr>
+          <w:lang w:val="en-US"/>
+        </w:rPr>
+        <w:t xml:space="preserve"> site, the script waits for a gradually increasing amount of time before each retry. </w:t>
+      </w:r>
+    </w:p>
+    <w:p>
+      <w:pPr>
+        <w:rPr>
+          <w:lang w:val="en-US"/>
+        </w:rPr>
+      </w:pPr>
+      <w:r>
+        <w:rPr>
+          <w:lang w:val="en-US"/>
+        </w:rPr>
+        <w:t xml:space="preserve">The script isn’t always capable of detecting an import failure. I’ve therefore added a verification step after the import. It will detect all lessons that are present in the input folder, but not on </w:t>
+      </w:r>
+      <w:proofErr w:type="spellStart"/>
+      <w:r>
+        <w:rPr>
+          <w:lang w:val="en-US"/>
+        </w:rPr>
+        <w:t>LingQ</w:t>
+      </w:r>
+      <w:proofErr w:type="spellEnd"/>
+      <w:r>
+        <w:rPr>
+          <w:lang w:val="en-US"/>
+        </w:rPr>
+        <w:t xml:space="preserve">. This step only checks lesson titles, not their contents. Checking the contents would take too long, and I </w:t>
+      </w:r>
+      <w:r>
+        <w:rPr>
+          <w:lang w:val="en-US"/>
+        </w:rPr>
+        <w:lastRenderedPageBreak/>
+        <w:t>haven’t had a lesson import with incomplete contents yet. It seems that if a course is imported, it’s imported whole.</w:t>
+      </w:r>
+    </w:p>
+    <w:p>
+      <w:pPr>
+        <w:rPr>
+          <w:lang w:val="en-US"/>
+        </w:rPr>
+      </w:pPr>
+      <w:r>
+        <w:rPr>
+          <w:lang w:val="en-US"/>
+        </w:rPr>
+        <w:t>While still not perfect, these changes make the tool fairly robust and reliable. And if some lessons do fail to import, the script will tell you exactly which ones they are, so you can add them manually.</w:t>
+      </w:r>
+    </w:p>
+    <w:p>
+      <w:pPr>
+        <w:rPr>
+          <w:lang w:val="en-US"/>
+        </w:rPr>
+      </w:pPr>
+      <w:r>
+        <w:rPr>
+          <w:lang w:val="en-US"/>
+        </w:rPr>
+        <w:t>I’ve also discovered that you can’t delete a course if it has lessons in it – which can mean deleting hundreds of lessons manually. So I made a script that does that for you.</w:t>
+      </w:r>
+    </w:p>
+    <w:p>
+      <w:pPr>
+        <w:rPr>
+          <w:lang w:val="en-US"/>
+        </w:rPr>
+      </w:pPr>
+      <w:r>
+        <w:rPr>
+          <w:lang w:val="en-US"/>
+        </w:rPr>
+        <w:t xml:space="preserve">Lastly, I’ve expanded the instructions on how to use the script, </w:t>
+      </w:r>
+      <w:r>
+        <w:rPr>
+          <w:lang w:val="en-US"/>
+        </w:rPr>
+        <w:t xml:space="preserve">as well as how to prepare your lessons to avoid </w:t>
+      </w:r>
+      <w:r>
+        <w:rPr>
+          <w:lang w:val="en-US"/>
+        </w:rPr>
+        <w:t>import failures</w:t>
+      </w:r>
+      <w:r>
+        <w:rPr>
+          <w:lang w:val="en-US"/>
+        </w:rPr>
+        <w:t>. Please read these instructions carefully.</w:t>
+      </w:r>
+    </w:p>
+    <w:p>
+      <w:pPr>
+        <w:rPr>
+          <w:lang w:val="en-US"/>
+        </w:rPr>
+      </w:pPr>
     </w:p>
     <w:p>
       <w:pPr>
@@ -271,19 +625,17 @@
         </w:rPr>
         <w:t xml:space="preserve"> (</w:t>
       </w:r>
-      <w:proofErr w:type="gramStart"/>
-      <w:r>
-        <w:rPr>
-          <w:lang w:val="en-US"/>
-        </w:rPr>
-        <w:t>may</w:t>
-      </w:r>
-      <w:proofErr w:type="gramEnd"/>
-      <w:r>
-        <w:rPr>
-          <w:lang w:val="en-US"/>
-        </w:rPr>
-        <w:t xml:space="preserve"> possibly work on Vista or XP, this has not been tested.) </w:t>
+      <w:r>
+        <w:rPr>
+          <w:lang w:val="en-US"/>
+        </w:rPr>
+        <w:t>May</w:t>
+      </w:r>
+      <w:r>
+        <w:rPr>
+          <w:lang w:val="en-US"/>
+        </w:rPr>
+        <w:t xml:space="preserve"> work on Vista or XP, this has not been tested.) </w:t>
       </w:r>
     </w:p>
     <w:p>
@@ -337,7 +689,7 @@
         </w:rPr>
         <w:t xml:space="preserve">. The .NET framework is usually shipped with your operating system, and Windows Update keeps it up to date. If this is not the case, you can download it here </w:t>
       </w:r>
-      <w:hyperlink r:id="rId8" w:history="1">
+      <w:hyperlink r:id="rId7" w:history="1">
         <w:r>
           <w:rPr>
             <w:rStyle w:val="Hyperlink"/>
@@ -377,7 +729,7 @@
         </w:rPr>
         <w:t xml:space="preserve">e instructions here </w:t>
       </w:r>
-      <w:hyperlink r:id="rId9" w:history="1">
+      <w:hyperlink r:id="rId8" w:history="1">
         <w:r>
           <w:rPr>
             <w:rStyle w:val="Hyperlink"/>
@@ -429,8 +781,22 @@
         <w:rPr>
           <w:lang w:val="en-US"/>
         </w:rPr>
-        <w:t>the script itself</w:t>
-      </w:r>
+        <w:t xml:space="preserve">script </w:t>
+      </w:r>
+      <w:r>
+        <w:rPr>
+          <w:lang w:val="en-US"/>
+        </w:rPr>
+        <w:t xml:space="preserve">for importing lessons to </w:t>
+      </w:r>
+      <w:proofErr w:type="spellStart"/>
+      <w:r>
+        <w:rPr>
+          <w:lang w:val="en-US"/>
+        </w:rPr>
+        <w:t>LingQ</w:t>
+      </w:r>
+      <w:proofErr w:type="spellEnd"/>
     </w:p>
     <w:p>
       <w:pPr>
@@ -445,6 +811,77 @@
       </w:pPr>
       <w:r>
         <w:rPr>
+          <w:b/>
+          <w:lang w:val="en-US"/>
+        </w:rPr>
+        <w:t>FindLongWords</w:t>
+      </w:r>
+      <w:r>
+        <w:rPr>
+          <w:b/>
+          <w:lang w:val="en-US"/>
+        </w:rPr>
+        <w:t>.ps1</w:t>
+      </w:r>
+      <w:r>
+        <w:rPr>
+          <w:lang w:val="en-US"/>
+        </w:rPr>
+        <w:t xml:space="preserve"> - script for detecting words longer than 60 characters</w:t>
+      </w:r>
+    </w:p>
+    <w:p>
+      <w:pPr>
+        <w:pStyle w:val="ListParagraph"/>
+        <w:numPr>
+          <w:ilvl w:val="0"/>
+          <w:numId w:val="1"/>
+        </w:numPr>
+        <w:rPr>
+          <w:lang w:val="en-US"/>
+        </w:rPr>
+      </w:pPr>
+      <w:r>
+        <w:rPr>
+          <w:b/>
+          <w:lang w:val="en-US"/>
+        </w:rPr>
+        <w:t>ClearCourse</w:t>
+      </w:r>
+      <w:r>
+        <w:rPr>
+          <w:b/>
+          <w:lang w:val="en-US"/>
+        </w:rPr>
+        <w:t>.ps1</w:t>
+      </w:r>
+      <w:r>
+        <w:rPr>
+          <w:b/>
+          <w:lang w:val="en-US"/>
+        </w:rPr>
+        <w:t xml:space="preserve"> </w:t>
+      </w:r>
+      <w:r>
+        <w:rPr>
+          <w:lang w:val="en-US"/>
+        </w:rPr>
+        <w:t>- script for removing all lessons from a course, so it can be deleted</w:t>
+      </w:r>
+    </w:p>
+    <w:p>
+      <w:pPr>
+        <w:pStyle w:val="ListParagraph"/>
+        <w:numPr>
+          <w:ilvl w:val="0"/>
+          <w:numId w:val="1"/>
+        </w:numPr>
+        <w:rPr>
+          <w:lang w:val="en-US"/>
+        </w:rPr>
+      </w:pPr>
+      <w:r>
+        <w:rPr>
           <w:lang w:val="en-US"/>
         </w:rPr>
         <w:t xml:space="preserve">The </w:t>
@@ -583,23 +1020,14 @@
         </w:rPr>
         <w:t xml:space="preserve">ou can download them yourself from here </w:t>
       </w:r>
-      <w:hyperlink r:id="rId10" w:history="1">
+      <w:hyperlink r:id="rId9" w:history="1">
         <w:r>
           <w:rPr>
             <w:rStyle w:val="Hyperlink"/>
             <w:b/>
             <w:lang w:val="en-US"/>
           </w:rPr>
-          <w:t>http://selenium-</w:t>
-        </w:r>
-        <w:r>
-          <w:rPr>
-            <w:rStyle w:val="Hyperlink"/>
-            <w:b/>
-            <w:lang w:val="en-US"/>
-          </w:rPr>
-          <w:lastRenderedPageBreak/>
-          <w:t>release.storage.googleapis.com/2.45/selenium-dotnet-2.45.0.zip</w:t>
+          <w:t>http://selenium-release.storage.googleapis.com/2.45/selenium-dotnet-2.45.0.zip</w:t>
         </w:r>
       </w:hyperlink>
       <w:r>
@@ -697,19 +1125,34 @@
         <w:rPr>
           <w:lang w:val="en-US"/>
         </w:rPr>
-        <w:t>, which is a pain.</w:t>
-      </w:r>
-    </w:p>
-    <w:p>
-      <w:pPr>
-        <w:rPr>
-          <w:lang w:val="en-US"/>
-        </w:rPr>
-      </w:pPr>
-      <w:r>
-        <w:rPr>
-          <w:lang w:val="en-US"/>
-        </w:rPr>
+        <w:t xml:space="preserve">, which is a pain (or use my </w:t>
+      </w:r>
+      <w:proofErr w:type="spellStart"/>
+      <w:r>
+        <w:rPr>
+          <w:lang w:val="en-US"/>
+        </w:rPr>
+        <w:t>ClearCourse</w:t>
+      </w:r>
+      <w:proofErr w:type="spellEnd"/>
+      <w:r>
+        <w:rPr>
+          <w:lang w:val="en-US"/>
+        </w:rPr>
+        <w:t xml:space="preserve"> script, which will delete your old lessons as well).</w:t>
+      </w:r>
+    </w:p>
+    <w:p>
+      <w:pPr>
+        <w:rPr>
+          <w:lang w:val="en-US"/>
+        </w:rPr>
+      </w:pPr>
+      <w:r>
+        <w:rPr>
+          <w:lang w:val="en-US"/>
+        </w:rPr>
+        <w:lastRenderedPageBreak/>
         <w:t>Once your course is created, navigate to it</w:t>
       </w:r>
       <w:r>
@@ -722,30 +1165,24 @@
         <w:rPr>
           <w:lang w:val="en-US"/>
         </w:rPr>
-        <w:t xml:space="preserve">. You should have </w:t>
-      </w:r>
+        <w:t>. You should have a</w:t>
+      </w:r>
+      <w:r>
+        <w:rPr>
+          <w:lang w:val="en-US"/>
+        </w:rPr>
+        <w:t xml:space="preserve"> </w:t>
+      </w:r>
+      <w:proofErr w:type="spellStart"/>
       <w:proofErr w:type="gramStart"/>
       <w:r>
         <w:rPr>
           <w:lang w:val="en-US"/>
         </w:rPr>
-        <w:t>an</w:t>
-      </w:r>
+        <w:t>url</w:t>
+      </w:r>
+      <w:proofErr w:type="spellEnd"/>
       <w:proofErr w:type="gramEnd"/>
-      <w:r>
-        <w:rPr>
-          <w:lang w:val="en-US"/>
-        </w:rPr>
-        <w:t xml:space="preserve"> </w:t>
-      </w:r>
-      <w:proofErr w:type="spellStart"/>
-      <w:r>
-        <w:rPr>
-          <w:lang w:val="en-US"/>
-        </w:rPr>
-        <w:t>url</w:t>
-      </w:r>
-      <w:proofErr w:type="spellEnd"/>
       <w:r>
         <w:rPr>
           <w:lang w:val="en-US"/>
@@ -1547,7 +1984,19 @@
         <w:rPr>
           <w:lang w:val="en-US"/>
         </w:rPr>
-        <w:t xml:space="preserve">I recommend importing the whole book in one go. If you do it in parts, </w:t>
+        <w:t>I recommend importing the whole book in one go. If you do it in parts,</w:t>
+      </w:r>
+      <w:r>
+        <w:rPr>
+          <w:lang w:val="en-US"/>
+        </w:rPr>
+        <w:t xml:space="preserve"> sometimes</w:t>
+      </w:r>
+      <w:r>
+        <w:rPr>
+          <w:lang w:val="en-US"/>
+        </w:rPr>
+        <w:t xml:space="preserve"> </w:t>
       </w:r>
       <w:proofErr w:type="spellStart"/>
       <w:r>
@@ -1566,6 +2015,1046 @@
     </w:p>
     <w:p>
       <w:pPr>
+        <w:rPr>
+          <w:b/>
+          <w:lang w:val="en-US"/>
+        </w:rPr>
+      </w:pPr>
+      <w:r>
+        <w:rPr>
+          <w:b/>
+          <w:lang w:val="en-US"/>
+        </w:rPr>
+        <w:t>Maximum word length</w:t>
+      </w:r>
+    </w:p>
+    <w:p>
+      <w:pPr>
+        <w:rPr>
+          <w:lang w:val="en-US"/>
+        </w:rPr>
+      </w:pPr>
+      <w:r>
+        <w:rPr>
+          <w:lang w:val="en-US"/>
+        </w:rPr>
+        <w:t xml:space="preserve">The </w:t>
+      </w:r>
+      <w:proofErr w:type="spellStart"/>
+      <w:r>
+        <w:rPr>
+          <w:lang w:val="en-US"/>
+        </w:rPr>
+        <w:t>LingQ</w:t>
+      </w:r>
+      <w:proofErr w:type="spellEnd"/>
+      <w:r>
+        <w:rPr>
+          <w:lang w:val="en-US"/>
+        </w:rPr>
+        <w:t xml:space="preserve"> system does not allow individual words that are longer than 60 characters. If you try to import a lesson with such a word, it will fail. </w:t>
+      </w:r>
+    </w:p>
+    <w:tbl>
+      <w:tblPr>
+        <w:tblStyle w:val="TableGrid"/>
+        <w:tblW w:w="0" w:type="auto"/>
+        <w:tblLook w:val="04A0" w:firstRow="1" w:lastRow="0" w:firstColumn="1" w:lastColumn="0" w:noHBand="0" w:noVBand="1"/>
+      </w:tblPr>
+      <w:tblGrid>
+        <w:gridCol w:w="9288"/>
+      </w:tblGrid>
+      <w:tr>
+        <w:trPr>
+          <w:trHeight w:val="1058"/>
+        </w:trPr>
+        <w:tc>
+          <w:tcPr>
+            <w:tcW w:w="9288" w:type="dxa"/>
+            <w:tcBorders>
+              <w:top w:val="nil"/>
+              <w:left w:val="nil"/>
+              <w:bottom w:val="nil"/>
+              <w:right w:val="nil"/>
+            </w:tcBorders>
+            <w:shd w:val="clear" w:color="auto" w:fill="F2F2F2" w:themeFill="background1" w:themeFillShade="F2"/>
+          </w:tcPr>
+          <w:p>
+            <w:pPr>
+              <w:rPr>
+                <w:lang w:val="en-US"/>
+              </w:rPr>
+            </w:pPr>
+          </w:p>
+          <w:p>
+            <w:pPr>
+              <w:rPr>
+                <w:lang w:val="en-US"/>
+              </w:rPr>
+            </w:pPr>
+            <w:r>
+              <w:rPr>
+                <w:lang w:val="en-US"/>
+              </w:rPr>
+              <w:t xml:space="preserve">You may think there is no way your book contains such words, but I’ve found strings like </w:t>
+            </w:r>
+            <w:r>
+              <w:rPr>
+                <w:i/>
+              </w:rPr>
+              <w:t>“</w:t>
+            </w:r>
+            <w:r>
+              <w:rPr>
+                <w:i/>
+                <w:highlight w:val="white"/>
+              </w:rPr>
+              <w:t>»A</w:t>
+            </w:r>
+            <w:r>
+              <w:rPr>
+                <w:i/>
+                <w:highlight w:val="white"/>
+              </w:rPr>
+              <w:softHyphen/>
+              <w:t>A</w:t>
+            </w:r>
+            <w:r>
+              <w:rPr>
+                <w:i/>
+                <w:highlight w:val="white"/>
+              </w:rPr>
+              <w:softHyphen/>
+              <w:t>A</w:t>
+            </w:r>
+            <w:r>
+              <w:rPr>
+                <w:i/>
+                <w:highlight w:val="white"/>
+              </w:rPr>
+              <w:softHyphen/>
+              <w:t>A</w:t>
+            </w:r>
+            <w:r>
+              <w:rPr>
+                <w:i/>
+                <w:highlight w:val="white"/>
+              </w:rPr>
+              <w:softHyphen/>
+              <w:t>A</w:t>
+            </w:r>
+            <w:r>
+              <w:rPr>
+                <w:i/>
+                <w:highlight w:val="white"/>
+              </w:rPr>
+              <w:softHyphen/>
+              <w:t>A</w:t>
+            </w:r>
+            <w:r>
+              <w:rPr>
+                <w:i/>
+                <w:highlight w:val="white"/>
+              </w:rPr>
+              <w:softHyphen/>
+              <w:t>A</w:t>
+            </w:r>
+            <w:r>
+              <w:rPr>
+                <w:i/>
+                <w:highlight w:val="white"/>
+              </w:rPr>
+              <w:softHyphen/>
+              <w:t>A</w:t>
+            </w:r>
+            <w:r>
+              <w:rPr>
+                <w:i/>
+                <w:highlight w:val="white"/>
+              </w:rPr>
+              <w:softHyphen/>
+              <w:t>A</w:t>
+            </w:r>
+            <w:r>
+              <w:rPr>
+                <w:i/>
+                <w:highlight w:val="white"/>
+              </w:rPr>
+              <w:softHyphen/>
+              <w:t>A</w:t>
+            </w:r>
+            <w:r>
+              <w:rPr>
+                <w:i/>
+                <w:highlight w:val="white"/>
+              </w:rPr>
+              <w:softHyphen/>
+              <w:t>A</w:t>
+            </w:r>
+            <w:r>
+              <w:rPr>
+                <w:i/>
+                <w:highlight w:val="white"/>
+              </w:rPr>
+              <w:softHyphen/>
+              <w:t>A</w:t>
+            </w:r>
+            <w:r>
+              <w:rPr>
+                <w:i/>
+                <w:highlight w:val="white"/>
+              </w:rPr>
+              <w:softHyphen/>
+              <w:t>A</w:t>
+            </w:r>
+            <w:r>
+              <w:rPr>
+                <w:i/>
+                <w:highlight w:val="white"/>
+              </w:rPr>
+              <w:softHyphen/>
+              <w:t>A</w:t>
+            </w:r>
+            <w:r>
+              <w:rPr>
+                <w:i/>
+                <w:highlight w:val="white"/>
+              </w:rPr>
+              <w:softHyphen/>
+              <w:t>R</w:t>
+            </w:r>
+            <w:r>
+              <w:rPr>
+                <w:i/>
+                <w:highlight w:val="white"/>
+              </w:rPr>
+              <w:softHyphen/>
+              <w:t>R</w:t>
+            </w:r>
+            <w:r>
+              <w:rPr>
+                <w:i/>
+                <w:highlight w:val="white"/>
+              </w:rPr>
+              <w:softHyphen/>
+              <w:t>R</w:t>
+            </w:r>
+            <w:r>
+              <w:rPr>
+                <w:i/>
+                <w:highlight w:val="white"/>
+              </w:rPr>
+              <w:softHyphen/>
+              <w:t>R</w:t>
+            </w:r>
+            <w:r>
+              <w:rPr>
+                <w:i/>
+                <w:highlight w:val="white"/>
+              </w:rPr>
+              <w:softHyphen/>
+              <w:t>R</w:t>
+            </w:r>
+            <w:r>
+              <w:rPr>
+                <w:i/>
+                <w:highlight w:val="white"/>
+              </w:rPr>
+              <w:softHyphen/>
+              <w:t>R</w:t>
+            </w:r>
+            <w:r>
+              <w:rPr>
+                <w:i/>
+                <w:highlight w:val="white"/>
+              </w:rPr>
+              <w:softHyphen/>
+              <w:t>R</w:t>
+            </w:r>
+            <w:r>
+              <w:rPr>
+                <w:i/>
+                <w:highlight w:val="white"/>
+              </w:rPr>
+              <w:softHyphen/>
+              <w:t>R</w:t>
+            </w:r>
+            <w:r>
+              <w:rPr>
+                <w:i/>
+                <w:highlight w:val="white"/>
+              </w:rPr>
+              <w:softHyphen/>
+              <w:t>R</w:t>
+            </w:r>
+            <w:r>
+              <w:rPr>
+                <w:i/>
+                <w:highlight w:val="white"/>
+              </w:rPr>
+              <w:softHyphen/>
+              <w:t>R</w:t>
+            </w:r>
+            <w:r>
+              <w:rPr>
+                <w:i/>
+                <w:highlight w:val="white"/>
+              </w:rPr>
+              <w:softHyphen/>
+              <w:t>R</w:t>
+            </w:r>
+            <w:r>
+              <w:rPr>
+                <w:i/>
+                <w:highlight w:val="white"/>
+              </w:rPr>
+              <w:softHyphen/>
+              <w:t>R</w:t>
+            </w:r>
+            <w:r>
+              <w:rPr>
+                <w:i/>
+                <w:highlight w:val="white"/>
+              </w:rPr>
+              <w:softHyphen/>
+              <w:t>R</w:t>
+            </w:r>
+            <w:r>
+              <w:rPr>
+                <w:i/>
+                <w:highlight w:val="white"/>
+              </w:rPr>
+              <w:softHyphen/>
+              <w:t>R</w:t>
+            </w:r>
+            <w:r>
+              <w:rPr>
+                <w:i/>
+                <w:highlight w:val="white"/>
+              </w:rPr>
+              <w:softHyphen/>
+              <w:t>R</w:t>
+            </w:r>
+            <w:r>
+              <w:rPr>
+                <w:i/>
+                <w:highlight w:val="white"/>
+              </w:rPr>
+              <w:softHyphen/>
+              <w:t>R</w:t>
+            </w:r>
+            <w:r>
+              <w:rPr>
+                <w:i/>
+                <w:highlight w:val="white"/>
+              </w:rPr>
+              <w:softHyphen/>
+              <w:t>R</w:t>
+            </w:r>
+            <w:r>
+              <w:rPr>
+                <w:i/>
+                <w:highlight w:val="white"/>
+              </w:rPr>
+              <w:softHyphen/>
+              <w:t>R</w:t>
+            </w:r>
+            <w:r>
+              <w:rPr>
+                <w:i/>
+                <w:highlight w:val="white"/>
+              </w:rPr>
+              <w:softHyphen/>
+              <w:t>R</w:t>
+            </w:r>
+            <w:r>
+              <w:rPr>
+                <w:i/>
+                <w:highlight w:val="white"/>
+              </w:rPr>
+              <w:softHyphen/>
+              <w:t>R</w:t>
+            </w:r>
+            <w:r>
+              <w:rPr>
+                <w:i/>
+                <w:highlight w:val="white"/>
+              </w:rPr>
+              <w:softHyphen/>
+              <w:t>R</w:t>
+            </w:r>
+            <w:r>
+              <w:rPr>
+                <w:i/>
+                <w:highlight w:val="white"/>
+              </w:rPr>
+              <w:softHyphen/>
+              <w:t>R</w:t>
+            </w:r>
+            <w:r>
+              <w:rPr>
+                <w:i/>
+                <w:highlight w:val="white"/>
+              </w:rPr>
+              <w:softHyphen/>
+              <w:t>H</w:t>
+            </w:r>
+            <w:r>
+              <w:rPr>
+                <w:i/>
+                <w:highlight w:val="white"/>
+              </w:rPr>
+              <w:softHyphen/>
+              <w:t>H</w:t>
+            </w:r>
+            <w:r>
+              <w:rPr>
+                <w:i/>
+                <w:highlight w:val="white"/>
+              </w:rPr>
+              <w:softHyphen/>
+              <w:t>H</w:t>
+            </w:r>
+            <w:r>
+              <w:rPr>
+                <w:i/>
+                <w:highlight w:val="white"/>
+              </w:rPr>
+              <w:softHyphen/>
+              <w:t>H</w:t>
+            </w:r>
+            <w:r>
+              <w:rPr>
+                <w:i/>
+                <w:highlight w:val="white"/>
+              </w:rPr>
+              <w:softHyphen/>
+              <w:t>H</w:t>
+            </w:r>
+            <w:r>
+              <w:rPr>
+                <w:i/>
+                <w:highlight w:val="white"/>
+              </w:rPr>
+              <w:softHyphen/>
+              <w:t>H</w:t>
+            </w:r>
+            <w:r>
+              <w:rPr>
+                <w:i/>
+                <w:highlight w:val="white"/>
+              </w:rPr>
+              <w:softHyphen/>
+              <w:t>H</w:t>
+            </w:r>
+            <w:r>
+              <w:rPr>
+                <w:i/>
+                <w:highlight w:val="white"/>
+              </w:rPr>
+              <w:softHyphen/>
+              <w:t>H</w:t>
+            </w:r>
+            <w:r>
+              <w:rPr>
+                <w:i/>
+                <w:highlight w:val="white"/>
+              </w:rPr>
+              <w:softHyphen/>
+              <w:t>H</w:t>
+            </w:r>
+            <w:r>
+              <w:rPr>
+                <w:i/>
+                <w:highlight w:val="white"/>
+              </w:rPr>
+              <w:softHyphen/>
+              <w:t>H</w:t>
+            </w:r>
+            <w:r>
+              <w:rPr>
+                <w:i/>
+                <w:highlight w:val="white"/>
+              </w:rPr>
+              <w:softHyphen/>
+              <w:t>H</w:t>
+            </w:r>
+            <w:r>
+              <w:rPr>
+                <w:i/>
+                <w:highlight w:val="white"/>
+              </w:rPr>
+              <w:softHyphen/>
+              <w:t>H</w:t>
+            </w:r>
+            <w:r>
+              <w:rPr>
+                <w:i/>
+                <w:highlight w:val="white"/>
+              </w:rPr>
+              <w:softHyphen/>
+              <w:t>H</w:t>
+            </w:r>
+            <w:r>
+              <w:rPr>
+                <w:i/>
+                <w:highlight w:val="white"/>
+              </w:rPr>
+              <w:softHyphen/>
+              <w:t>H</w:t>
+            </w:r>
+            <w:r>
+              <w:rPr>
+                <w:i/>
+                <w:highlight w:val="white"/>
+              </w:rPr>
+              <w:softHyphen/>
+              <w:t>H</w:t>
+            </w:r>
+            <w:r>
+              <w:rPr>
+                <w:i/>
+                <w:highlight w:val="white"/>
+              </w:rPr>
+              <w:softHyphen/>
+              <w:t>H</w:t>
+            </w:r>
+            <w:r>
+              <w:rPr>
+                <w:i/>
+                <w:highlight w:val="white"/>
+              </w:rPr>
+              <w:softHyphen/>
+              <w:t>H</w:t>
+            </w:r>
+            <w:r>
+              <w:rPr>
+                <w:i/>
+                <w:highlight w:val="white"/>
+              </w:rPr>
+              <w:softHyphen/>
+              <w:t>H</w:t>
+            </w:r>
+            <w:r>
+              <w:rPr>
+                <w:i/>
+                <w:highlight w:val="white"/>
+              </w:rPr>
+              <w:softHyphen/>
+              <w:t>H</w:t>
+            </w:r>
+            <w:r>
+              <w:rPr>
+                <w:i/>
+                <w:highlight w:val="white"/>
+              </w:rPr>
+              <w:softHyphen/>
+              <w:t>H</w:t>
+            </w:r>
+            <w:r>
+              <w:rPr>
+                <w:i/>
+                <w:highlight w:val="white"/>
+              </w:rPr>
+              <w:softHyphen/>
+              <w:t>H</w:t>
+            </w:r>
+            <w:r>
+              <w:rPr>
+                <w:i/>
+                <w:highlight w:val="white"/>
+              </w:rPr>
+              <w:softHyphen/>
+              <w:t>H</w:t>
+            </w:r>
+            <w:r>
+              <w:rPr>
+                <w:i/>
+                <w:highlight w:val="white"/>
+              </w:rPr>
+              <w:softHyphen/>
+              <w:t>H</w:t>
+            </w:r>
+            <w:r>
+              <w:rPr>
+                <w:i/>
+                <w:highlight w:val="white"/>
+              </w:rPr>
+              <w:softHyphen/>
+              <w:t>H</w:t>
+            </w:r>
+            <w:r>
+              <w:rPr>
+                <w:i/>
+                <w:highlight w:val="white"/>
+              </w:rPr>
+              <w:softHyphen/>
+              <w:t>H</w:t>
+            </w:r>
+            <w:r>
+              <w:rPr>
+                <w:i/>
+                <w:highlight w:val="white"/>
+              </w:rPr>
+              <w:softHyphen/>
+              <w:t>H</w:t>
+            </w:r>
+            <w:r>
+              <w:rPr>
+                <w:i/>
+                <w:highlight w:val="white"/>
+              </w:rPr>
+              <w:softHyphen/>
+              <w:t>H</w:t>
+            </w:r>
+            <w:r>
+              <w:rPr>
+                <w:i/>
+                <w:highlight w:val="white"/>
+              </w:rPr>
+              <w:softHyphen/>
+              <w:t>H</w:t>
+            </w:r>
+            <w:r>
+              <w:rPr>
+                <w:i/>
+                <w:highlight w:val="white"/>
+              </w:rPr>
+              <w:softHyphen/>
+              <w:t>H</w:t>
+            </w:r>
+            <w:r>
+              <w:rPr>
+                <w:i/>
+                <w:highlight w:val="white"/>
+              </w:rPr>
+              <w:softHyphen/>
+              <w:t>H</w:t>
+            </w:r>
+            <w:r>
+              <w:rPr>
+                <w:i/>
+                <w:highlight w:val="white"/>
+              </w:rPr>
+              <w:softHyphen/>
+              <w:t>H</w:t>
+            </w:r>
+            <w:r>
+              <w:rPr>
+                <w:i/>
+                <w:highlight w:val="white"/>
+              </w:rPr>
+              <w:softHyphen/>
+              <w:t>H!</w:t>
+            </w:r>
+            <w:r>
+              <w:rPr>
+                <w:i/>
+              </w:rPr>
+              <w:t>”</w:t>
+            </w:r>
+            <w:r>
+              <w:t xml:space="preserve"> in mine.</w:t>
+            </w:r>
+          </w:p>
+        </w:tc>
+      </w:tr>
+    </w:tbl>
+    <w:p/>
+    <w:p>
+      <w:pPr>
+        <w:rPr>
+          <w:lang w:val="en-US"/>
+        </w:rPr>
+      </w:pPr>
+      <w:r>
+        <w:t xml:space="preserve">You can use the script </w:t>
+      </w:r>
+      <w:r>
+        <w:rPr>
+          <w:b/>
+          <w:lang w:val="en-US"/>
+        </w:rPr>
+        <w:t>FindLongWords</w:t>
+      </w:r>
+      <w:r>
+        <w:rPr>
+          <w:b/>
+          <w:lang w:val="en-US"/>
+        </w:rPr>
+        <w:t>.ps1</w:t>
+      </w:r>
+      <w:r>
+        <w:rPr>
+          <w:b/>
+          <w:lang w:val="en-US"/>
+        </w:rPr>
+        <w:t xml:space="preserve"> </w:t>
+      </w:r>
+      <w:r>
+        <w:rPr>
+          <w:lang w:val="en-US"/>
+        </w:rPr>
+        <w:t>to check your files for these words. The script has one parameter: path to either a file, or a folder containing your files.</w:t>
+      </w:r>
+    </w:p>
+    <w:p>
+      <w:pPr>
+        <w:rPr>
+          <w:lang w:val="en-US"/>
+        </w:rPr>
+      </w:pPr>
+      <w:r>
+        <w:rPr>
+          <w:lang w:val="en-US"/>
+        </w:rPr>
+        <w:t>Example usage:</w:t>
+      </w:r>
+    </w:p>
+    <w:p>
+      <w:pPr>
+        <w:rPr>
+          <w:lang w:val="en-US"/>
+        </w:rPr>
+      </w:pPr>
+      <w:r>
+        <w:rPr>
+          <w:lang w:val="en-US"/>
+        </w:rPr>
+        <w:t>FindLongWords.ps1</w:t>
+      </w:r>
+      <w:r>
+        <w:rPr>
+          <w:lang w:val="en-US"/>
+        </w:rPr>
+        <w:t xml:space="preserve"> –path “</w:t>
+      </w:r>
+      <w:r>
+        <w:rPr>
+          <w:lang w:val="en-US"/>
+        </w:rPr>
+        <w:t>N:\DE\HP books</w:t>
+      </w:r>
+      <w:r>
+        <w:rPr>
+          <w:lang w:val="en-US"/>
+        </w:rPr>
+        <w:t>\</w:t>
+      </w:r>
+      <w:r>
+        <w:rPr>
+          <w:lang w:val="en-US"/>
+        </w:rPr>
+        <w:t>HP</w:t>
+      </w:r>
+      <w:r>
+        <w:rPr>
+          <w:lang w:val="en-US"/>
+        </w:rPr>
+        <w:t>5</w:t>
+      </w:r>
+      <w:r>
+        <w:rPr>
+          <w:lang w:val="en-US"/>
+        </w:rPr>
+        <w:t>.txt</w:t>
+      </w:r>
+      <w:r>
+        <w:rPr>
+          <w:lang w:val="en-US"/>
+        </w:rPr>
+        <w:t>”</w:t>
+      </w:r>
+    </w:p>
+    <w:p>
+      <w:pPr>
+        <w:rPr>
+          <w:lang w:val="en-US"/>
+        </w:rPr>
+      </w:pPr>
+      <w:proofErr w:type="gramStart"/>
+      <w:r>
+        <w:rPr>
+          <w:lang w:val="en-US"/>
+        </w:rPr>
+        <w:t>or</w:t>
+      </w:r>
+      <w:proofErr w:type="gramEnd"/>
+    </w:p>
+    <w:p>
+      <w:pPr>
+        <w:rPr>
+          <w:lang w:val="en-US"/>
+        </w:rPr>
+      </w:pPr>
+      <w:r>
+        <w:rPr>
+          <w:lang w:val="en-US"/>
+        </w:rPr>
+        <w:t xml:space="preserve">FindLongWords.ps1 </w:t>
+      </w:r>
+      <w:r>
+        <w:rPr>
+          <w:lang w:val="en-US"/>
+        </w:rPr>
+        <w:t>–path “</w:t>
+      </w:r>
+      <w:r>
+        <w:rPr>
+          <w:lang w:val="en-US"/>
+        </w:rPr>
+        <w:t>N:\DE\HP books\HP5 chapters</w:t>
+      </w:r>
+      <w:r>
+        <w:rPr>
+          <w:lang w:val="en-US"/>
+        </w:rPr>
+        <w:t>”</w:t>
+      </w:r>
+    </w:p>
+    <w:p>
+      <w:pPr>
+        <w:rPr>
+          <w:b/>
+          <w:lang w:val="en-US"/>
+        </w:rPr>
+      </w:pPr>
+      <w:r>
+        <w:rPr>
+          <w:b/>
+          <w:lang w:val="en-US"/>
+        </w:rPr>
+        <w:lastRenderedPageBreak/>
+        <w:t>For instructions</w:t>
+      </w:r>
+      <w:r>
+        <w:rPr>
+          <w:b/>
+          <w:lang w:val="en-US"/>
+        </w:rPr>
+        <w:t xml:space="preserve"> on how to run PowerShell scripts </w:t>
+      </w:r>
+      <w:r>
+        <w:rPr>
+          <w:b/>
+          <w:lang w:val="en-US"/>
+        </w:rPr>
+        <w:t>see</w:t>
+      </w:r>
+      <w:r>
+        <w:rPr>
+          <w:b/>
+          <w:lang w:val="en-US"/>
+        </w:rPr>
+        <w:t xml:space="preserve"> the next section – “Running the import script”</w:t>
+      </w:r>
+    </w:p>
+    <w:p>
+      <w:r>
+        <w:t>This script will only work properly on plain text files. For each input file t</w:t>
+      </w:r>
+      <w:r>
+        <w:t xml:space="preserve">he script will print out the file name followed by any words longer than 60 characters </w:t>
+      </w:r>
+      <w:r>
+        <w:t>present in the file. If such words are present, you need to open the files in a text editor, find the words using the search function, and edit them. I recommend splitting them into smaller words.</w:t>
+      </w:r>
+    </w:p>
+    <w:p>
+      <w:r>
+        <w:rPr>
+          <w:b/>
+        </w:rPr>
+        <w:t>NOTE:</w:t>
+      </w:r>
+      <w:r>
+        <w:rPr>
+          <w:b/>
+        </w:rPr>
+        <w:t xml:space="preserve"> This doesn’t apply to </w:t>
+      </w:r>
+      <w:r>
+        <w:rPr>
+          <w:b/>
+        </w:rPr>
+        <w:t>certain Asian</w:t>
+      </w:r>
+      <w:r>
+        <w:rPr>
+          <w:b/>
+        </w:rPr>
+        <w:t xml:space="preserve"> languages such as Japanese and Chinese, that don’t use spaces between words.</w:t>
+      </w:r>
+      <w:r>
+        <w:t xml:space="preserve"> LingQ handles these languages differently – it tries to identify the individial words, and then inserts spaces between them upon import. Do not run the script on Japanese or Chinese texts, as it won’t work properly.</w:t>
+      </w:r>
+    </w:p>
+    <w:p>
+      <w:pPr>
+        <w:rPr>
+          <w:b/>
+        </w:rPr>
+      </w:pPr>
+      <w:r>
+        <w:rPr>
+          <w:b/>
+        </w:rPr>
+        <w:t>Maximum lesson title length</w:t>
+      </w:r>
+    </w:p>
+    <w:p>
+      <w:r>
+        <w:t>The hard limit on the length of a lesson title is 80 characters. The input field in the browser will no</w:t>
+      </w:r>
+      <w:r>
+        <w:t>t allow you to type in any more, and if you try to import such lesson, the title will be truncated. This will not cause the lesson import to fail, but the final verificaiton will not find it, and it will be listed as missing.</w:t>
+      </w:r>
+    </w:p>
+    <w:p>
+      <w:r>
+        <w:t>The import script creates lesson titles from file names. To avoid any issues, visually check your input folder and look for file names that look like they could be longer than 80 characters.</w:t>
+      </w:r>
+      <w:r>
+        <w:t xml:space="preserve"> </w:t>
+      </w:r>
+      <w:r>
+        <w:t>Rename the files to something shorter, while keeping their alphabetical order in the folder intact.</w:t>
+      </w:r>
+    </w:p>
+    <w:tbl>
+      <w:tblPr>
+        <w:tblStyle w:val="TableGrid"/>
+        <w:tblW w:w="0" w:type="auto"/>
+        <w:tblLook w:val="04A0" w:firstRow="1" w:lastRow="0" w:firstColumn="1" w:lastColumn="0" w:noHBand="0" w:noVBand="1"/>
+      </w:tblPr>
+      <w:tblGrid>
+        <w:gridCol w:w="9288"/>
+      </w:tblGrid>
+      <w:tr>
+        <w:tc>
+          <w:tcPr>
+            <w:tcW w:w="9288" w:type="dxa"/>
+            <w:tcBorders>
+              <w:top w:val="nil"/>
+              <w:left w:val="nil"/>
+              <w:bottom w:val="nil"/>
+              <w:right w:val="nil"/>
+            </w:tcBorders>
+            <w:shd w:val="clear" w:color="auto" w:fill="F2F2F2" w:themeFill="background1" w:themeFillShade="F2"/>
+          </w:tcPr>
+          <w:p>
+            <w:r>
+              <w:t xml:space="preserve">I learned this the hard way when the lesson titled </w:t>
+            </w:r>
+          </w:p>
+          <w:p>
+            <w:pPr>
+              <w:rPr>
+                <w:i/>
+              </w:rPr>
+            </w:pPr>
+            <w:r>
+              <w:rPr>
+                <w:i/>
+              </w:rPr>
+              <w:t>“</w:t>
+            </w:r>
+            <w:r>
+              <w:rPr>
+                <w:rFonts w:hint="eastAsia"/>
+                <w:i/>
+              </w:rPr>
+              <w:t xml:space="preserve"> </w:t>
+            </w:r>
+            <w:r>
+              <w:rPr>
+                <w:rFonts w:hint="eastAsia"/>
+                <w:i/>
+              </w:rPr>
+              <w:t>第６章　９と３／４番線からの旅</w:t>
+            </w:r>
+            <w:r>
+              <w:rPr>
+                <w:rFonts w:hint="eastAsia"/>
+                <w:i/>
+              </w:rPr>
+              <w:t xml:space="preserve"> The Journey from Platform Nine and Three Quarters - part 9 of 12</w:t>
+            </w:r>
+            <w:r>
+              <w:rPr>
+                <w:i/>
+              </w:rPr>
+              <w:t xml:space="preserve">“ </w:t>
+            </w:r>
+          </w:p>
+          <w:p>
+            <w:r>
+              <w:t>(80 characrters) would import properly,</w:t>
+            </w:r>
+            <w:r>
+              <w:t xml:space="preserve"> but the next one</w:t>
+            </w:r>
+            <w:r>
+              <w:t xml:space="preserve"> </w:t>
+            </w:r>
+          </w:p>
+          <w:p>
+            <w:pPr>
+              <w:rPr>
+                <w:i/>
+              </w:rPr>
+            </w:pPr>
+            <w:r>
+              <w:rPr>
+                <w:i/>
+              </w:rPr>
+              <w:t>“</w:t>
+            </w:r>
+            <w:r>
+              <w:rPr>
+                <w:rFonts w:hint="eastAsia"/>
+                <w:i/>
+              </w:rPr>
+              <w:t>第６章　９と３／４番線からの旅</w:t>
+            </w:r>
+            <w:r>
+              <w:rPr>
+                <w:rFonts w:hint="eastAsia"/>
+                <w:i/>
+              </w:rPr>
+              <w:t xml:space="preserve"> The Journey from Platform Nine and Three Quarters - part </w:t>
+            </w:r>
+            <w:r>
+              <w:rPr>
+                <w:i/>
+              </w:rPr>
+              <w:t>10</w:t>
+            </w:r>
+            <w:r>
+              <w:rPr>
+                <w:rFonts w:hint="eastAsia"/>
+                <w:i/>
+              </w:rPr>
+              <w:t xml:space="preserve"> of 12</w:t>
+            </w:r>
+            <w:r>
+              <w:rPr>
+                <w:i/>
+              </w:rPr>
+              <w:t>“</w:t>
+            </w:r>
+          </w:p>
+          <w:p>
+            <w:r>
+              <w:t>(81 characters) would not. In any case, most of your lesson names should be much shorter, so the long ones should be easy to spot.</w:t>
+            </w:r>
+          </w:p>
+        </w:tc>
+      </w:tr>
+    </w:tbl>
+    <w:p/>
+    <w:p>
+      <w:pPr>
         <w:pStyle w:val="Heading2"/>
         <w:rPr>
           <w:lang w:val="en-US"/>
@@ -1575,20 +3064,62 @@
         <w:rPr>
           <w:lang w:val="en-US"/>
         </w:rPr>
-        <w:t>Running the script</w:t>
-      </w:r>
-    </w:p>
-    <w:p>
-      <w:pPr>
-        <w:rPr>
-          <w:lang w:val="en-US"/>
-        </w:rPr>
-      </w:pPr>
-      <w:r>
-        <w:rPr>
-          <w:lang w:val="en-US"/>
-        </w:rPr>
-        <w:t>The script has 5 parameters. All of them are necessary for the script to work:</w:t>
+        <w:t xml:space="preserve">Running the </w:t>
+      </w:r>
+      <w:r>
+        <w:rPr>
+          <w:lang w:val="en-US"/>
+        </w:rPr>
+        <w:t xml:space="preserve">import </w:t>
+      </w:r>
+      <w:r>
+        <w:rPr>
+          <w:lang w:val="en-US"/>
+        </w:rPr>
+        <w:t>script</w:t>
+      </w:r>
+    </w:p>
+    <w:p>
+      <w:pPr>
+        <w:rPr>
+          <w:lang w:val="en-US"/>
+        </w:rPr>
+      </w:pPr>
+      <w:r>
+        <w:rPr>
+          <w:lang w:val="en-US"/>
+        </w:rPr>
+        <w:t xml:space="preserve">The script has </w:t>
+      </w:r>
+      <w:r>
+        <w:rPr>
+          <w:lang w:val="en-US"/>
+        </w:rPr>
+        <w:t>6</w:t>
+      </w:r>
+      <w:r>
+        <w:rPr>
+          <w:lang w:val="en-US"/>
+        </w:rPr>
+        <w:t xml:space="preserve"> parameters. </w:t>
+      </w:r>
+      <w:r>
+        <w:rPr>
+          <w:lang w:val="en-US"/>
+        </w:rPr>
+        <w:t xml:space="preserve">The first 5 </w:t>
+      </w:r>
+      <w:r>
+        <w:rPr>
+          <w:lang w:val="en-US"/>
+        </w:rPr>
+        <w:t>are n</w:t>
+      </w:r>
+      <w:r>
+        <w:rPr>
+          <w:lang w:val="en-US"/>
+        </w:rPr>
+        <w:t>ecessary for the script to work. The last one is optional, if you don’t specify it, the default value will be used.</w:t>
       </w:r>
     </w:p>
     <w:tbl>
@@ -1806,6 +3337,9 @@
         </w:tc>
       </w:tr>
       <w:tr>
+        <w:trPr>
+          <w:trHeight w:val="346"/>
+        </w:trPr>
         <w:tc>
           <w:tcPr>
             <w:tcW w:w="1668" w:type="dxa"/>
@@ -1845,6 +3379,47 @@
           </w:p>
         </w:tc>
       </w:tr>
+      <w:tr>
+        <w:trPr>
+          <w:trHeight w:val="181"/>
+        </w:trPr>
+        <w:tc>
+          <w:tcPr>
+            <w:tcW w:w="1668" w:type="dxa"/>
+          </w:tcPr>
+          <w:p>
+            <w:pPr>
+              <w:rPr>
+                <w:lang w:val="en-US"/>
+              </w:rPr>
+            </w:pPr>
+            <w:r>
+              <w:rPr>
+                <w:lang w:val="en-US"/>
+              </w:rPr>
+              <w:t>retries</w:t>
+            </w:r>
+          </w:p>
+        </w:tc>
+        <w:tc>
+          <w:tcPr>
+            <w:tcW w:w="7544" w:type="dxa"/>
+          </w:tcPr>
+          <w:p>
+            <w:pPr>
+              <w:rPr>
+                <w:lang w:val="en-US"/>
+              </w:rPr>
+            </w:pPr>
+            <w:r>
+              <w:rPr>
+                <w:lang w:val="en-US"/>
+              </w:rPr>
+              <w:t>Number of times lesson import should be retried if it fails. Default value is 10</w:t>
+            </w:r>
+          </w:p>
+        </w:tc>
+      </w:tr>
     </w:tbl>
     <w:p>
       <w:pPr>
@@ -1871,7 +3446,7 @@
         </w:rPr>
         <w:t xml:space="preserve">If you haven't done so already, download the tool. Go to </w:t>
       </w:r>
-      <w:hyperlink r:id="rId11" w:history="1">
+      <w:hyperlink r:id="rId10" w:history="1">
         <w:r>
           <w:rPr>
             <w:rStyle w:val="Hyperlink"/>
@@ -1916,6 +3491,7 @@
           <w:b/>
           <w:lang w:val="en-US"/>
         </w:rPr>
+        <w:lastRenderedPageBreak/>
         <w:t>Open PowerShell console</w:t>
       </w:r>
       <w:r>
@@ -2557,6 +4133,160 @@
     <w:p>
       <w:pPr>
         <w:pStyle w:val="ListParagraph"/>
+        <w:rPr>
+          <w:lang w:val="en-US"/>
+        </w:rPr>
+      </w:pPr>
+      <w:proofErr w:type="gramStart"/>
+      <w:r>
+        <w:rPr>
+          <w:lang w:val="en-US"/>
+        </w:rPr>
+        <w:t>or</w:t>
+      </w:r>
+      <w:proofErr w:type="gramEnd"/>
+      <w:r>
+        <w:rPr>
+          <w:lang w:val="en-US"/>
+        </w:rPr>
+        <w:t>:</w:t>
+      </w:r>
+    </w:p>
+    <w:p>
+      <w:pPr>
+        <w:pStyle w:val="ListParagraph"/>
+        <w:rPr>
+          <w:lang w:val="en-US"/>
+        </w:rPr>
+      </w:pPr>
+      <w:r>
+        <w:rPr>
+          <w:i/>
+          <w:lang w:val="en-US"/>
+        </w:rPr>
+        <w:t>.\</w:t>
+      </w:r>
+      <w:r>
+        <w:rPr>
+          <w:i/>
+          <w:lang w:val="en-US"/>
+        </w:rPr>
+        <w:t xml:space="preserve">LingQBulkUpload.ps1 -username </w:t>
+      </w:r>
+      <w:proofErr w:type="spellStart"/>
+      <w:r>
+        <w:rPr>
+          <w:i/>
+          <w:lang w:val="en-US"/>
+        </w:rPr>
+        <w:t>myusername</w:t>
+      </w:r>
+      <w:proofErr w:type="spellEnd"/>
+      <w:r>
+        <w:rPr>
+          <w:i/>
+          <w:lang w:val="en-US"/>
+        </w:rPr>
+        <w:t xml:space="preserve"> -password </w:t>
+      </w:r>
+      <w:proofErr w:type="spellStart"/>
+      <w:r>
+        <w:rPr>
+          <w:i/>
+          <w:lang w:val="en-US"/>
+        </w:rPr>
+        <w:t>mypassword</w:t>
+      </w:r>
+      <w:proofErr w:type="spellEnd"/>
+      <w:r>
+        <w:rPr>
+          <w:i/>
+          <w:lang w:val="en-US"/>
+        </w:rPr>
+        <w:t xml:space="preserve"> -</w:t>
+      </w:r>
+      <w:proofErr w:type="spellStart"/>
+      <w:r>
+        <w:rPr>
+          <w:i/>
+          <w:lang w:val="en-US"/>
+        </w:rPr>
+        <w:t>courseId</w:t>
+      </w:r>
+      <w:proofErr w:type="spellEnd"/>
+      <w:r>
+        <w:rPr>
+          <w:i/>
+          <w:lang w:val="en-US"/>
+        </w:rPr>
+        <w:t xml:space="preserve"> 199553 -</w:t>
+      </w:r>
+      <w:proofErr w:type="spellStart"/>
+      <w:r>
+        <w:rPr>
+          <w:i/>
+          <w:lang w:val="en-US"/>
+        </w:rPr>
+        <w:t>languageCode</w:t>
+      </w:r>
+      <w:proofErr w:type="spellEnd"/>
+      <w:r>
+        <w:rPr>
+          <w:i/>
+          <w:lang w:val="en-US"/>
+        </w:rPr>
+        <w:t xml:space="preserve"> </w:t>
+      </w:r>
+      <w:proofErr w:type="gramStart"/>
+      <w:r>
+        <w:rPr>
+          <w:i/>
+          <w:lang w:val="en-US"/>
+        </w:rPr>
+        <w:t>ja</w:t>
+      </w:r>
+      <w:proofErr w:type="gramEnd"/>
+      <w:r>
+        <w:rPr>
+          <w:i/>
+          <w:lang w:val="en-US"/>
+        </w:rPr>
+        <w:t xml:space="preserve"> </w:t>
+      </w:r>
+      <w:r>
+        <w:rPr>
+          <w:i/>
+          <w:lang w:val="en-US"/>
+        </w:rPr>
+        <w:t>-</w:t>
+      </w:r>
+      <w:proofErr w:type="spellStart"/>
+      <w:r>
+        <w:rPr>
+          <w:i/>
+          <w:lang w:val="en-US"/>
+        </w:rPr>
+        <w:t>inputFolder</w:t>
+      </w:r>
+      <w:proofErr w:type="spellEnd"/>
+      <w:r>
+        <w:rPr>
+          <w:i/>
+          <w:lang w:val="en-US"/>
+        </w:rPr>
+        <w:t xml:space="preserve"> "C:\My books\HP2\Files to import"</w:t>
+      </w:r>
+      <w:r>
+        <w:rPr>
+          <w:i/>
+          <w:lang w:val="en-US"/>
+        </w:rPr>
+        <w:t xml:space="preserve"> –retries 5</w:t>
+      </w:r>
+    </w:p>
+    <w:p>
+      <w:pPr>
+        <w:pStyle w:val="ListParagraph"/>
         <w:numPr>
           <w:ilvl w:val="0"/>
           <w:numId w:val="3"/>
@@ -2589,6 +4319,71 @@
     </w:p>
     <w:p>
       <w:pPr>
+        <w:rPr>
+          <w:lang w:val="en-US"/>
+        </w:rPr>
+      </w:pPr>
+      <w:r>
+        <w:rPr>
+          <w:b/>
+          <w:lang w:val="en-US"/>
+        </w:rPr>
+        <w:t>TIP:</w:t>
+      </w:r>
+      <w:r>
+        <w:rPr>
+          <w:lang w:val="en-US"/>
+        </w:rPr>
+        <w:t xml:space="preserve"> You can stop a PowerShell script at any time by bringing up the console window</w:t>
+      </w:r>
+      <w:r>
+        <w:rPr>
+          <w:lang w:val="en-US"/>
+        </w:rPr>
+        <w:t xml:space="preserve"> in which it’s running,</w:t>
+      </w:r>
+      <w:r>
+        <w:rPr>
+          <w:lang w:val="en-US"/>
+        </w:rPr>
+        <w:t xml:space="preserve"> and pressing </w:t>
+      </w:r>
+      <w:proofErr w:type="spellStart"/>
+      <w:r>
+        <w:rPr>
+          <w:lang w:val="en-US"/>
+        </w:rPr>
+        <w:t>Ctrl+C</w:t>
+      </w:r>
+      <w:proofErr w:type="spellEnd"/>
+      <w:r>
+        <w:rPr>
+          <w:lang w:val="en-US"/>
+        </w:rPr>
+        <w:t xml:space="preserve">. </w:t>
+      </w:r>
+      <w:r>
+        <w:rPr>
+          <w:lang w:val="en-US"/>
+        </w:rPr>
+        <w:t>If you want to continue the import later, prepare an input folder with only the remaining lessons and run the script again.</w:t>
+      </w:r>
+    </w:p>
+    <w:p>
+      <w:pPr>
+        <w:rPr>
+          <w:lang w:val="en-US"/>
+        </w:rPr>
+      </w:pPr>
+      <w:r>
+        <w:rPr>
+          <w:lang w:val="en-US"/>
+        </w:rPr>
+        <w:br w:type="page"/>
+      </w:r>
+    </w:p>
+    <w:p>
+      <w:pPr>
         <w:pStyle w:val="Heading2"/>
         <w:rPr>
           <w:lang w:val="en-US"/>
@@ -2598,6 +4393,877 @@
         <w:rPr>
           <w:lang w:val="en-US"/>
         </w:rPr>
+        <w:lastRenderedPageBreak/>
+        <w:t>Deleting a course</w:t>
+      </w:r>
+    </w:p>
+    <w:p>
+      <w:pPr>
+        <w:rPr>
+          <w:lang w:val="en-US"/>
+        </w:rPr>
+      </w:pPr>
+      <w:r>
+        <w:rPr>
+          <w:lang w:val="en-US"/>
+        </w:rPr>
+        <w:t>The ClearCourse.ps1 script can be used to delete all lessons in a given course, so it can</w:t>
+      </w:r>
+      <w:r>
+        <w:rPr>
+          <w:lang w:val="en-US"/>
+        </w:rPr>
+        <w:t xml:space="preserve"> then</w:t>
+      </w:r>
+      <w:r>
+        <w:rPr>
+          <w:lang w:val="en-US"/>
+        </w:rPr>
+        <w:t xml:space="preserve"> be deleted. The script has 4 parameters. All are necessary for the script to work.</w:t>
+      </w:r>
+    </w:p>
+    <w:tbl>
+      <w:tblPr>
+        <w:tblStyle w:val="TableGrid"/>
+        <w:tblW w:w="0" w:type="auto"/>
+        <w:tblLook w:val="04A0" w:firstRow="1" w:lastRow="0" w:firstColumn="1" w:lastColumn="0" w:noHBand="0" w:noVBand="1"/>
+      </w:tblPr>
+      <w:tblGrid>
+        <w:gridCol w:w="1668"/>
+        <w:gridCol w:w="7544"/>
+      </w:tblGrid>
+      <w:tr>
+        <w:tc>
+          <w:tcPr>
+            <w:tcW w:w="1668" w:type="dxa"/>
+          </w:tcPr>
+          <w:p>
+            <w:pPr>
+              <w:rPr>
+                <w:lang w:val="en-US"/>
+              </w:rPr>
+            </w:pPr>
+            <w:r>
+              <w:rPr>
+                <w:lang w:val="en-US"/>
+              </w:rPr>
+              <w:t>username</w:t>
+            </w:r>
+          </w:p>
+        </w:tc>
+        <w:tc>
+          <w:tcPr>
+            <w:tcW w:w="7544" w:type="dxa"/>
+          </w:tcPr>
+          <w:p>
+            <w:pPr>
+              <w:rPr>
+                <w:lang w:val="en-US"/>
+              </w:rPr>
+            </w:pPr>
+            <w:r>
+              <w:rPr>
+                <w:lang w:val="en-US"/>
+              </w:rPr>
+              <w:t xml:space="preserve">Your </w:t>
+            </w:r>
+            <w:proofErr w:type="spellStart"/>
+            <w:r>
+              <w:rPr>
+                <w:lang w:val="en-US"/>
+              </w:rPr>
+              <w:t>LingQ</w:t>
+            </w:r>
+            <w:proofErr w:type="spellEnd"/>
+            <w:r>
+              <w:rPr>
+                <w:lang w:val="en-US"/>
+              </w:rPr>
+              <w:t xml:space="preserve"> username</w:t>
+            </w:r>
+            <w:r>
+              <w:rPr>
+                <w:lang w:val="en-US"/>
+              </w:rPr>
+              <w:t>.</w:t>
+            </w:r>
+          </w:p>
+        </w:tc>
+      </w:tr>
+      <w:tr>
+        <w:tc>
+          <w:tcPr>
+            <w:tcW w:w="1668" w:type="dxa"/>
+          </w:tcPr>
+          <w:p>
+            <w:pPr>
+              <w:rPr>
+                <w:lang w:val="en-US"/>
+              </w:rPr>
+            </w:pPr>
+            <w:r>
+              <w:rPr>
+                <w:lang w:val="en-US"/>
+              </w:rPr>
+              <w:t>password</w:t>
+            </w:r>
+          </w:p>
+        </w:tc>
+        <w:tc>
+          <w:tcPr>
+            <w:tcW w:w="7544" w:type="dxa"/>
+          </w:tcPr>
+          <w:p>
+            <w:pPr>
+              <w:rPr>
+                <w:lang w:val="en-US"/>
+              </w:rPr>
+            </w:pPr>
+            <w:r>
+              <w:rPr>
+                <w:lang w:val="en-US"/>
+              </w:rPr>
+              <w:t xml:space="preserve">Your </w:t>
+            </w:r>
+            <w:proofErr w:type="spellStart"/>
+            <w:r>
+              <w:rPr>
+                <w:lang w:val="en-US"/>
+              </w:rPr>
+              <w:t>LingQ</w:t>
+            </w:r>
+            <w:proofErr w:type="spellEnd"/>
+            <w:r>
+              <w:rPr>
+                <w:lang w:val="en-US"/>
+              </w:rPr>
+              <w:t xml:space="preserve"> password.</w:t>
+            </w:r>
+          </w:p>
+        </w:tc>
+      </w:tr>
+      <w:tr>
+        <w:tc>
+          <w:tcPr>
+            <w:tcW w:w="1668" w:type="dxa"/>
+          </w:tcPr>
+          <w:p>
+            <w:pPr>
+              <w:rPr>
+                <w:lang w:val="en-US"/>
+              </w:rPr>
+            </w:pPr>
+            <w:proofErr w:type="spellStart"/>
+            <w:r>
+              <w:rPr>
+                <w:lang w:val="en-US"/>
+              </w:rPr>
+              <w:t>courseId</w:t>
+            </w:r>
+            <w:proofErr w:type="spellEnd"/>
+          </w:p>
+        </w:tc>
+        <w:tc>
+          <w:tcPr>
+            <w:tcW w:w="7544" w:type="dxa"/>
+          </w:tcPr>
+          <w:p>
+            <w:pPr>
+              <w:rPr>
+                <w:lang w:val="en-US"/>
+              </w:rPr>
+            </w:pPr>
+            <w:r>
+              <w:rPr>
+                <w:lang w:val="en-US"/>
+              </w:rPr>
+              <w:t>ID number of the course you want to import into. See previous section for details.</w:t>
+            </w:r>
+          </w:p>
+        </w:tc>
+      </w:tr>
+      <w:tr>
+        <w:tc>
+          <w:tcPr>
+            <w:tcW w:w="1668" w:type="dxa"/>
+          </w:tcPr>
+          <w:p>
+            <w:pPr>
+              <w:rPr>
+                <w:lang w:val="en-US"/>
+              </w:rPr>
+            </w:pPr>
+            <w:proofErr w:type="spellStart"/>
+            <w:r>
+              <w:rPr>
+                <w:lang w:val="en-US"/>
+              </w:rPr>
+              <w:t>languageCode</w:t>
+            </w:r>
+            <w:proofErr w:type="spellEnd"/>
+          </w:p>
+        </w:tc>
+        <w:tc>
+          <w:tcPr>
+            <w:tcW w:w="7544" w:type="dxa"/>
+          </w:tcPr>
+          <w:p>
+            <w:pPr>
+              <w:rPr>
+                <w:lang w:val="en-US"/>
+              </w:rPr>
+            </w:pPr>
+            <w:r>
+              <w:rPr>
+                <w:lang w:val="en-US"/>
+              </w:rPr>
+              <w:t xml:space="preserve">Two-letter code of your course's language, such us ja, de, </w:t>
+            </w:r>
+            <w:proofErr w:type="spellStart"/>
+            <w:r>
+              <w:rPr>
+                <w:lang w:val="en-US"/>
+              </w:rPr>
+              <w:t>es</w:t>
+            </w:r>
+            <w:proofErr w:type="spellEnd"/>
+            <w:r>
+              <w:rPr>
+                <w:lang w:val="en-US"/>
+              </w:rPr>
+              <w:t>...</w:t>
+            </w:r>
+          </w:p>
+        </w:tc>
+      </w:tr>
+    </w:tbl>
+    <w:p>
+      <w:pPr>
+        <w:rPr>
+          <w:lang w:val="en-US"/>
+        </w:rPr>
+      </w:pPr>
+    </w:p>
+    <w:p>
+      <w:pPr>
+        <w:rPr>
+          <w:lang w:val="en-US"/>
+        </w:rPr>
+      </w:pPr>
+      <w:r>
+        <w:rPr>
+          <w:lang w:val="en-US"/>
+        </w:rPr>
+        <w:t>Example usage:</w:t>
+      </w:r>
+    </w:p>
+    <w:p>
+      <w:pPr>
+        <w:rPr>
+          <w:lang w:val="en-US"/>
+        </w:rPr>
+      </w:pPr>
+      <w:r>
+        <w:rPr>
+          <w:i/>
+          <w:lang w:val="en-US"/>
+        </w:rPr>
+        <w:t>.\</w:t>
+      </w:r>
+      <w:r>
+        <w:rPr>
+          <w:i/>
+          <w:lang w:val="en-US"/>
+        </w:rPr>
+        <w:t>ClearCourse</w:t>
+      </w:r>
+      <w:r>
+        <w:rPr>
+          <w:i/>
+          <w:lang w:val="en-US"/>
+        </w:rPr>
+        <w:t xml:space="preserve">.ps1 -username </w:t>
+      </w:r>
+      <w:proofErr w:type="spellStart"/>
+      <w:r>
+        <w:rPr>
+          <w:i/>
+          <w:lang w:val="en-US"/>
+        </w:rPr>
+        <w:t>myusername</w:t>
+      </w:r>
+      <w:proofErr w:type="spellEnd"/>
+      <w:r>
+        <w:rPr>
+          <w:i/>
+          <w:lang w:val="en-US"/>
+        </w:rPr>
+        <w:t xml:space="preserve"> -password </w:t>
+      </w:r>
+      <w:proofErr w:type="spellStart"/>
+      <w:r>
+        <w:rPr>
+          <w:i/>
+          <w:lang w:val="en-US"/>
+        </w:rPr>
+        <w:t>mypassword</w:t>
+      </w:r>
+      <w:proofErr w:type="spellEnd"/>
+      <w:r>
+        <w:rPr>
+          <w:i/>
+          <w:lang w:val="en-US"/>
+        </w:rPr>
+        <w:t xml:space="preserve"> -</w:t>
+      </w:r>
+      <w:proofErr w:type="spellStart"/>
+      <w:r>
+        <w:rPr>
+          <w:i/>
+          <w:lang w:val="en-US"/>
+        </w:rPr>
+        <w:t>courseId</w:t>
+      </w:r>
+      <w:proofErr w:type="spellEnd"/>
+      <w:r>
+        <w:rPr>
+          <w:i/>
+          <w:lang w:val="en-US"/>
+        </w:rPr>
+        <w:t xml:space="preserve"> 199553 -</w:t>
+      </w:r>
+      <w:proofErr w:type="spellStart"/>
+      <w:r>
+        <w:rPr>
+          <w:i/>
+          <w:lang w:val="en-US"/>
+        </w:rPr>
+        <w:t>languageCode</w:t>
+      </w:r>
+      <w:proofErr w:type="spellEnd"/>
+      <w:r>
+        <w:rPr>
+          <w:i/>
+          <w:lang w:val="en-US"/>
+        </w:rPr>
+        <w:t xml:space="preserve"> </w:t>
+      </w:r>
+      <w:proofErr w:type="gramStart"/>
+      <w:r>
+        <w:rPr>
+          <w:i/>
+          <w:lang w:val="en-US"/>
+        </w:rPr>
+        <w:t>ja</w:t>
+      </w:r>
+      <w:proofErr w:type="gramEnd"/>
+    </w:p>
+    <w:p>
+      <w:pPr>
+        <w:rPr>
+          <w:lang w:val="en-US"/>
+        </w:rPr>
+      </w:pPr>
+      <w:r>
+        <w:rPr>
+          <w:lang w:val="en-US"/>
+        </w:rPr>
+        <w:t>This script works on the same principle as the import script, using Selenium to control a browser window. Once started, the script will</w:t>
+      </w:r>
+      <w:r>
+        <w:rPr>
+          <w:lang w:val="en-US"/>
+        </w:rPr>
+        <w:t xml:space="preserve"> login to </w:t>
+      </w:r>
+      <w:proofErr w:type="spellStart"/>
+      <w:r>
+        <w:rPr>
+          <w:lang w:val="en-US"/>
+        </w:rPr>
+        <w:t>LingQ</w:t>
+      </w:r>
+      <w:proofErr w:type="spellEnd"/>
+      <w:r>
+        <w:rPr>
+          <w:lang w:val="en-US"/>
+        </w:rPr>
+        <w:t xml:space="preserve"> and</w:t>
+      </w:r>
+      <w:r>
+        <w:rPr>
+          <w:lang w:val="en-US"/>
+        </w:rPr>
+        <w:t xml:space="preserve"> immediately start to delete lessons from the course. So it goes without saying, </w:t>
+      </w:r>
+      <w:r>
+        <w:rPr>
+          <w:b/>
+          <w:lang w:val="en-US"/>
+        </w:rPr>
+        <w:t>make sure that this is what you want to do and you have the correct course ID, before you run the script.</w:t>
+      </w:r>
+      <w:r>
+        <w:rPr>
+          <w:b/>
+          <w:lang w:val="en-US"/>
+        </w:rPr>
+        <w:t xml:space="preserve"> </w:t>
+      </w:r>
+      <w:r>
+        <w:rPr>
+          <w:lang w:val="en-US"/>
+        </w:rPr>
+        <w:t>After the script has finished, you can manually delete the course. If for some reason the script hasn’t deleted all the lessons, you can run it again as many times as you need until all the lessons are gone.</w:t>
+      </w:r>
+    </w:p>
+    <w:p>
+      <w:pPr>
+        <w:rPr>
+          <w:b/>
+          <w:lang w:val="en-US"/>
+        </w:rPr>
+      </w:pPr>
+      <w:r>
+        <w:rPr>
+          <w:b/>
+          <w:lang w:val="en-US"/>
+        </w:rPr>
+        <w:t>Once again, be EXTRA CAREFUL when running this script. If you make a mistake, you can easily lose lessons you didn’t want to delete.</w:t>
+      </w:r>
+    </w:p>
+    <w:p>
+      <w:pPr>
+        <w:pStyle w:val="Heading2"/>
+        <w:rPr>
+          <w:lang w:val="en-US"/>
+        </w:rPr>
+      </w:pPr>
+      <w:r>
+        <w:rPr>
+          <w:lang w:val="en-US"/>
+        </w:rPr>
+        <w:t>Future improvements</w:t>
+      </w:r>
+    </w:p>
+    <w:p>
+      <w:pPr>
+        <w:rPr>
+          <w:lang w:val="en-US"/>
+        </w:rPr>
+      </w:pPr>
+      <w:r>
+        <w:rPr>
+          <w:lang w:val="en-US"/>
+        </w:rPr>
+        <w:t xml:space="preserve">This tool still has one potential problem: If some lessons from </w:t>
+      </w:r>
+      <w:r>
+        <w:rPr>
+          <w:lang w:val="en-US"/>
+        </w:rPr>
+        <w:t>the middle of the bulk</w:t>
+      </w:r>
+      <w:r>
+        <w:rPr>
+          <w:lang w:val="en-US"/>
+        </w:rPr>
+        <w:t xml:space="preserve"> fail to import, and are imported after</w:t>
+      </w:r>
+      <w:r>
+        <w:rPr>
+          <w:lang w:val="en-US"/>
+        </w:rPr>
+        <w:t>ward</w:t>
+      </w:r>
+      <w:r>
+        <w:rPr>
+          <w:lang w:val="en-US"/>
+        </w:rPr>
+        <w:t>, it will mess up the lesson order. Fixing this order manually is a painful and tedious process, especially if you have hundreds of lessons in a course. The next version of the script should be able to automatically reorder the lessons to mimic the file order in your input folder.</w:t>
+      </w:r>
+    </w:p>
+    <w:p>
+      <w:pPr>
+        <w:rPr>
+          <w:lang w:val="en-US"/>
+        </w:rPr>
+      </w:pPr>
+      <w:r>
+        <w:rPr>
+          <w:lang w:val="en-US"/>
+        </w:rPr>
+        <w:t>A step afte</w:t>
+      </w:r>
+      <w:r>
+        <w:rPr>
+          <w:lang w:val="en-US"/>
+        </w:rPr>
+        <w:t>r that would be to integrate everything into one solution that will do the following:</w:t>
+      </w:r>
+    </w:p>
+    <w:p>
+      <w:pPr>
+        <w:pStyle w:val="ListParagraph"/>
+        <w:numPr>
+          <w:ilvl w:val="0"/>
+          <w:numId w:val="6"/>
+        </w:numPr>
+        <w:rPr>
+          <w:lang w:val="en-US"/>
+        </w:rPr>
+      </w:pPr>
+      <w:r>
+        <w:rPr>
+          <w:lang w:val="en-US"/>
+        </w:rPr>
+        <w:t>Examine the existing course</w:t>
+      </w:r>
+    </w:p>
+    <w:p>
+      <w:pPr>
+        <w:pStyle w:val="ListParagraph"/>
+        <w:numPr>
+          <w:ilvl w:val="0"/>
+          <w:numId w:val="6"/>
+        </w:numPr>
+        <w:rPr>
+          <w:lang w:val="en-US"/>
+        </w:rPr>
+      </w:pPr>
+      <w:r>
+        <w:rPr>
+          <w:lang w:val="en-US"/>
+        </w:rPr>
+        <w:t>Delete all lessons that are not supposed to be there (i.e. they are not in the input folder)</w:t>
+      </w:r>
+    </w:p>
+    <w:p>
+      <w:pPr>
+        <w:pStyle w:val="ListParagraph"/>
+        <w:numPr>
+          <w:ilvl w:val="0"/>
+          <w:numId w:val="6"/>
+        </w:numPr>
+        <w:rPr>
+          <w:lang w:val="en-US"/>
+        </w:rPr>
+      </w:pPr>
+      <w:r>
+        <w:rPr>
+          <w:lang w:val="en-US"/>
+        </w:rPr>
+        <w:t>Upload only the lessons that are missing, but check them for word length and title length first</w:t>
+      </w:r>
+    </w:p>
+    <w:p>
+      <w:pPr>
+        <w:pStyle w:val="ListParagraph"/>
+        <w:numPr>
+          <w:ilvl w:val="0"/>
+          <w:numId w:val="6"/>
+        </w:numPr>
+        <w:rPr>
+          <w:lang w:val="en-US"/>
+        </w:rPr>
+      </w:pPr>
+      <w:r>
+        <w:rPr>
+          <w:lang w:val="en-US"/>
+        </w:rPr>
+        <w:t>If necessary, reorder the lessons</w:t>
+      </w:r>
+    </w:p>
+    <w:p>
+      <w:pPr>
+        <w:pStyle w:val="ListParagraph"/>
+        <w:numPr>
+          <w:ilvl w:val="0"/>
+          <w:numId w:val="6"/>
+        </w:numPr>
+        <w:rPr>
+          <w:lang w:val="en-US"/>
+        </w:rPr>
+      </w:pPr>
+      <w:r>
+        <w:rPr>
+          <w:lang w:val="en-US"/>
+        </w:rPr>
+        <w:t xml:space="preserve">Repeat any of these steps </w:t>
+      </w:r>
+      <w:r>
+        <w:rPr>
+          <w:lang w:val="en-US"/>
+        </w:rPr>
+        <w:t xml:space="preserve">as necessary </w:t>
+      </w:r>
+      <w:r>
+        <w:rPr>
+          <w:lang w:val="en-US"/>
+        </w:rPr>
+        <w:t>until</w:t>
+      </w:r>
+    </w:p>
+    <w:p>
+      <w:pPr>
+        <w:pStyle w:val="ListParagraph"/>
+        <w:numPr>
+          <w:ilvl w:val="1"/>
+          <w:numId w:val="6"/>
+        </w:numPr>
+        <w:rPr>
+          <w:lang w:val="en-US"/>
+        </w:rPr>
+      </w:pPr>
+      <w:r>
+        <w:rPr>
+          <w:lang w:val="en-US"/>
+        </w:rPr>
+        <w:t>The course mimics the input folder perfectly</w:t>
+      </w:r>
+    </w:p>
+    <w:p>
+      <w:pPr>
+        <w:pStyle w:val="ListParagraph"/>
+        <w:numPr>
+          <w:ilvl w:val="1"/>
+          <w:numId w:val="6"/>
+        </w:numPr>
+        <w:rPr>
+          <w:lang w:val="en-US"/>
+        </w:rPr>
+      </w:pPr>
+      <w:r>
+        <w:rPr>
+          <w:lang w:val="en-US"/>
+        </w:rPr>
+        <w:t>The user chooses to terminate the script</w:t>
+      </w:r>
+    </w:p>
+    <w:p>
+      <w:pPr>
+        <w:rPr>
+          <w:lang w:val="en-US"/>
+        </w:rPr>
+      </w:pPr>
+      <w:r>
+        <w:rPr>
+          <w:lang w:val="en-US"/>
+        </w:rPr>
+        <w:t xml:space="preserve">The reason I chose this approach is simple: as the input folder is in each user’s full control, you can easily arrange it as you see fit. The script will then take the folder and put it on </w:t>
+      </w:r>
+      <w:proofErr w:type="spellStart"/>
+      <w:r>
+        <w:rPr>
+          <w:lang w:val="en-US"/>
+        </w:rPr>
+        <w:t>LingQ</w:t>
+      </w:r>
+      <w:proofErr w:type="spellEnd"/>
+      <w:r>
+        <w:rPr>
+          <w:lang w:val="en-US"/>
+        </w:rPr>
+        <w:t xml:space="preserve">, “as is”. Once again, I make no promises as to when, (or if at all) I’ll get to it. </w:t>
+      </w:r>
+    </w:p>
+    <w:p>
+      <w:pPr>
+        <w:pStyle w:val="Heading2"/>
+        <w:rPr>
+          <w:lang w:val="en-US"/>
+        </w:rPr>
+      </w:pPr>
+      <w:r>
+        <w:rPr>
+          <w:lang w:val="en-US"/>
+        </w:rPr>
+        <w:lastRenderedPageBreak/>
+        <w:t>Speed issues</w:t>
+      </w:r>
+    </w:p>
+    <w:p>
+      <w:pPr>
+        <w:rPr>
+          <w:lang w:val="en-US"/>
+        </w:rPr>
+      </w:pPr>
+      <w:r>
+        <w:rPr>
+          <w:lang w:val="en-US"/>
+        </w:rPr>
+        <w:t xml:space="preserve">In its present form the script is fairly slow. Depending on factors such as lesson size, and mainly the speed and stability of your internet connection, it takes on average about 30 seconds to import a single lesson. This means that if you have a course with 300 lessons, it can take up to 2.5 hours to upload. Deleting lessons is faster, but it still takes about 20 minutes to delete 300 lessons. </w:t>
+      </w:r>
+    </w:p>
+    <w:p>
+      <w:pPr>
+        <w:rPr>
+          <w:lang w:val="en-US"/>
+        </w:rPr>
+      </w:pPr>
+      <w:r>
+        <w:rPr>
+          <w:lang w:val="en-US"/>
+        </w:rPr>
+        <w:t xml:space="preserve">It will </w:t>
+      </w:r>
+      <w:r>
+        <w:rPr>
+          <w:lang w:val="en-US"/>
+        </w:rPr>
+        <w:t xml:space="preserve">still </w:t>
+      </w:r>
+      <w:r>
+        <w:rPr>
+          <w:lang w:val="en-US"/>
+        </w:rPr>
+        <w:t xml:space="preserve">save you a lot of time, because it’s much faster than doing it manually, and you </w:t>
+      </w:r>
+      <w:r>
+        <w:rPr>
+          <w:lang w:val="en-US"/>
+        </w:rPr>
+        <w:t xml:space="preserve">do other stuff while it’s working. You </w:t>
+      </w:r>
+      <w:r>
+        <w:rPr>
+          <w:lang w:val="en-US"/>
+        </w:rPr>
+        <w:t xml:space="preserve">can </w:t>
+      </w:r>
+      <w:r>
+        <w:rPr>
+          <w:lang w:val="en-US"/>
+        </w:rPr>
+        <w:t xml:space="preserve">even </w:t>
+      </w:r>
+      <w:r>
+        <w:rPr>
+          <w:lang w:val="en-US"/>
+        </w:rPr>
+        <w:t>keep using your computer</w:t>
+      </w:r>
+      <w:r>
+        <w:rPr>
+          <w:lang w:val="en-US"/>
+        </w:rPr>
+        <w:t>,</w:t>
+      </w:r>
+      <w:r>
+        <w:rPr>
+          <w:lang w:val="en-US"/>
+        </w:rPr>
+        <w:t xml:space="preserve"> provided you don’t mess with the PowerShell window or the br</w:t>
+      </w:r>
+      <w:r>
+        <w:rPr>
+          <w:lang w:val="en-US"/>
+        </w:rPr>
+        <w:t>owser window that’s doing the work</w:t>
+      </w:r>
+      <w:r>
+        <w:rPr>
+          <w:lang w:val="en-US"/>
+        </w:rPr>
+        <w:t xml:space="preserve">. But </w:t>
+      </w:r>
+      <w:r>
+        <w:rPr>
+          <w:lang w:val="en-US"/>
+        </w:rPr>
+        <w:t>in my opinion the tool is ridiculously, and what’s worse, needlessly slow.</w:t>
+      </w:r>
+    </w:p>
+    <w:p>
+      <w:pPr>
+        <w:rPr>
+          <w:lang w:val="en-US"/>
+        </w:rPr>
+      </w:pPr>
+      <w:r>
+        <w:rPr>
+          <w:lang w:val="en-US"/>
+        </w:rPr>
+        <w:t>Unfortunately</w:t>
+      </w:r>
+      <w:r>
+        <w:rPr>
+          <w:lang w:val="en-US"/>
+        </w:rPr>
+        <w:t>,</w:t>
+      </w:r>
+      <w:r>
+        <w:rPr>
+          <w:lang w:val="en-US"/>
+        </w:rPr>
+        <w:t xml:space="preserve"> I’m limited by what options the </w:t>
+      </w:r>
+      <w:proofErr w:type="spellStart"/>
+      <w:r>
+        <w:rPr>
+          <w:lang w:val="en-US"/>
+        </w:rPr>
+        <w:t>LingQ</w:t>
+      </w:r>
+      <w:proofErr w:type="spellEnd"/>
+      <w:r>
+        <w:rPr>
+          <w:lang w:val="en-US"/>
+        </w:rPr>
+        <w:t xml:space="preserve"> website provides. </w:t>
+      </w:r>
+      <w:proofErr w:type="spellStart"/>
+      <w:r>
+        <w:rPr>
+          <w:lang w:val="en-US"/>
+        </w:rPr>
+        <w:t>LingQ</w:t>
+      </w:r>
+      <w:proofErr w:type="spellEnd"/>
+      <w:r>
+        <w:rPr>
+          <w:lang w:val="en-US"/>
+        </w:rPr>
+        <w:t xml:space="preserve"> has a developer API, which is intended </w:t>
+      </w:r>
+      <w:r>
+        <w:rPr>
+          <w:lang w:val="en-US"/>
+        </w:rPr>
+        <w:t>to support</w:t>
+      </w:r>
+      <w:r>
+        <w:rPr>
+          <w:lang w:val="en-US"/>
+        </w:rPr>
+        <w:t xml:space="preserve"> custom tools. But the functionality that deals with imports is either broken or not yet implemented. I brought this to the attention of </w:t>
+      </w:r>
+      <w:proofErr w:type="spellStart"/>
+      <w:r>
+        <w:rPr>
+          <w:lang w:val="en-US"/>
+        </w:rPr>
+        <w:t>LingQ</w:t>
+      </w:r>
+      <w:proofErr w:type="spellEnd"/>
+      <w:r>
+        <w:rPr>
+          <w:lang w:val="en-US"/>
+        </w:rPr>
+        <w:t xml:space="preserve"> staff, however, fixing it doesn’t seem to be a priority. If you’d like to help, you can petition them to make it work. If they see there’s demand, they might get around to it sooner rather than later, and then I can make a much better tool.</w:t>
+      </w:r>
+    </w:p>
+    <w:p>
+      <w:pPr>
+        <w:pStyle w:val="Heading2"/>
+        <w:rPr>
+          <w:lang w:val="en-US"/>
+        </w:rPr>
+      </w:pPr>
+      <w:r>
+        <w:rPr>
+          <w:lang w:val="en-US"/>
+        </w:rPr>
         <w:t>Support &amp; Feedback</w:t>
       </w:r>
     </w:p>
@@ -2677,7 +5343,6 @@
         <w:rPr>
           <w:lang w:val="en-US"/>
         </w:rPr>
-        <w:lastRenderedPageBreak/>
         <w:t xml:space="preserve">You may also send me feedback. </w:t>
       </w:r>
       <w:r>
@@ -2719,64 +5384,7 @@
         <w:rPr>
           <w:lang w:val="en-US"/>
         </w:rPr>
-        <w:t xml:space="preserve"> I am a software </w:t>
-      </w:r>
-      <w:proofErr w:type="gramStart"/>
-      <w:r>
-        <w:rPr>
-          <w:lang w:val="en-US"/>
-        </w:rPr>
-        <w:t>developer,</w:t>
-      </w:r>
-      <w:proofErr w:type="gramEnd"/>
-      <w:r>
-        <w:rPr>
-          <w:lang w:val="en-US"/>
-        </w:rPr>
-        <w:t xml:space="preserve"> I sometimes have trouble judging how much information people who are not skilled with computers really need.</w:t>
-      </w:r>
-    </w:p>
-    <w:p>
-      <w:pPr>
-        <w:rPr>
-          <w:lang w:val="en-US"/>
-        </w:rPr>
-      </w:pPr>
-      <w:r>
-        <w:rPr>
-          <w:lang w:val="en-US"/>
-        </w:rPr>
-        <w:t>I realize the tool is rudimentary and rather clumsy. However, I do not plan to invest any more time in improving it, because a) it works, and b) I consider the whole approach using Selenium to be hig</w:t>
-      </w:r>
-      <w:r>
-        <w:rPr>
-          <w:lang w:val="en-US"/>
-        </w:rPr>
-        <w:t>hly suboptimal. For this reason</w:t>
-      </w:r>
-      <w:r>
-        <w:rPr>
-          <w:lang w:val="en-US"/>
-        </w:rPr>
-        <w:t xml:space="preserve"> I am </w:t>
-      </w:r>
-      <w:r>
-        <w:rPr>
-          <w:lang w:val="en-US"/>
-        </w:rPr>
-        <w:t xml:space="preserve">also </w:t>
-      </w:r>
-      <w:r>
-        <w:rPr>
-          <w:lang w:val="en-US"/>
-        </w:rPr>
-        <w:t xml:space="preserve">not likely to take feature requests. </w:t>
-      </w:r>
-      <w:r>
-        <w:rPr>
-          <w:lang w:val="en-US"/>
-        </w:rPr>
-        <w:t>If you are up to it, you can modify the tool in any way you see fit. I would be interested in seeing your improvements.</w:t>
+        <w:t xml:space="preserve"> I am a software developer, I sometimes have trouble judging how much information people who are not skilled with computers really need.</w:t>
       </w:r>
     </w:p>
     <w:p>
@@ -2799,8 +5407,97 @@
 </file>
 
 <file path=word/numbering.xml><?xml version="1.0" encoding="utf-8"?>
-<w:numbering xmlns:wpc="http://schemas.microsoft.com/office/word/2010/wordprocessingCanvas" xmlns:mc="http://schemas.openxmlformats.org/markup-compatibility/2006" xmlns:o="urn:schemas-microsoft-com:office:office" xmlns:r="http://schemas.openxmlformats.org/officeDocument/2006/relationships" xmlns:m="http://schemas.openxmlformats.org/officeDocument/2006/math" xmlns:v="urn:schemas-microsoft-com:vml" xmlns:wp14="http://schemas.microsoft.com/office/word/2010/wordprocessingDrawing" xmlns:wp="http://schemas.openxmlformats.org/drawingml/2006/wordprocessingDrawing" xmlns:w10="urn:schemas-microsoft-com:office:word" xmlns:w="http://schemas.openxmlformats.org/wordprocessingml/2006/main" xmlns:w14="http://schemas.microsoft.com/office/word/2010/wordml" xmlns:wpg="http://schemas.microsoft.com/office/word/2010/wordprocessingGroup" xmlns:wpi="http://schemas.microsoft.com/office/word/2010/wordprocessingInk" xmlns:wne="http://schemas.microsoft.com/office/word/2006/wordml" xmlns:wps="http://schemas.microsoft.com/office/word/2010/wordprocessingShape" mc:Ignorable="w14 wp14">
-  <w:abstractNum w:abstractNumId="0">
+<w:numbering xmlns:wpc="http://schemas.microsoft.com/office/word/2010/wordprocessingCanvas" xmlns:mc="http://schemas.openxmlformats.org/markup-compatibility/2006" xmlns:o="urn:schemas-microsoft-com:office:office" xmlns:r="http://schemas.openxmlformats.org/officeDocument/2006/relationships" xmlns:m="http://schemas.openxmlformats.org/officeDocument/2006/math" xmlns:v="urn:schemas-microsoft-com:vml" xmlns:wp14="http://schemas.microsoft.com/office/word/2010/wordprocessingDrawing" xmlns:wp="http://schemas.openxmlformats.org/drawingml/2006/wordprocessingDrawing" xmlns:w10="urn:schemas-microsoft-com:office:word" xmlns:w="http://schemas.openxmlformats.org/wordprocessingml/2006/main" xmlns:w14="http://schemas.microsoft.com/office/word/2010/wordml" xmlns:w15="http://schemas.microsoft.com/office/word/2012/wordml" xmlns:wpg="http://schemas.microsoft.com/office/word/2010/wordprocessingGroup" xmlns:wpi="http://schemas.microsoft.com/office/word/2010/wordprocessingInk" xmlns:wne="http://schemas.microsoft.com/office/word/2006/wordml" xmlns:wps="http://schemas.microsoft.com/office/word/2010/wordprocessingShape" mc:Ignorable="w14 w15 wp14">
+  <w:abstractNum w:abstractNumId="0" w15:restartNumberingAfterBreak="0">
+    <w:nsid w:val="0B7655DD"/>
+    <w:multiLevelType w:val="hybridMultilevel"/>
+    <w:tmpl w:val="78A83DE6"/>
+    <w:lvl w:ilvl="0" w:tplc="0409000F">
+      <w:start w:val="1"/>
+      <w:numFmt w:val="decimal"/>
+      <w:lvlText w:val="%1."/>
+      <w:lvlJc w:val="left"/>
+      <w:pPr>
+        <w:ind w:left="720" w:hanging="360"/>
+      </w:pPr>
+      <w:rPr>
+        <w:rFonts w:hint="default"/>
+      </w:rPr>
+    </w:lvl>
+    <w:lvl w:ilvl="1" w:tplc="04090019">
+      <w:start w:val="1"/>
+      <w:numFmt w:val="lowerLetter"/>
+      <w:lvlText w:val="%2."/>
+      <w:lvlJc w:val="left"/>
+      <w:pPr>
+        <w:ind w:left="1440" w:hanging="360"/>
+      </w:pPr>
+    </w:lvl>
+    <w:lvl w:ilvl="2" w:tplc="0409001B" w:tentative="1">
+      <w:start w:val="1"/>
+      <w:numFmt w:val="lowerRoman"/>
+      <w:lvlText w:val="%3."/>
+      <w:lvlJc w:val="right"/>
+      <w:pPr>
+        <w:ind w:left="2160" w:hanging="180"/>
+      </w:pPr>
+    </w:lvl>
+    <w:lvl w:ilvl="3" w:tplc="0409000F" w:tentative="1">
+      <w:start w:val="1"/>
+      <w:numFmt w:val="decimal"/>
+      <w:lvlText w:val="%4."/>
+      <w:lvlJc w:val="left"/>
+      <w:pPr>
+        <w:ind w:left="2880" w:hanging="360"/>
+      </w:pPr>
+    </w:lvl>
+    <w:lvl w:ilvl="4" w:tplc="04090019" w:tentative="1">
+      <w:start w:val="1"/>
+      <w:numFmt w:val="lowerLetter"/>
+      <w:lvlText w:val="%5."/>
+      <w:lvlJc w:val="left"/>
+      <w:pPr>
+        <w:ind w:left="3600" w:hanging="360"/>
+      </w:pPr>
+    </w:lvl>
+    <w:lvl w:ilvl="5" w:tplc="0409001B" w:tentative="1">
+      <w:start w:val="1"/>
+      <w:numFmt w:val="lowerRoman"/>
+      <w:lvlText w:val="%6."/>
+      <w:lvlJc w:val="right"/>
+      <w:pPr>
+        <w:ind w:left="4320" w:hanging="180"/>
+      </w:pPr>
+    </w:lvl>
+    <w:lvl w:ilvl="6" w:tplc="0409000F" w:tentative="1">
+      <w:start w:val="1"/>
+      <w:numFmt w:val="decimal"/>
+      <w:lvlText w:val="%7."/>
+      <w:lvlJc w:val="left"/>
+      <w:pPr>
+        <w:ind w:left="5040" w:hanging="360"/>
+      </w:pPr>
+    </w:lvl>
+    <w:lvl w:ilvl="7" w:tplc="04090019" w:tentative="1">
+      <w:start w:val="1"/>
+      <w:numFmt w:val="lowerLetter"/>
+      <w:lvlText w:val="%8."/>
+      <w:lvlJc w:val="left"/>
+      <w:pPr>
+        <w:ind w:left="5760" w:hanging="360"/>
+      </w:pPr>
+    </w:lvl>
+    <w:lvl w:ilvl="8" w:tplc="0409001B" w:tentative="1">
+      <w:start w:val="1"/>
+      <w:numFmt w:val="lowerRoman"/>
+      <w:lvlText w:val="%9."/>
+      <w:lvlJc w:val="right"/>
+      <w:pPr>
+        <w:ind w:left="6480" w:hanging="180"/>
+      </w:pPr>
+    </w:lvl>
+  </w:abstractNum>
+  <w:abstractNum w:abstractNumId="1" w15:restartNumberingAfterBreak="0">
     <w:nsid w:val="17596E1F"/>
     <w:multiLevelType w:val="hybridMultilevel"/>
     <w:tmpl w:val="CE8A0FAA"/>
@@ -2913,7 +5610,120 @@
       </w:rPr>
     </w:lvl>
   </w:abstractNum>
-  <w:abstractNum w:abstractNumId="1">
+  <w:abstractNum w:abstractNumId="2" w15:restartNumberingAfterBreak="0">
+    <w:nsid w:val="3FD0447C"/>
+    <w:multiLevelType w:val="hybridMultilevel"/>
+    <w:tmpl w:val="33BC1546"/>
+    <w:lvl w:ilvl="0" w:tplc="04090001">
+      <w:start w:val="1"/>
+      <w:numFmt w:val="bullet"/>
+      <w:lvlText w:val=""/>
+      <w:lvlJc w:val="left"/>
+      <w:pPr>
+        <w:ind w:left="1425" w:hanging="360"/>
+      </w:pPr>
+      <w:rPr>
+        <w:rFonts w:ascii="Symbol" w:hAnsi="Symbol" w:hint="default"/>
+      </w:rPr>
+    </w:lvl>
+    <w:lvl w:ilvl="1" w:tplc="04090003" w:tentative="1">
+      <w:start w:val="1"/>
+      <w:numFmt w:val="bullet"/>
+      <w:lvlText w:val="o"/>
+      <w:lvlJc w:val="left"/>
+      <w:pPr>
+        <w:ind w:left="2145" w:hanging="360"/>
+      </w:pPr>
+      <w:rPr>
+        <w:rFonts w:ascii="Courier New" w:hAnsi="Courier New" w:cs="Courier New" w:hint="default"/>
+      </w:rPr>
+    </w:lvl>
+    <w:lvl w:ilvl="2" w:tplc="04090005" w:tentative="1">
+      <w:start w:val="1"/>
+      <w:numFmt w:val="bullet"/>
+      <w:lvlText w:val=""/>
+      <w:lvlJc w:val="left"/>
+      <w:pPr>
+        <w:ind w:left="2865" w:hanging="360"/>
+      </w:pPr>
+      <w:rPr>
+        <w:rFonts w:ascii="Wingdings" w:hAnsi="Wingdings" w:hint="default"/>
+      </w:rPr>
+    </w:lvl>
+    <w:lvl w:ilvl="3" w:tplc="04090001" w:tentative="1">
+      <w:start w:val="1"/>
+      <w:numFmt w:val="bullet"/>
+      <w:lvlText w:val=""/>
+      <w:lvlJc w:val="left"/>
+      <w:pPr>
+        <w:ind w:left="3585" w:hanging="360"/>
+      </w:pPr>
+      <w:rPr>
+        <w:rFonts w:ascii="Symbol" w:hAnsi="Symbol" w:hint="default"/>
+      </w:rPr>
+    </w:lvl>
+    <w:lvl w:ilvl="4" w:tplc="04090003" w:tentative="1">
+      <w:start w:val="1"/>
+      <w:numFmt w:val="bullet"/>
+      <w:lvlText w:val="o"/>
+      <w:lvlJc w:val="left"/>
+      <w:pPr>
+        <w:ind w:left="4305" w:hanging="360"/>
+      </w:pPr>
+      <w:rPr>
+        <w:rFonts w:ascii="Courier New" w:hAnsi="Courier New" w:cs="Courier New" w:hint="default"/>
+      </w:rPr>
+    </w:lvl>
+    <w:lvl w:ilvl="5" w:tplc="04090005" w:tentative="1">
+      <w:start w:val="1"/>
+      <w:numFmt w:val="bullet"/>
+      <w:lvlText w:val=""/>
+      <w:lvlJc w:val="left"/>
+      <w:pPr>
+        <w:ind w:left="5025" w:hanging="360"/>
+      </w:pPr>
+      <w:rPr>
+        <w:rFonts w:ascii="Wingdings" w:hAnsi="Wingdings" w:hint="default"/>
+      </w:rPr>
+    </w:lvl>
+    <w:lvl w:ilvl="6" w:tplc="04090001" w:tentative="1">
+      <w:start w:val="1"/>
+      <w:numFmt w:val="bullet"/>
+      <w:lvlText w:val=""/>
+      <w:lvlJc w:val="left"/>
+      <w:pPr>
+        <w:ind w:left="5745" w:hanging="360"/>
+      </w:pPr>
+      <w:rPr>
+        <w:rFonts w:ascii="Symbol" w:hAnsi="Symbol" w:hint="default"/>
+      </w:rPr>
+    </w:lvl>
+    <w:lvl w:ilvl="7" w:tplc="04090003" w:tentative="1">
+      <w:start w:val="1"/>
+      <w:numFmt w:val="bullet"/>
+      <w:lvlText w:val="o"/>
+      <w:lvlJc w:val="left"/>
+      <w:pPr>
+        <w:ind w:left="6465" w:hanging="360"/>
+      </w:pPr>
+      <w:rPr>
+        <w:rFonts w:ascii="Courier New" w:hAnsi="Courier New" w:cs="Courier New" w:hint="default"/>
+      </w:rPr>
+    </w:lvl>
+    <w:lvl w:ilvl="8" w:tplc="04090005" w:tentative="1">
+      <w:start w:val="1"/>
+      <w:numFmt w:val="bullet"/>
+      <w:lvlText w:val=""/>
+      <w:lvlJc w:val="left"/>
+      <w:pPr>
+        <w:ind w:left="7185" w:hanging="360"/>
+      </w:pPr>
+      <w:rPr>
+        <w:rFonts w:ascii="Wingdings" w:hAnsi="Wingdings" w:hint="default"/>
+      </w:rPr>
+    </w:lvl>
+  </w:abstractNum>
+  <w:abstractNum w:abstractNumId="3" w15:restartNumberingAfterBreak="0">
     <w:nsid w:val="5CBA0FC2"/>
     <w:multiLevelType w:val="hybridMultilevel"/>
     <w:tmpl w:val="6902EB84"/>
@@ -3026,7 +5836,7 @@
       </w:rPr>
     </w:lvl>
   </w:abstractNum>
-  <w:abstractNum w:abstractNumId="2">
+  <w:abstractNum w:abstractNumId="4" w15:restartNumberingAfterBreak="0">
     <w:nsid w:val="62C45132"/>
     <w:multiLevelType w:val="hybridMultilevel"/>
     <w:tmpl w:val="767ABA56"/>
@@ -3112,7 +5922,7 @@
       </w:pPr>
     </w:lvl>
   </w:abstractNum>
-  <w:abstractNum w:abstractNumId="3">
+  <w:abstractNum w:abstractNumId="5" w15:restartNumberingAfterBreak="0">
     <w:nsid w:val="719C492D"/>
     <w:multiLevelType w:val="hybridMultilevel"/>
     <w:tmpl w:val="086EA2D4"/>
@@ -3226,22 +6036,28 @@
     </w:lvl>
   </w:abstractNum>
   <w:num w:numId="1">
+    <w:abstractNumId w:val="5"/>
+  </w:num>
+  <w:num w:numId="2">
+    <w:abstractNumId w:val="1"/>
+  </w:num>
+  <w:num w:numId="3">
+    <w:abstractNumId w:val="4"/>
+  </w:num>
+  <w:num w:numId="4">
     <w:abstractNumId w:val="3"/>
   </w:num>
-  <w:num w:numId="2">
-    <w:abstractNumId w:val="0"/>
-  </w:num>
-  <w:num w:numId="3">
+  <w:num w:numId="5">
     <w:abstractNumId w:val="2"/>
   </w:num>
-  <w:num w:numId="4">
-    <w:abstractNumId w:val="1"/>
+  <w:num w:numId="6">
+    <w:abstractNumId w:val="0"/>
   </w:num>
 </w:numbering>
 </file>
 
 <file path=word/styles.xml><?xml version="1.0" encoding="utf-8"?>
-<w:styles xmlns:mc="http://schemas.openxmlformats.org/markup-compatibility/2006" xmlns:r="http://schemas.openxmlformats.org/officeDocument/2006/relationships" xmlns:w="http://schemas.openxmlformats.org/wordprocessingml/2006/main" xmlns:w14="http://schemas.microsoft.com/office/word/2010/wordml" mc:Ignorable="w14">
+<w:styles xmlns:mc="http://schemas.openxmlformats.org/markup-compatibility/2006" xmlns:r="http://schemas.openxmlformats.org/officeDocument/2006/relationships" xmlns:w="http://schemas.openxmlformats.org/wordprocessingml/2006/main" xmlns:w14="http://schemas.microsoft.com/office/word/2010/wordml" xmlns:w15="http://schemas.microsoft.com/office/word/2012/wordml" mc:Ignorable="w14 w15">
   <w:docDefaults>
     <w:rPrDefault>
       <w:rPr>
@@ -3257,149 +6073,383 @@
       </w:pPr>
     </w:pPrDefault>
   </w:docDefaults>
-  <w:latentStyles w:defLockedState="0" w:defUIPriority="99" w:defSemiHidden="1" w:defUnhideWhenUsed="1" w:defQFormat="0" w:count="267">
-    <w:lsdException w:name="Normal" w:semiHidden="0" w:uiPriority="0" w:unhideWhenUsed="0" w:qFormat="1"/>
-    <w:lsdException w:name="heading 1" w:semiHidden="0" w:uiPriority="9" w:unhideWhenUsed="0" w:qFormat="1"/>
-    <w:lsdException w:name="heading 2" w:uiPriority="9" w:qFormat="1"/>
-    <w:lsdException w:name="heading 3" w:uiPriority="9" w:qFormat="1"/>
-    <w:lsdException w:name="heading 4" w:uiPriority="9" w:qFormat="1"/>
-    <w:lsdException w:name="heading 5" w:uiPriority="9" w:qFormat="1"/>
-    <w:lsdException w:name="heading 6" w:uiPriority="9" w:qFormat="1"/>
-    <w:lsdException w:name="heading 7" w:uiPriority="9" w:qFormat="1"/>
-    <w:lsdException w:name="heading 8" w:uiPriority="9" w:qFormat="1"/>
-    <w:lsdException w:name="heading 9" w:uiPriority="9" w:qFormat="1"/>
-    <w:lsdException w:name="toc 1" w:uiPriority="39"/>
-    <w:lsdException w:name="toc 2" w:uiPriority="39"/>
-    <w:lsdException w:name="toc 3" w:uiPriority="39"/>
-    <w:lsdException w:name="toc 4" w:uiPriority="39"/>
-    <w:lsdException w:name="toc 5" w:uiPriority="39"/>
-    <w:lsdException w:name="toc 6" w:uiPriority="39"/>
-    <w:lsdException w:name="toc 7" w:uiPriority="39"/>
-    <w:lsdException w:name="toc 8" w:uiPriority="39"/>
-    <w:lsdException w:name="toc 9" w:uiPriority="39"/>
-    <w:lsdException w:name="caption" w:uiPriority="35" w:qFormat="1"/>
-    <w:lsdException w:name="Title" w:semiHidden="0" w:uiPriority="10" w:unhideWhenUsed="0" w:qFormat="1"/>
-    <w:lsdException w:name="Default Paragraph Font" w:uiPriority="1"/>
-    <w:lsdException w:name="Subtitle" w:semiHidden="0" w:uiPriority="11" w:unhideWhenUsed="0" w:qFormat="1"/>
-    <w:lsdException w:name="Strong" w:semiHidden="0" w:uiPriority="22" w:unhideWhenUsed="0" w:qFormat="1"/>
-    <w:lsdException w:name="Emphasis" w:semiHidden="0" w:uiPriority="20" w:unhideWhenUsed="0" w:qFormat="1"/>
-    <w:lsdException w:name="Table Grid" w:semiHidden="0" w:uiPriority="59" w:unhideWhenUsed="0"/>
-    <w:lsdException w:name="Placeholder Text" w:unhideWhenUsed="0"/>
-    <w:lsdException w:name="No Spacing" w:semiHidden="0" w:uiPriority="1" w:unhideWhenUsed="0" w:qFormat="1"/>
-    <w:lsdException w:name="Light Shading" w:semiHidden="0" w:uiPriority="60" w:unhideWhenUsed="0"/>
-    <w:lsdException w:name="Light List" w:semiHidden="0" w:uiPriority="61" w:unhideWhenUsed="0"/>
-    <w:lsdException w:name="Light Grid" w:semiHidden="0" w:uiPriority="62" w:unhideWhenUsed="0"/>
-    <w:lsdException w:name="Medium Shading 1" w:semiHidden="0" w:uiPriority="63" w:unhideWhenUsed="0"/>
-    <w:lsdException w:name="Medium Shading 2" w:semiHidden="0" w:uiPriority="64" w:unhideWhenUsed="0"/>
-    <w:lsdException w:name="Medium List 1" w:semiHidden="0" w:uiPriority="65" w:unhideWhenUsed="0"/>
-    <w:lsdException w:name="Medium List 2" w:semiHidden="0" w:uiPriority="66" w:unhideWhenUsed="0"/>
-    <w:lsdException w:name="Medium Grid 1" w:semiHidden="0" w:uiPriority="67" w:unhideWhenUsed="0"/>
-    <w:lsdException w:name="Medium Grid 2" w:semiHidden="0" w:uiPriority="68" w:unhideWhenUsed="0"/>
-    <w:lsdException w:name="Medium Grid 3" w:semiHidden="0" w:uiPriority="69" w:unhideWhenUsed="0"/>
-    <w:lsdException w:name="Dark List" w:semiHidden="0" w:uiPriority="70" w:unhideWhenUsed="0"/>
-    <w:lsdException w:name="Colorful Shading" w:semiHidden="0" w:uiPriority="71" w:unhideWhenUsed="0"/>
-    <w:lsdException w:name="Colorful List" w:semiHidden="0" w:uiPriority="72" w:unhideWhenUsed="0"/>
-    <w:lsdException w:name="Colorful Grid" w:semiHidden="0" w:uiPriority="73" w:unhideWhenUsed="0"/>
-    <w:lsdException w:name="Light Shading Accent 1" w:semiHidden="0" w:uiPriority="60" w:unhideWhenUsed="0"/>
-    <w:lsdException w:name="Light List Accent 1" w:semiHidden="0" w:uiPriority="61" w:unhideWhenUsed="0"/>
-    <w:lsdException w:name="Light Grid Accent 1" w:semiHidden="0" w:uiPriority="62" w:unhideWhenUsed="0"/>
-    <w:lsdException w:name="Medium Shading 1 Accent 1" w:semiHidden="0" w:uiPriority="63" w:unhideWhenUsed="0"/>
-    <w:lsdException w:name="Medium Shading 2 Accent 1" w:semiHidden="0" w:uiPriority="64" w:unhideWhenUsed="0"/>
-    <w:lsdException w:name="Medium List 1 Accent 1" w:semiHidden="0" w:uiPriority="65" w:unhideWhenUsed="0"/>
-    <w:lsdException w:name="Revision" w:unhideWhenUsed="0"/>
-    <w:lsdException w:name="List Paragraph" w:semiHidden="0" w:uiPriority="34" w:unhideWhenUsed="0" w:qFormat="1"/>
-    <w:lsdException w:name="Quote" w:semiHidden="0" w:uiPriority="29" w:unhideWhenUsed="0" w:qFormat="1"/>
-    <w:lsdException w:name="Intense Quote" w:semiHidden="0" w:uiPriority="30" w:unhideWhenUsed="0" w:qFormat="1"/>
-    <w:lsdException w:name="Medium List 2 Accent 1" w:semiHidden="0" w:uiPriority="66" w:unhideWhenUsed="0"/>
-    <w:lsdException w:name="Medium Grid 1 Accent 1" w:semiHidden="0" w:uiPriority="67" w:unhideWhenUsed="0"/>
-    <w:lsdException w:name="Medium Grid 2 Accent 1" w:semiHidden="0" w:uiPriority="68" w:unhideWhenUsed="0"/>
-    <w:lsdException w:name="Medium Grid 3 Accent 1" w:semiHidden="0" w:uiPriority="69" w:unhideWhenUsed="0"/>
-    <w:lsdException w:name="Dark List Accent 1" w:semiHidden="0" w:uiPriority="70" w:unhideWhenUsed="0"/>
-    <w:lsdException w:name="Colorful Shading Accent 1" w:semiHidden="0" w:uiPriority="71" w:unhideWhenUsed="0"/>
-    <w:lsdException w:name="Colorful List Accent 1" w:semiHidden="0" w:uiPriority="72" w:unhideWhenUsed="0"/>
-    <w:lsdException w:name="Colorful Grid Accent 1" w:semiHidden="0" w:uiPriority="73" w:unhideWhenUsed="0"/>
-    <w:lsdException w:name="Light Shading Accent 2" w:semiHidden="0" w:uiPriority="60" w:unhideWhenUsed="0"/>
-    <w:lsdException w:name="Light List Accent 2" w:semiHidden="0" w:uiPriority="61" w:unhideWhenUsed="0"/>
-    <w:lsdException w:name="Light Grid Accent 2" w:semiHidden="0" w:uiPriority="62" w:unhideWhenUsed="0"/>
-    <w:lsdException w:name="Medium Shading 1 Accent 2" w:semiHidden="0" w:uiPriority="63" w:unhideWhenUsed="0"/>
-    <w:lsdException w:name="Medium Shading 2 Accent 2" w:semiHidden="0" w:uiPriority="64" w:unhideWhenUsed="0"/>
-    <w:lsdException w:name="Medium List 1 Accent 2" w:semiHidden="0" w:uiPriority="65" w:unhideWhenUsed="0"/>
-    <w:lsdException w:name="Medium List 2 Accent 2" w:semiHidden="0" w:uiPriority="66" w:unhideWhenUsed="0"/>
-    <w:lsdException w:name="Medium Grid 1 Accent 2" w:semiHidden="0" w:uiPriority="67" w:unhideWhenUsed="0"/>
-    <w:lsdException w:name="Medium Grid 2 Accent 2" w:semiHidden="0" w:uiPriority="68" w:unhideWhenUsed="0"/>
-    <w:lsdException w:name="Medium Grid 3 Accent 2" w:semiHidden="0" w:uiPriority="69" w:unhideWhenUsed="0"/>
-    <w:lsdException w:name="Dark List Accent 2" w:semiHidden="0" w:uiPriority="70" w:unhideWhenUsed="0"/>
-    <w:lsdException w:name="Colorful Shading Accent 2" w:semiHidden="0" w:uiPriority="71" w:unhideWhenUsed="0"/>
-    <w:lsdException w:name="Colorful List Accent 2" w:semiHidden="0" w:uiPriority="72" w:unhideWhenUsed="0"/>
-    <w:lsdException w:name="Colorful Grid Accent 2" w:semiHidden="0" w:uiPriority="73" w:unhideWhenUsed="0"/>
-    <w:lsdException w:name="Light Shading Accent 3" w:semiHidden="0" w:uiPriority="60" w:unhideWhenUsed="0"/>
-    <w:lsdException w:name="Light List Accent 3" w:semiHidden="0" w:uiPriority="61" w:unhideWhenUsed="0"/>
-    <w:lsdException w:name="Light Grid Accent 3" w:semiHidden="0" w:uiPriority="62" w:unhideWhenUsed="0"/>
-    <w:lsdException w:name="Medium Shading 1 Accent 3" w:semiHidden="0" w:uiPriority="63" w:unhideWhenUsed="0"/>
-    <w:lsdException w:name="Medium Shading 2 Accent 3" w:semiHidden="0" w:uiPriority="64" w:unhideWhenUsed="0"/>
-    <w:lsdException w:name="Medium List 1 Accent 3" w:semiHidden="0" w:uiPriority="65" w:unhideWhenUsed="0"/>
-    <w:lsdException w:name="Medium List 2 Accent 3" w:semiHidden="0" w:uiPriority="66" w:unhideWhenUsed="0"/>
-    <w:lsdException w:name="Medium Grid 1 Accent 3" w:semiHidden="0" w:uiPriority="67" w:unhideWhenUsed="0"/>
-    <w:lsdException w:name="Medium Grid 2 Accent 3" w:semiHidden="0" w:uiPriority="68" w:unhideWhenUsed="0"/>
-    <w:lsdException w:name="Medium Grid 3 Accent 3" w:semiHidden="0" w:uiPriority="69" w:unhideWhenUsed="0"/>
-    <w:lsdException w:name="Dark List Accent 3" w:semiHidden="0" w:uiPriority="70" w:unhideWhenUsed="0"/>
-    <w:lsdException w:name="Colorful Shading Accent 3" w:semiHidden="0" w:uiPriority="71" w:unhideWhenUsed="0"/>
-    <w:lsdException w:name="Colorful List Accent 3" w:semiHidden="0" w:uiPriority="72" w:unhideWhenUsed="0"/>
-    <w:lsdException w:name="Colorful Grid Accent 3" w:semiHidden="0" w:uiPriority="73" w:unhideWhenUsed="0"/>
-    <w:lsdException w:name="Light Shading Accent 4" w:semiHidden="0" w:uiPriority="60" w:unhideWhenUsed="0"/>
-    <w:lsdException w:name="Light List Accent 4" w:semiHidden="0" w:uiPriority="61" w:unhideWhenUsed="0"/>
-    <w:lsdException w:name="Light Grid Accent 4" w:semiHidden="0" w:uiPriority="62" w:unhideWhenUsed="0"/>
-    <w:lsdException w:name="Medium Shading 1 Accent 4" w:semiHidden="0" w:uiPriority="63" w:unhideWhenUsed="0"/>
-    <w:lsdException w:name="Medium Shading 2 Accent 4" w:semiHidden="0" w:uiPriority="64" w:unhideWhenUsed="0"/>
-    <w:lsdException w:name="Medium List 1 Accent 4" w:semiHidden="0" w:uiPriority="65" w:unhideWhenUsed="0"/>
-    <w:lsdException w:name="Medium List 2 Accent 4" w:semiHidden="0" w:uiPriority="66" w:unhideWhenUsed="0"/>
-    <w:lsdException w:name="Medium Grid 1 Accent 4" w:semiHidden="0" w:uiPriority="67" w:unhideWhenUsed="0"/>
-    <w:lsdException w:name="Medium Grid 2 Accent 4" w:semiHidden="0" w:uiPriority="68" w:unhideWhenUsed="0"/>
-    <w:lsdException w:name="Medium Grid 3 Accent 4" w:semiHidden="0" w:uiPriority="69" w:unhideWhenUsed="0"/>
-    <w:lsdException w:name="Dark List Accent 4" w:semiHidden="0" w:uiPriority="70" w:unhideWhenUsed="0"/>
-    <w:lsdException w:name="Colorful Shading Accent 4" w:semiHidden="0" w:uiPriority="71" w:unhideWhenUsed="0"/>
-    <w:lsdException w:name="Colorful List Accent 4" w:semiHidden="0" w:uiPriority="72" w:unhideWhenUsed="0"/>
-    <w:lsdException w:name="Colorful Grid Accent 4" w:semiHidden="0" w:uiPriority="73" w:unhideWhenUsed="0"/>
-    <w:lsdException w:name="Light Shading Accent 5" w:semiHidden="0" w:uiPriority="60" w:unhideWhenUsed="0"/>
-    <w:lsdException w:name="Light List Accent 5" w:semiHidden="0" w:uiPriority="61" w:unhideWhenUsed="0"/>
-    <w:lsdException w:name="Light Grid Accent 5" w:semiHidden="0" w:uiPriority="62" w:unhideWhenUsed="0"/>
-    <w:lsdException w:name="Medium Shading 1 Accent 5" w:semiHidden="0" w:uiPriority="63" w:unhideWhenUsed="0"/>
-    <w:lsdException w:name="Medium Shading 2 Accent 5" w:semiHidden="0" w:uiPriority="64" w:unhideWhenUsed="0"/>
-    <w:lsdException w:name="Medium List 1 Accent 5" w:semiHidden="0" w:uiPriority="65" w:unhideWhenUsed="0"/>
-    <w:lsdException w:name="Medium List 2 Accent 5" w:semiHidden="0" w:uiPriority="66" w:unhideWhenUsed="0"/>
-    <w:lsdException w:name="Medium Grid 1 Accent 5" w:semiHidden="0" w:uiPriority="67" w:unhideWhenUsed="0"/>
-    <w:lsdException w:name="Medium Grid 2 Accent 5" w:semiHidden="0" w:uiPriority="68" w:unhideWhenUsed="0"/>
-    <w:lsdException w:name="Medium Grid 3 Accent 5" w:semiHidden="0" w:uiPriority="69" w:unhideWhenUsed="0"/>
-    <w:lsdException w:name="Dark List Accent 5" w:semiHidden="0" w:uiPriority="70" w:unhideWhenUsed="0"/>
-    <w:lsdException w:name="Colorful Shading Accent 5" w:semiHidden="0" w:uiPriority="71" w:unhideWhenUsed="0"/>
-    <w:lsdException w:name="Colorful List Accent 5" w:semiHidden="0" w:uiPriority="72" w:unhideWhenUsed="0"/>
-    <w:lsdException w:name="Colorful Grid Accent 5" w:semiHidden="0" w:uiPriority="73" w:unhideWhenUsed="0"/>
-    <w:lsdException w:name="Light Shading Accent 6" w:semiHidden="0" w:uiPriority="60" w:unhideWhenUsed="0"/>
-    <w:lsdException w:name="Light List Accent 6" w:semiHidden="0" w:uiPriority="61" w:unhideWhenUsed="0"/>
-    <w:lsdException w:name="Light Grid Accent 6" w:semiHidden="0" w:uiPriority="62" w:unhideWhenUsed="0"/>
-    <w:lsdException w:name="Medium Shading 1 Accent 6" w:semiHidden="0" w:uiPriority="63" w:unhideWhenUsed="0"/>
-    <w:lsdException w:name="Medium Shading 2 Accent 6" w:semiHidden="0" w:uiPriority="64" w:unhideWhenUsed="0"/>
-    <w:lsdException w:name="Medium List 1 Accent 6" w:semiHidden="0" w:uiPriority="65" w:unhideWhenUsed="0"/>
-    <w:lsdException w:name="Medium List 2 Accent 6" w:semiHidden="0" w:uiPriority="66" w:unhideWhenUsed="0"/>
-    <w:lsdException w:name="Medium Grid 1 Accent 6" w:semiHidden="0" w:uiPriority="67" w:unhideWhenUsed="0"/>
-    <w:lsdException w:name="Medium Grid 2 Accent 6" w:semiHidden="0" w:uiPriority="68" w:unhideWhenUsed="0"/>
-    <w:lsdException w:name="Medium Grid 3 Accent 6" w:semiHidden="0" w:uiPriority="69" w:unhideWhenUsed="0"/>
-    <w:lsdException w:name="Dark List Accent 6" w:semiHidden="0" w:uiPriority="70" w:unhideWhenUsed="0"/>
-    <w:lsdException w:name="Colorful Shading Accent 6" w:semiHidden="0" w:uiPriority="71" w:unhideWhenUsed="0"/>
-    <w:lsdException w:name="Colorful List Accent 6" w:semiHidden="0" w:uiPriority="72" w:unhideWhenUsed="0"/>
-    <w:lsdException w:name="Colorful Grid Accent 6" w:semiHidden="0" w:uiPriority="73" w:unhideWhenUsed="0"/>
-    <w:lsdException w:name="Subtle Emphasis" w:semiHidden="0" w:uiPriority="19" w:unhideWhenUsed="0" w:qFormat="1"/>
-    <w:lsdException w:name="Intense Emphasis" w:semiHidden="0" w:uiPriority="21" w:unhideWhenUsed="0" w:qFormat="1"/>
-    <w:lsdException w:name="Subtle Reference" w:semiHidden="0" w:uiPriority="31" w:unhideWhenUsed="0" w:qFormat="1"/>
-    <w:lsdException w:name="Intense Reference" w:semiHidden="0" w:uiPriority="32" w:unhideWhenUsed="0" w:qFormat="1"/>
-    <w:lsdException w:name="Book Title" w:semiHidden="0" w:uiPriority="33" w:unhideWhenUsed="0" w:qFormat="1"/>
-    <w:lsdException w:name="Bibliography" w:uiPriority="37"/>
-    <w:lsdException w:name="TOC Heading" w:uiPriority="39" w:qFormat="1"/>
+  <w:latentStyles w:defLockedState="0" w:defUIPriority="99" w:defSemiHidden="0" w:defUnhideWhenUsed="0" w:defQFormat="0" w:count="371">
+    <w:lsdException w:name="Normal" w:uiPriority="0" w:qFormat="1"/>
+    <w:lsdException w:name="heading 1" w:uiPriority="9" w:qFormat="1"/>
+    <w:lsdException w:name="heading 2" w:semiHidden="1" w:uiPriority="9" w:unhideWhenUsed="1" w:qFormat="1"/>
+    <w:lsdException w:name="heading 3" w:semiHidden="1" w:uiPriority="9" w:unhideWhenUsed="1" w:qFormat="1"/>
+    <w:lsdException w:name="heading 4" w:semiHidden="1" w:uiPriority="9" w:unhideWhenUsed="1" w:qFormat="1"/>
+    <w:lsdException w:name="heading 5" w:semiHidden="1" w:uiPriority="9" w:unhideWhenUsed="1" w:qFormat="1"/>
+    <w:lsdException w:name="heading 6" w:semiHidden="1" w:uiPriority="9" w:unhideWhenUsed="1" w:qFormat="1"/>
+    <w:lsdException w:name="heading 7" w:semiHidden="1" w:uiPriority="9" w:unhideWhenUsed="1" w:qFormat="1"/>
+    <w:lsdException w:name="heading 8" w:semiHidden="1" w:uiPriority="9" w:unhideWhenUsed="1" w:qFormat="1"/>
+    <w:lsdException w:name="heading 9" w:semiHidden="1" w:uiPriority="9" w:unhideWhenUsed="1" w:qFormat="1"/>
+    <w:lsdException w:name="index 1" w:semiHidden="1" w:unhideWhenUsed="1"/>
+    <w:lsdException w:name="index 2" w:semiHidden="1" w:unhideWhenUsed="1"/>
+    <w:lsdException w:name="index 3" w:semiHidden="1" w:unhideWhenUsed="1"/>
+    <w:lsdException w:name="index 4" w:semiHidden="1" w:unhideWhenUsed="1"/>
+    <w:lsdException w:name="index 5" w:semiHidden="1" w:unhideWhenUsed="1"/>
+    <w:lsdException w:name="index 6" w:semiHidden="1" w:unhideWhenUsed="1"/>
+    <w:lsdException w:name="index 7" w:semiHidden="1" w:unhideWhenUsed="1"/>
+    <w:lsdException w:name="index 8" w:semiHidden="1" w:unhideWhenUsed="1"/>
+    <w:lsdException w:name="index 9" w:semiHidden="1" w:unhideWhenUsed="1"/>
+    <w:lsdException w:name="toc 1" w:semiHidden="1" w:uiPriority="39" w:unhideWhenUsed="1"/>
+    <w:lsdException w:name="toc 2" w:semiHidden="1" w:uiPriority="39" w:unhideWhenUsed="1"/>
+    <w:lsdException w:name="toc 3" w:semiHidden="1" w:uiPriority="39" w:unhideWhenUsed="1"/>
+    <w:lsdException w:name="toc 4" w:semiHidden="1" w:uiPriority="39" w:unhideWhenUsed="1"/>
+    <w:lsdException w:name="toc 5" w:semiHidden="1" w:uiPriority="39" w:unhideWhenUsed="1"/>
+    <w:lsdException w:name="toc 6" w:semiHidden="1" w:uiPriority="39" w:unhideWhenUsed="1"/>
+    <w:lsdException w:name="toc 7" w:semiHidden="1" w:uiPriority="39" w:unhideWhenUsed="1"/>
+    <w:lsdException w:name="toc 8" w:semiHidden="1" w:uiPriority="39" w:unhideWhenUsed="1"/>
+    <w:lsdException w:name="toc 9" w:semiHidden="1" w:uiPriority="39" w:unhideWhenUsed="1"/>
+    <w:lsdException w:name="Normal Indent" w:semiHidden="1" w:unhideWhenUsed="1"/>
+    <w:lsdException w:name="footnote text" w:semiHidden="1" w:unhideWhenUsed="1"/>
+    <w:lsdException w:name="annotation text" w:semiHidden="1" w:unhideWhenUsed="1"/>
+    <w:lsdException w:name="header" w:semiHidden="1" w:unhideWhenUsed="1"/>
+    <w:lsdException w:name="footer" w:semiHidden="1" w:unhideWhenUsed="1"/>
+    <w:lsdException w:name="index heading" w:semiHidden="1" w:unhideWhenUsed="1"/>
+    <w:lsdException w:name="caption" w:semiHidden="1" w:uiPriority="35" w:unhideWhenUsed="1" w:qFormat="1"/>
+    <w:lsdException w:name="table of figures" w:semiHidden="1" w:unhideWhenUsed="1"/>
+    <w:lsdException w:name="envelope address" w:semiHidden="1" w:unhideWhenUsed="1"/>
+    <w:lsdException w:name="envelope return" w:semiHidden="1" w:unhideWhenUsed="1"/>
+    <w:lsdException w:name="footnote reference" w:semiHidden="1" w:unhideWhenUsed="1"/>
+    <w:lsdException w:name="annotation reference" w:semiHidden="1" w:unhideWhenUsed="1"/>
+    <w:lsdException w:name="line number" w:semiHidden="1" w:unhideWhenUsed="1"/>
+    <w:lsdException w:name="page number" w:semiHidden="1" w:unhideWhenUsed="1"/>
+    <w:lsdException w:name="endnote reference" w:semiHidden="1" w:unhideWhenUsed="1"/>
+    <w:lsdException w:name="endnote text" w:semiHidden="1" w:unhideWhenUsed="1"/>
+    <w:lsdException w:name="table of authorities" w:semiHidden="1" w:unhideWhenUsed="1"/>
+    <w:lsdException w:name="macro" w:semiHidden="1" w:unhideWhenUsed="1"/>
+    <w:lsdException w:name="toa heading" w:semiHidden="1" w:unhideWhenUsed="1"/>
+    <w:lsdException w:name="List" w:semiHidden="1" w:unhideWhenUsed="1"/>
+    <w:lsdException w:name="List Bullet" w:semiHidden="1" w:unhideWhenUsed="1"/>
+    <w:lsdException w:name="List Number" w:semiHidden="1" w:unhideWhenUsed="1"/>
+    <w:lsdException w:name="List 2" w:semiHidden="1" w:unhideWhenUsed="1"/>
+    <w:lsdException w:name="List 3" w:semiHidden="1" w:unhideWhenUsed="1"/>
+    <w:lsdException w:name="List 4" w:semiHidden="1" w:unhideWhenUsed="1"/>
+    <w:lsdException w:name="List 5" w:semiHidden="1" w:unhideWhenUsed="1"/>
+    <w:lsdException w:name="List Bullet 2" w:semiHidden="1" w:unhideWhenUsed="1"/>
+    <w:lsdException w:name="List Bullet 3" w:semiHidden="1" w:unhideWhenUsed="1"/>
+    <w:lsdException w:name="List Bullet 4" w:semiHidden="1" w:unhideWhenUsed="1"/>
+    <w:lsdException w:name="List Bullet 5" w:semiHidden="1" w:unhideWhenUsed="1"/>
+    <w:lsdException w:name="List Number 2" w:semiHidden="1" w:unhideWhenUsed="1"/>
+    <w:lsdException w:name="List Number 3" w:semiHidden="1" w:unhideWhenUsed="1"/>
+    <w:lsdException w:name="List Number 4" w:semiHidden="1" w:unhideWhenUsed="1"/>
+    <w:lsdException w:name="List Number 5" w:semiHidden="1" w:unhideWhenUsed="1"/>
+    <w:lsdException w:name="Title" w:uiPriority="10" w:qFormat="1"/>
+    <w:lsdException w:name="Closing" w:semiHidden="1" w:unhideWhenUsed="1"/>
+    <w:lsdException w:name="Signature" w:semiHidden="1" w:unhideWhenUsed="1"/>
+    <w:lsdException w:name="Default Paragraph Font" w:semiHidden="1" w:uiPriority="1" w:unhideWhenUsed="1"/>
+    <w:lsdException w:name="Body Text" w:semiHidden="1" w:unhideWhenUsed="1"/>
+    <w:lsdException w:name="Body Text Indent" w:semiHidden="1" w:unhideWhenUsed="1"/>
+    <w:lsdException w:name="List Continue" w:semiHidden="1" w:unhideWhenUsed="1"/>
+    <w:lsdException w:name="List Continue 2" w:semiHidden="1" w:unhideWhenUsed="1"/>
+    <w:lsdException w:name="List Continue 3" w:semiHidden="1" w:unhideWhenUsed="1"/>
+    <w:lsdException w:name="List Continue 4" w:semiHidden="1" w:unhideWhenUsed="1"/>
+    <w:lsdException w:name="List Continue 5" w:semiHidden="1" w:unhideWhenUsed="1"/>
+    <w:lsdException w:name="Message Header" w:semiHidden="1" w:unhideWhenUsed="1"/>
+    <w:lsdException w:name="Subtitle" w:uiPriority="11" w:qFormat="1"/>
+    <w:lsdException w:name="Salutation" w:semiHidden="1" w:unhideWhenUsed="1"/>
+    <w:lsdException w:name="Date" w:semiHidden="1" w:unhideWhenUsed="1"/>
+    <w:lsdException w:name="Body Text First Indent" w:semiHidden="1" w:unhideWhenUsed="1"/>
+    <w:lsdException w:name="Body Text First Indent 2" w:semiHidden="1" w:unhideWhenUsed="1"/>
+    <w:lsdException w:name="Note Heading" w:semiHidden="1" w:unhideWhenUsed="1"/>
+    <w:lsdException w:name="Body Text 2" w:semiHidden="1" w:unhideWhenUsed="1"/>
+    <w:lsdException w:name="Body Text 3" w:semiHidden="1" w:unhideWhenUsed="1"/>
+    <w:lsdException w:name="Body Text Indent 2" w:semiHidden="1" w:unhideWhenUsed="1"/>
+    <w:lsdException w:name="Body Text Indent 3" w:semiHidden="1" w:unhideWhenUsed="1"/>
+    <w:lsdException w:name="Block Text" w:semiHidden="1" w:unhideWhenUsed="1"/>
+    <w:lsdException w:name="Hyperlink" w:semiHidden="1" w:unhideWhenUsed="1"/>
+    <w:lsdException w:name="FollowedHyperlink" w:semiHidden="1" w:unhideWhenUsed="1"/>
+    <w:lsdException w:name="Strong" w:uiPriority="22" w:qFormat="1"/>
+    <w:lsdException w:name="Emphasis" w:uiPriority="20" w:qFormat="1"/>
+    <w:lsdException w:name="Document Map" w:semiHidden="1" w:unhideWhenUsed="1"/>
+    <w:lsdException w:name="Plain Text" w:semiHidden="1" w:unhideWhenUsed="1"/>
+    <w:lsdException w:name="E-mail Signature" w:semiHidden="1" w:unhideWhenUsed="1"/>
+    <w:lsdException w:name="HTML Top of Form" w:semiHidden="1" w:unhideWhenUsed="1"/>
+    <w:lsdException w:name="HTML Bottom of Form" w:semiHidden="1" w:unhideWhenUsed="1"/>
+    <w:lsdException w:name="Normal (Web)" w:semiHidden="1" w:unhideWhenUsed="1"/>
+    <w:lsdException w:name="HTML Acronym" w:semiHidden="1" w:unhideWhenUsed="1"/>
+    <w:lsdException w:name="HTML Address" w:semiHidden="1" w:unhideWhenUsed="1"/>
+    <w:lsdException w:name="HTML Cite" w:semiHidden="1" w:unhideWhenUsed="1"/>
+    <w:lsdException w:name="HTML Code" w:semiHidden="1" w:unhideWhenUsed="1"/>
+    <w:lsdException w:name="HTML Definition" w:semiHidden="1" w:unhideWhenUsed="1"/>
+    <w:lsdException w:name="HTML Keyboard" w:semiHidden="1" w:unhideWhenUsed="1"/>
+    <w:lsdException w:name="HTML Preformatted" w:semiHidden="1" w:unhideWhenUsed="1"/>
+    <w:lsdException w:name="HTML Sample" w:semiHidden="1" w:unhideWhenUsed="1"/>
+    <w:lsdException w:name="HTML Typewriter" w:semiHidden="1" w:unhideWhenUsed="1"/>
+    <w:lsdException w:name="HTML Variable" w:semiHidden="1" w:unhideWhenUsed="1"/>
+    <w:lsdException w:name="Normal Table" w:semiHidden="1" w:unhideWhenUsed="1"/>
+    <w:lsdException w:name="annotation subject" w:semiHidden="1" w:unhideWhenUsed="1"/>
+    <w:lsdException w:name="No List" w:semiHidden="1" w:unhideWhenUsed="1"/>
+    <w:lsdException w:name="Outline List 1" w:semiHidden="1" w:unhideWhenUsed="1"/>
+    <w:lsdException w:name="Outline List 2" w:semiHidden="1" w:unhideWhenUsed="1"/>
+    <w:lsdException w:name="Outline List 3" w:semiHidden="1" w:unhideWhenUsed="1"/>
+    <w:lsdException w:name="Table Simple 1" w:semiHidden="1" w:unhideWhenUsed="1"/>
+    <w:lsdException w:name="Table Simple 2" w:semiHidden="1" w:unhideWhenUsed="1"/>
+    <w:lsdException w:name="Table Simple 3" w:semiHidden="1" w:unhideWhenUsed="1"/>
+    <w:lsdException w:name="Table Classic 1" w:semiHidden="1" w:unhideWhenUsed="1"/>
+    <w:lsdException w:name="Table Classic 2" w:semiHidden="1" w:unhideWhenUsed="1"/>
+    <w:lsdException w:name="Table Classic 3" w:semiHidden="1" w:unhideWhenUsed="1"/>
+    <w:lsdException w:name="Table Classic 4" w:semiHidden="1" w:unhideWhenUsed="1"/>
+    <w:lsdException w:name="Table Colorful 1" w:semiHidden="1" w:unhideWhenUsed="1"/>
+    <w:lsdException w:name="Table Colorful 2" w:semiHidden="1" w:unhideWhenUsed="1"/>
+    <w:lsdException w:name="Table Colorful 3" w:semiHidden="1" w:unhideWhenUsed="1"/>
+    <w:lsdException w:name="Table Columns 1" w:semiHidden="1" w:unhideWhenUsed="1"/>
+    <w:lsdException w:name="Table Columns 2" w:semiHidden="1" w:unhideWhenUsed="1"/>
+    <w:lsdException w:name="Table Columns 3" w:semiHidden="1" w:unhideWhenUsed="1"/>
+    <w:lsdException w:name="Table Columns 4" w:semiHidden="1" w:unhideWhenUsed="1"/>
+    <w:lsdException w:name="Table Columns 5" w:semiHidden="1" w:unhideWhenUsed="1"/>
+    <w:lsdException w:name="Table Grid 1" w:semiHidden="1" w:unhideWhenUsed="1"/>
+    <w:lsdException w:name="Table Grid 2" w:semiHidden="1" w:unhideWhenUsed="1"/>
+    <w:lsdException w:name="Table Grid 3" w:semiHidden="1" w:unhideWhenUsed="1"/>
+    <w:lsdException w:name="Table Grid 4" w:semiHidden="1" w:unhideWhenUsed="1"/>
+    <w:lsdException w:name="Table Grid 5" w:semiHidden="1" w:unhideWhenUsed="1"/>
+    <w:lsdException w:name="Table Grid 6" w:semiHidden="1" w:unhideWhenUsed="1"/>
+    <w:lsdException w:name="Table Grid 7" w:semiHidden="1" w:unhideWhenUsed="1"/>
+    <w:lsdException w:name="Table Grid 8" w:semiHidden="1" w:unhideWhenUsed="1"/>
+    <w:lsdException w:name="Table List 1" w:semiHidden="1" w:unhideWhenUsed="1"/>
+    <w:lsdException w:name="Table List 2" w:semiHidden="1" w:unhideWhenUsed="1"/>
+    <w:lsdException w:name="Table List 3" w:semiHidden="1" w:unhideWhenUsed="1"/>
+    <w:lsdException w:name="Table List 4" w:semiHidden="1" w:unhideWhenUsed="1"/>
+    <w:lsdException w:name="Table List 5" w:semiHidden="1" w:unhideWhenUsed="1"/>
+    <w:lsdException w:name="Table List 6" w:semiHidden="1" w:unhideWhenUsed="1"/>
+    <w:lsdException w:name="Table List 7" w:semiHidden="1" w:unhideWhenUsed="1"/>
+    <w:lsdException w:name="Table List 8" w:semiHidden="1" w:unhideWhenUsed="1"/>
+    <w:lsdException w:name="Table 3D effects 1" w:semiHidden="1" w:unhideWhenUsed="1"/>
+    <w:lsdException w:name="Table 3D effects 2" w:semiHidden="1" w:unhideWhenUsed="1"/>
+    <w:lsdException w:name="Table 3D effects 3" w:semiHidden="1" w:unhideWhenUsed="1"/>
+    <w:lsdException w:name="Table Contemporary" w:semiHidden="1" w:unhideWhenUsed="1"/>
+    <w:lsdException w:name="Table Elegant" w:semiHidden="1" w:unhideWhenUsed="1"/>
+    <w:lsdException w:name="Table Professional" w:semiHidden="1" w:unhideWhenUsed="1"/>
+    <w:lsdException w:name="Table Subtle 1" w:semiHidden="1" w:unhideWhenUsed="1"/>
+    <w:lsdException w:name="Table Subtle 2" w:semiHidden="1" w:unhideWhenUsed="1"/>
+    <w:lsdException w:name="Table Web 1" w:semiHidden="1" w:unhideWhenUsed="1"/>
+    <w:lsdException w:name="Table Web 2" w:semiHidden="1" w:unhideWhenUsed="1"/>
+    <w:lsdException w:name="Table Web 3" w:semiHidden="1" w:unhideWhenUsed="1"/>
+    <w:lsdException w:name="Balloon Text" w:semiHidden="1" w:unhideWhenUsed="1"/>
+    <w:lsdException w:name="Table Grid" w:uiPriority="59"/>
+    <w:lsdException w:name="Table Theme" w:semiHidden="1" w:unhideWhenUsed="1"/>
+    <w:lsdException w:name="Placeholder Text" w:semiHidden="1"/>
+    <w:lsdException w:name="No Spacing" w:uiPriority="1" w:qFormat="1"/>
+    <w:lsdException w:name="Light Shading" w:uiPriority="60"/>
+    <w:lsdException w:name="Light List" w:uiPriority="61"/>
+    <w:lsdException w:name="Light Grid" w:uiPriority="62"/>
+    <w:lsdException w:name="Medium Shading 1" w:uiPriority="63"/>
+    <w:lsdException w:name="Medium Shading 2" w:uiPriority="64"/>
+    <w:lsdException w:name="Medium List 1" w:uiPriority="65"/>
+    <w:lsdException w:name="Medium List 2" w:uiPriority="66"/>
+    <w:lsdException w:name="Medium Grid 1" w:uiPriority="67"/>
+    <w:lsdException w:name="Medium Grid 2" w:uiPriority="68"/>
+    <w:lsdException w:name="Medium Grid 3" w:uiPriority="69"/>
+    <w:lsdException w:name="Dark List" w:uiPriority="70"/>
+    <w:lsdException w:name="Colorful Shading" w:uiPriority="71"/>
+    <w:lsdException w:name="Colorful List" w:uiPriority="72"/>
+    <w:lsdException w:name="Colorful Grid" w:uiPriority="73"/>
+    <w:lsdException w:name="Light Shading Accent 1" w:uiPriority="60"/>
+    <w:lsdException w:name="Light List Accent 1" w:uiPriority="61"/>
+    <w:lsdException w:name="Light Grid Accent 1" w:uiPriority="62"/>
+    <w:lsdException w:name="Medium Shading 1 Accent 1" w:uiPriority="63"/>
+    <w:lsdException w:name="Medium Shading 2 Accent 1" w:uiPriority="64"/>
+    <w:lsdException w:name="Medium List 1 Accent 1" w:uiPriority="65"/>
+    <w:lsdException w:name="Revision" w:semiHidden="1"/>
+    <w:lsdException w:name="List Paragraph" w:uiPriority="34" w:qFormat="1"/>
+    <w:lsdException w:name="Quote" w:uiPriority="29" w:qFormat="1"/>
+    <w:lsdException w:name="Intense Quote" w:uiPriority="30" w:qFormat="1"/>
+    <w:lsdException w:name="Medium List 2 Accent 1" w:uiPriority="66"/>
+    <w:lsdException w:name="Medium Grid 1 Accent 1" w:uiPriority="67"/>
+    <w:lsdException w:name="Medium Grid 2 Accent 1" w:uiPriority="68"/>
+    <w:lsdException w:name="Medium Grid 3 Accent 1" w:uiPriority="69"/>
+    <w:lsdException w:name="Dark List Accent 1" w:uiPriority="70"/>
+    <w:lsdException w:name="Colorful Shading Accent 1" w:uiPriority="71"/>
+    <w:lsdException w:name="Colorful List Accent 1" w:uiPriority="72"/>
+    <w:lsdException w:name="Colorful Grid Accent 1" w:uiPriority="73"/>
+    <w:lsdException w:name="Light Shading Accent 2" w:uiPriority="60"/>
+    <w:lsdException w:name="Light List Accent 2" w:uiPriority="61"/>
+    <w:lsdException w:name="Light Grid Accent 2" w:uiPriority="62"/>
+    <w:lsdException w:name="Medium Shading 1 Accent 2" w:uiPriority="63"/>
+    <w:lsdException w:name="Medium Shading 2 Accent 2" w:uiPriority="64"/>
+    <w:lsdException w:name="Medium List 1 Accent 2" w:uiPriority="65"/>
+    <w:lsdException w:name="Medium List 2 Accent 2" w:uiPriority="66"/>
+    <w:lsdException w:name="Medium Grid 1 Accent 2" w:uiPriority="67"/>
+    <w:lsdException w:name="Medium Grid 2 Accent 2" w:uiPriority="68"/>
+    <w:lsdException w:name="Medium Grid 3 Accent 2" w:uiPriority="69"/>
+    <w:lsdException w:name="Dark List Accent 2" w:uiPriority="70"/>
+    <w:lsdException w:name="Colorful Shading Accent 2" w:uiPriority="71"/>
+    <w:lsdException w:name="Colorful List Accent 2" w:uiPriority="72"/>
+    <w:lsdException w:name="Colorful Grid Accent 2" w:uiPriority="73"/>
+    <w:lsdException w:name="Light Shading Accent 3" w:uiPriority="60"/>
+    <w:lsdException w:name="Light List Accent 3" w:uiPriority="61"/>
+    <w:lsdException w:name="Light Grid Accent 3" w:uiPriority="62"/>
+    <w:lsdException w:name="Medium Shading 1 Accent 3" w:uiPriority="63"/>
+    <w:lsdException w:name="Medium Shading 2 Accent 3" w:uiPriority="64"/>
+    <w:lsdException w:name="Medium List 1 Accent 3" w:uiPriority="65"/>
+    <w:lsdException w:name="Medium List 2 Accent 3" w:uiPriority="66"/>
+    <w:lsdException w:name="Medium Grid 1 Accent 3" w:uiPriority="67"/>
+    <w:lsdException w:name="Medium Grid 2 Accent 3" w:uiPriority="68"/>
+    <w:lsdException w:name="Medium Grid 3 Accent 3" w:uiPriority="69"/>
+    <w:lsdException w:name="Dark List Accent 3" w:uiPriority="70"/>
+    <w:lsdException w:name="Colorful Shading Accent 3" w:uiPriority="71"/>
+    <w:lsdException w:name="Colorful List Accent 3" w:uiPriority="72"/>
+    <w:lsdException w:name="Colorful Grid Accent 3" w:uiPriority="73"/>
+    <w:lsdException w:name="Light Shading Accent 4" w:uiPriority="60"/>
+    <w:lsdException w:name="Light List Accent 4" w:uiPriority="61"/>
+    <w:lsdException w:name="Light Grid Accent 4" w:uiPriority="62"/>
+    <w:lsdException w:name="Medium Shading 1 Accent 4" w:uiPriority="63"/>
+    <w:lsdException w:name="Medium Shading 2 Accent 4" w:uiPriority="64"/>
+    <w:lsdException w:name="Medium List 1 Accent 4" w:uiPriority="65"/>
+    <w:lsdException w:name="Medium List 2 Accent 4" w:uiPriority="66"/>
+    <w:lsdException w:name="Medium Grid 1 Accent 4" w:uiPriority="67"/>
+    <w:lsdException w:name="Medium Grid 2 Accent 4" w:uiPriority="68"/>
+    <w:lsdException w:name="Medium Grid 3 Accent 4" w:uiPriority="69"/>
+    <w:lsdException w:name="Dark List Accent 4" w:uiPriority="70"/>
+    <w:lsdException w:name="Colorful Shading Accent 4" w:uiPriority="71"/>
+    <w:lsdException w:name="Colorful List Accent 4" w:uiPriority="72"/>
+    <w:lsdException w:name="Colorful Grid Accent 4" w:uiPriority="73"/>
+    <w:lsdException w:name="Light Shading Accent 5" w:uiPriority="60"/>
+    <w:lsdException w:name="Light List Accent 5" w:uiPriority="61"/>
+    <w:lsdException w:name="Light Grid Accent 5" w:uiPriority="62"/>
+    <w:lsdException w:name="Medium Shading 1 Accent 5" w:uiPriority="63"/>
+    <w:lsdException w:name="Medium Shading 2 Accent 5" w:uiPriority="64"/>
+    <w:lsdException w:name="Medium List 1 Accent 5" w:uiPriority="65"/>
+    <w:lsdException w:name="Medium List 2 Accent 5" w:uiPriority="66"/>
+    <w:lsdException w:name="Medium Grid 1 Accent 5" w:uiPriority="67"/>
+    <w:lsdException w:name="Medium Grid 2 Accent 5" w:uiPriority="68"/>
+    <w:lsdException w:name="Medium Grid 3 Accent 5" w:uiPriority="69"/>
+    <w:lsdException w:name="Dark List Accent 5" w:uiPriority="70"/>
+    <w:lsdException w:name="Colorful Shading Accent 5" w:uiPriority="71"/>
+    <w:lsdException w:name="Colorful List Accent 5" w:uiPriority="72"/>
+    <w:lsdException w:name="Colorful Grid Accent 5" w:uiPriority="73"/>
+    <w:lsdException w:name="Light Shading Accent 6" w:uiPriority="60"/>
+    <w:lsdException w:name="Light List Accent 6" w:uiPriority="61"/>
+    <w:lsdException w:name="Light Grid Accent 6" w:uiPriority="62"/>
+    <w:lsdException w:name="Medium Shading 1 Accent 6" w:uiPriority="63"/>
+    <w:lsdException w:name="Medium Shading 2 Accent 6" w:uiPriority="64"/>
+    <w:lsdException w:name="Medium List 1 Accent 6" w:uiPriority="65"/>
+    <w:lsdException w:name="Medium List 2 Accent 6" w:uiPriority="66"/>
+    <w:lsdException w:name="Medium Grid 1 Accent 6" w:uiPriority="67"/>
+    <w:lsdException w:name="Medium Grid 2 Accent 6" w:uiPriority="68"/>
+    <w:lsdException w:name="Medium Grid 3 Accent 6" w:uiPriority="69"/>
+    <w:lsdException w:name="Dark List Accent 6" w:uiPriority="70"/>
+    <w:lsdException w:name="Colorful Shading Accent 6" w:uiPriority="71"/>
+    <w:lsdException w:name="Colorful List Accent 6" w:uiPriority="72"/>
+    <w:lsdException w:name="Colorful Grid Accent 6" w:uiPriority="73"/>
+    <w:lsdException w:name="Subtle Emphasis" w:uiPriority="19" w:qFormat="1"/>
+    <w:lsdException w:name="Intense Emphasis" w:uiPriority="21" w:qFormat="1"/>
+    <w:lsdException w:name="Subtle Reference" w:uiPriority="31" w:qFormat="1"/>
+    <w:lsdException w:name="Intense Reference" w:uiPriority="32" w:qFormat="1"/>
+    <w:lsdException w:name="Book Title" w:uiPriority="33" w:qFormat="1"/>
+    <w:lsdException w:name="Bibliography" w:semiHidden="1" w:uiPriority="37" w:unhideWhenUsed="1"/>
+    <w:lsdException w:name="TOC Heading" w:semiHidden="1" w:uiPriority="39" w:unhideWhenUsed="1" w:qFormat="1"/>
+    <w:lsdException w:name="Plain Table 1" w:uiPriority="41"/>
+    <w:lsdException w:name="Plain Table 2" w:uiPriority="42"/>
+    <w:lsdException w:name="Plain Table 3" w:uiPriority="43"/>
+    <w:lsdException w:name="Plain Table 4" w:uiPriority="44"/>
+    <w:lsdException w:name="Plain Table 5" w:uiPriority="45"/>
+    <w:lsdException w:name="Grid Table Light" w:uiPriority="40"/>
+    <w:lsdException w:name="Grid Table 1 Light" w:uiPriority="46"/>
+    <w:lsdException w:name="Grid Table 2" w:uiPriority="47"/>
+    <w:lsdException w:name="Grid Table 3" w:uiPriority="48"/>
+    <w:lsdException w:name="Grid Table 4" w:uiPriority="49"/>
+    <w:lsdException w:name="Grid Table 5 Dark" w:uiPriority="50"/>
+    <w:lsdException w:name="Grid Table 6 Colorful" w:uiPriority="51"/>
+    <w:lsdException w:name="Grid Table 7 Colorful" w:uiPriority="52"/>
+    <w:lsdException w:name="Grid Table 1 Light Accent 1" w:uiPriority="46"/>
+    <w:lsdException w:name="Grid Table 2 Accent 1" w:uiPriority="47"/>
+    <w:lsdException w:name="Grid Table 3 Accent 1" w:uiPriority="48"/>
+    <w:lsdException w:name="Grid Table 4 Accent 1" w:uiPriority="49"/>
+    <w:lsdException w:name="Grid Table 5 Dark Accent 1" w:uiPriority="50"/>
+    <w:lsdException w:name="Grid Table 6 Colorful Accent 1" w:uiPriority="51"/>
+    <w:lsdException w:name="Grid Table 7 Colorful Accent 1" w:uiPriority="52"/>
+    <w:lsdException w:name="Grid Table 1 Light Accent 2" w:uiPriority="46"/>
+    <w:lsdException w:name="Grid Table 2 Accent 2" w:uiPriority="47"/>
+    <w:lsdException w:name="Grid Table 3 Accent 2" w:uiPriority="48"/>
+    <w:lsdException w:name="Grid Table 4 Accent 2" w:uiPriority="49"/>
+    <w:lsdException w:name="Grid Table 5 Dark Accent 2" w:uiPriority="50"/>
+    <w:lsdException w:name="Grid Table 6 Colorful Accent 2" w:uiPriority="51"/>
+    <w:lsdException w:name="Grid Table 7 Colorful Accent 2" w:uiPriority="52"/>
+    <w:lsdException w:name="Grid Table 1 Light Accent 3" w:uiPriority="46"/>
+    <w:lsdException w:name="Grid Table 2 Accent 3" w:uiPriority="47"/>
+    <w:lsdException w:name="Grid Table 3 Accent 3" w:uiPriority="48"/>
+    <w:lsdException w:name="Grid Table 4 Accent 3" w:uiPriority="49"/>
+    <w:lsdException w:name="Grid Table 5 Dark Accent 3" w:uiPriority="50"/>
+    <w:lsdException w:name="Grid Table 6 Colorful Accent 3" w:uiPriority="51"/>
+    <w:lsdException w:name="Grid Table 7 Colorful Accent 3" w:uiPriority="52"/>
+    <w:lsdException w:name="Grid Table 1 Light Accent 4" w:uiPriority="46"/>
+    <w:lsdException w:name="Grid Table 2 Accent 4" w:uiPriority="47"/>
+    <w:lsdException w:name="Grid Table 3 Accent 4" w:uiPriority="48"/>
+    <w:lsdException w:name="Grid Table 4 Accent 4" w:uiPriority="49"/>
+    <w:lsdException w:name="Grid Table 5 Dark Accent 4" w:uiPriority="50"/>
+    <w:lsdException w:name="Grid Table 6 Colorful Accent 4" w:uiPriority="51"/>
+    <w:lsdException w:name="Grid Table 7 Colorful Accent 4" w:uiPriority="52"/>
+    <w:lsdException w:name="Grid Table 1 Light Accent 5" w:uiPriority="46"/>
+    <w:lsdException w:name="Grid Table 2 Accent 5" w:uiPriority="47"/>
+    <w:lsdException w:name="Grid Table 3 Accent 5" w:uiPriority="48"/>
+    <w:lsdException w:name="Grid Table 4 Accent 5" w:uiPriority="49"/>
+    <w:lsdException w:name="Grid Table 5 Dark Accent 5" w:uiPriority="50"/>
+    <w:lsdException w:name="Grid Table 6 Colorful Accent 5" w:uiPriority="51"/>
+    <w:lsdException w:name="Grid Table 7 Colorful Accent 5" w:uiPriority="52"/>
+    <w:lsdException w:name="Grid Table 1 Light Accent 6" w:uiPriority="46"/>
+    <w:lsdException w:name="Grid Table 2 Accent 6" w:uiPriority="47"/>
+    <w:lsdException w:name="Grid Table 3 Accent 6" w:uiPriority="48"/>
+    <w:lsdException w:name="Grid Table 4 Accent 6" w:uiPriority="49"/>
+    <w:lsdException w:name="Grid Table 5 Dark Accent 6" w:uiPriority="50"/>
+    <w:lsdException w:name="Grid Table 6 Colorful Accent 6" w:uiPriority="51"/>
+    <w:lsdException w:name="Grid Table 7 Colorful Accent 6" w:uiPriority="52"/>
+    <w:lsdException w:name="List Table 1 Light" w:uiPriority="46"/>
+    <w:lsdException w:name="List Table 2" w:uiPriority="47"/>
+    <w:lsdException w:name="List Table 3" w:uiPriority="48"/>
+    <w:lsdException w:name="List Table 4" w:uiPriority="49"/>
+    <w:lsdException w:name="List Table 5 Dark" w:uiPriority="50"/>
+    <w:lsdException w:name="List Table 6 Colorful" w:uiPriority="51"/>
+    <w:lsdException w:name="List Table 7 Colorful" w:uiPriority="52"/>
+    <w:lsdException w:name="List Table 1 Light Accent 1" w:uiPriority="46"/>
+    <w:lsdException w:name="List Table 2 Accent 1" w:uiPriority="47"/>
+    <w:lsdException w:name="List Table 3 Accent 1" w:uiPriority="48"/>
+    <w:lsdException w:name="List Table 4 Accent 1" w:uiPriority="49"/>
+    <w:lsdException w:name="List Table 5 Dark Accent 1" w:uiPriority="50"/>
+    <w:lsdException w:name="List Table 6 Colorful Accent 1" w:uiPriority="51"/>
+    <w:lsdException w:name="List Table 7 Colorful Accent 1" w:uiPriority="52"/>
+    <w:lsdException w:name="List Table 1 Light Accent 2" w:uiPriority="46"/>
+    <w:lsdException w:name="List Table 2 Accent 2" w:uiPriority="47"/>
+    <w:lsdException w:name="List Table 3 Accent 2" w:uiPriority="48"/>
+    <w:lsdException w:name="List Table 4 Accent 2" w:uiPriority="49"/>
+    <w:lsdException w:name="List Table 5 Dark Accent 2" w:uiPriority="50"/>
+    <w:lsdException w:name="List Table 6 Colorful Accent 2" w:uiPriority="51"/>
+    <w:lsdException w:name="List Table 7 Colorful Accent 2" w:uiPriority="52"/>
+    <w:lsdException w:name="List Table 1 Light Accent 3" w:uiPriority="46"/>
+    <w:lsdException w:name="List Table 2 Accent 3" w:uiPriority="47"/>
+    <w:lsdException w:name="List Table 3 Accent 3" w:uiPriority="48"/>
+    <w:lsdException w:name="List Table 4 Accent 3" w:uiPriority="49"/>
+    <w:lsdException w:name="List Table 5 Dark Accent 3" w:uiPriority="50"/>
+    <w:lsdException w:name="List Table 6 Colorful Accent 3" w:uiPriority="51"/>
+    <w:lsdException w:name="List Table 7 Colorful Accent 3" w:uiPriority="52"/>
+    <w:lsdException w:name="List Table 1 Light Accent 4" w:uiPriority="46"/>
+    <w:lsdException w:name="List Table 2 Accent 4" w:uiPriority="47"/>
+    <w:lsdException w:name="List Table 3 Accent 4" w:uiPriority="48"/>
+    <w:lsdException w:name="List Table 4 Accent 4" w:uiPriority="49"/>
+    <w:lsdException w:name="List Table 5 Dark Accent 4" w:uiPriority="50"/>
+    <w:lsdException w:name="List Table 6 Colorful Accent 4" w:uiPriority="51"/>
+    <w:lsdException w:name="List Table 7 Colorful Accent 4" w:uiPriority="52"/>
+    <w:lsdException w:name="List Table 1 Light Accent 5" w:uiPriority="46"/>
+    <w:lsdException w:name="List Table 2 Accent 5" w:uiPriority="47"/>
+    <w:lsdException w:name="List Table 3 Accent 5" w:uiPriority="48"/>
+    <w:lsdException w:name="List Table 4 Accent 5" w:uiPriority="49"/>
+    <w:lsdException w:name="List Table 5 Dark Accent 5" w:uiPriority="50"/>
+    <w:lsdException w:name="List Table 6 Colorful Accent 5" w:uiPriority="51"/>
+    <w:lsdException w:name="List Table 7 Colorful Accent 5" w:uiPriority="52"/>
+    <w:lsdException w:name="List Table 1 Light Accent 6" w:uiPriority="46"/>
+    <w:lsdException w:name="List Table 2 Accent 6" w:uiPriority="47"/>
+    <w:lsdException w:name="List Table 3 Accent 6" w:uiPriority="48"/>
+    <w:lsdException w:name="List Table 4 Accent 6" w:uiPriority="49"/>
+    <w:lsdException w:name="List Table 5 Dark Accent 6" w:uiPriority="50"/>
+    <w:lsdException w:name="List Table 6 Colorful Accent 6" w:uiPriority="51"/>
+    <w:lsdException w:name="List Table 7 Colorful Accent 6" w:uiPriority="52"/>
   </w:latentStyles>
   <w:style w:type="paragraph" w:default="1" w:styleId="Normal">
     <w:name w:val="Normal"/>
     <w:qFormat/>
-    <w:rsid w:val="007569AD"/>
+    <w:rsid w:val="001D753A"/>
   </w:style>
   <w:style w:type="paragraph" w:styleId="Heading1">
     <w:name w:val="heading 1"/>
@@ -3408,7 +6458,7 @@
     <w:link w:val="Heading1Char"/>
     <w:uiPriority w:val="9"/>
     <w:qFormat/>
-    <w:rsid w:val="007E1679"/>
+    <w:rsid w:val="001D753A"/>
     <w:pPr>
       <w:keepNext/>
       <w:keepLines/>
@@ -3432,7 +6482,7 @@
     <w:uiPriority w:val="9"/>
     <w:unhideWhenUsed/>
     <w:qFormat/>
-    <w:rsid w:val="007E1679"/>
+    <w:rsid w:val="001D753A"/>
     <w:pPr>
       <w:keepNext/>
       <w:keepLines/>
@@ -3446,6 +6496,169 @@
       <w:color w:val="4F81BD" w:themeColor="accent1"/>
       <w:sz w:val="26"/>
       <w:szCs w:val="26"/>
+    </w:rPr>
+  </w:style>
+  <w:style w:type="paragraph" w:styleId="Heading3">
+    <w:name w:val="heading 3"/>
+    <w:basedOn w:val="Normal"/>
+    <w:next w:val="Normal"/>
+    <w:link w:val="Heading3Char"/>
+    <w:uiPriority w:val="9"/>
+    <w:semiHidden/>
+    <w:unhideWhenUsed/>
+    <w:qFormat/>
+    <w:rsid w:val="001D753A"/>
+    <w:pPr>
+      <w:keepNext/>
+      <w:keepLines/>
+      <w:spacing w:before="200" w:after="0"/>
+      <w:outlineLvl w:val="2"/>
+    </w:pPr>
+    <w:rPr>
+      <w:rFonts w:asciiTheme="majorHAnsi" w:eastAsiaTheme="majorEastAsia" w:hAnsiTheme="majorHAnsi" w:cstheme="majorBidi"/>
+      <w:b/>
+      <w:bCs/>
+      <w:color w:val="4F81BD" w:themeColor="accent1"/>
+    </w:rPr>
+  </w:style>
+  <w:style w:type="paragraph" w:styleId="Heading4">
+    <w:name w:val="heading 4"/>
+    <w:basedOn w:val="Normal"/>
+    <w:next w:val="Normal"/>
+    <w:link w:val="Heading4Char"/>
+    <w:uiPriority w:val="9"/>
+    <w:semiHidden/>
+    <w:unhideWhenUsed/>
+    <w:qFormat/>
+    <w:rsid w:val="001D753A"/>
+    <w:pPr>
+      <w:keepNext/>
+      <w:keepLines/>
+      <w:spacing w:before="200" w:after="0"/>
+      <w:outlineLvl w:val="3"/>
+    </w:pPr>
+    <w:rPr>
+      <w:rFonts w:asciiTheme="majorHAnsi" w:eastAsiaTheme="majorEastAsia" w:hAnsiTheme="majorHAnsi" w:cstheme="majorBidi"/>
+      <w:b/>
+      <w:bCs/>
+      <w:i/>
+      <w:iCs/>
+      <w:color w:val="4F81BD" w:themeColor="accent1"/>
+    </w:rPr>
+  </w:style>
+  <w:style w:type="paragraph" w:styleId="Heading5">
+    <w:name w:val="heading 5"/>
+    <w:basedOn w:val="Normal"/>
+    <w:next w:val="Normal"/>
+    <w:link w:val="Heading5Char"/>
+    <w:uiPriority w:val="9"/>
+    <w:semiHidden/>
+    <w:unhideWhenUsed/>
+    <w:qFormat/>
+    <w:rsid w:val="001D753A"/>
+    <w:pPr>
+      <w:keepNext/>
+      <w:keepLines/>
+      <w:spacing w:before="200" w:after="0"/>
+      <w:outlineLvl w:val="4"/>
+    </w:pPr>
+    <w:rPr>
+      <w:rFonts w:asciiTheme="majorHAnsi" w:eastAsiaTheme="majorEastAsia" w:hAnsiTheme="majorHAnsi" w:cstheme="majorBidi"/>
+      <w:color w:val="243F60" w:themeColor="accent1" w:themeShade="7F"/>
+    </w:rPr>
+  </w:style>
+  <w:style w:type="paragraph" w:styleId="Heading6">
+    <w:name w:val="heading 6"/>
+    <w:basedOn w:val="Normal"/>
+    <w:next w:val="Normal"/>
+    <w:link w:val="Heading6Char"/>
+    <w:uiPriority w:val="9"/>
+    <w:semiHidden/>
+    <w:unhideWhenUsed/>
+    <w:qFormat/>
+    <w:rsid w:val="001D753A"/>
+    <w:pPr>
+      <w:keepNext/>
+      <w:keepLines/>
+      <w:spacing w:before="200" w:after="0"/>
+      <w:outlineLvl w:val="5"/>
+    </w:pPr>
+    <w:rPr>
+      <w:rFonts w:asciiTheme="majorHAnsi" w:eastAsiaTheme="majorEastAsia" w:hAnsiTheme="majorHAnsi" w:cstheme="majorBidi"/>
+      <w:i/>
+      <w:iCs/>
+      <w:color w:val="243F60" w:themeColor="accent1" w:themeShade="7F"/>
+    </w:rPr>
+  </w:style>
+  <w:style w:type="paragraph" w:styleId="Heading7">
+    <w:name w:val="heading 7"/>
+    <w:basedOn w:val="Normal"/>
+    <w:next w:val="Normal"/>
+    <w:link w:val="Heading7Char"/>
+    <w:uiPriority w:val="9"/>
+    <w:semiHidden/>
+    <w:unhideWhenUsed/>
+    <w:qFormat/>
+    <w:rsid w:val="001D753A"/>
+    <w:pPr>
+      <w:keepNext/>
+      <w:keepLines/>
+      <w:spacing w:before="200" w:after="0"/>
+      <w:outlineLvl w:val="6"/>
+    </w:pPr>
+    <w:rPr>
+      <w:rFonts w:asciiTheme="majorHAnsi" w:eastAsiaTheme="majorEastAsia" w:hAnsiTheme="majorHAnsi" w:cstheme="majorBidi"/>
+      <w:i/>
+      <w:iCs/>
+      <w:color w:val="404040" w:themeColor="text1" w:themeTint="BF"/>
+    </w:rPr>
+  </w:style>
+  <w:style w:type="paragraph" w:styleId="Heading8">
+    <w:name w:val="heading 8"/>
+    <w:basedOn w:val="Normal"/>
+    <w:next w:val="Normal"/>
+    <w:link w:val="Heading8Char"/>
+    <w:uiPriority w:val="9"/>
+    <w:semiHidden/>
+    <w:unhideWhenUsed/>
+    <w:qFormat/>
+    <w:rsid w:val="001D753A"/>
+    <w:pPr>
+      <w:keepNext/>
+      <w:keepLines/>
+      <w:spacing w:before="200" w:after="0"/>
+      <w:outlineLvl w:val="7"/>
+    </w:pPr>
+    <w:rPr>
+      <w:rFonts w:asciiTheme="majorHAnsi" w:eastAsiaTheme="majorEastAsia" w:hAnsiTheme="majorHAnsi" w:cstheme="majorBidi"/>
+      <w:color w:val="4F81BD" w:themeColor="accent1"/>
+      <w:sz w:val="20"/>
+      <w:szCs w:val="20"/>
+    </w:rPr>
+  </w:style>
+  <w:style w:type="paragraph" w:styleId="Heading9">
+    <w:name w:val="heading 9"/>
+    <w:basedOn w:val="Normal"/>
+    <w:next w:val="Normal"/>
+    <w:link w:val="Heading9Char"/>
+    <w:uiPriority w:val="9"/>
+    <w:semiHidden/>
+    <w:unhideWhenUsed/>
+    <w:qFormat/>
+    <w:rsid w:val="001D753A"/>
+    <w:pPr>
+      <w:keepNext/>
+      <w:keepLines/>
+      <w:spacing w:before="200" w:after="0"/>
+      <w:outlineLvl w:val="8"/>
+    </w:pPr>
+    <w:rPr>
+      <w:rFonts w:asciiTheme="majorHAnsi" w:eastAsiaTheme="majorEastAsia" w:hAnsiTheme="majorHAnsi" w:cstheme="majorBidi"/>
+      <w:i/>
+      <w:iCs/>
+      <w:color w:val="404040" w:themeColor="text1" w:themeTint="BF"/>
+      <w:sz w:val="20"/>
+      <w:szCs w:val="20"/>
     </w:rPr>
   </w:style>
   <w:style w:type="character" w:default="1" w:styleId="DefaultParagraphFont">
@@ -3480,7 +6693,7 @@
     <w:basedOn w:val="DefaultParagraphFont"/>
     <w:link w:val="Heading1"/>
     <w:uiPriority w:val="9"/>
-    <w:rsid w:val="007E1679"/>
+    <w:rsid w:val="001D753A"/>
     <w:rPr>
       <w:rFonts w:asciiTheme="majorHAnsi" w:eastAsiaTheme="majorEastAsia" w:hAnsiTheme="majorHAnsi" w:cstheme="majorBidi"/>
       <w:b/>
@@ -3525,7 +6738,7 @@
     <w:basedOn w:val="DefaultParagraphFont"/>
     <w:link w:val="Heading2"/>
     <w:uiPriority w:val="9"/>
-    <w:rsid w:val="007E1679"/>
+    <w:rsid w:val="001D753A"/>
     <w:rPr>
       <w:rFonts w:asciiTheme="majorHAnsi" w:eastAsiaTheme="majorEastAsia" w:hAnsiTheme="majorHAnsi" w:cstheme="majorBidi"/>
       <w:b/>
@@ -3550,7 +6763,7 @@
     <w:name w:val="No Spacing"/>
     <w:uiPriority w:val="1"/>
     <w:qFormat/>
-    <w:rsid w:val="00E20A33"/>
+    <w:rsid w:val="001D753A"/>
     <w:pPr>
       <w:spacing w:after="0" w:line="240" w:lineRule="auto"/>
     </w:pPr>
@@ -3597,195 +6810,365 @@
       </w:tblBorders>
     </w:tblPr>
   </w:style>
-</w:styles>
-</file>
-
-<file path=word/stylesWithEffects.xml><?xml version="1.0" encoding="utf-8"?>
-<w:styles xmlns:wpc="http://schemas.microsoft.com/office/word/2010/wordprocessingCanvas" xmlns:mc="http://schemas.openxmlformats.org/markup-compatibility/2006" xmlns:o="urn:schemas-microsoft-com:office:office" xmlns:r="http://schemas.openxmlformats.org/officeDocument/2006/relationships" xmlns:m="http://schemas.openxmlformats.org/officeDocument/2006/math" xmlns:v="urn:schemas-microsoft-com:vml" xmlns:wp14="http://schemas.microsoft.com/office/word/2010/wordprocessingDrawing" xmlns:wp="http://schemas.openxmlformats.org/drawingml/2006/wordprocessingDrawing" xmlns:w10="urn:schemas-microsoft-com:office:word" xmlns:w="http://schemas.openxmlformats.org/wordprocessingml/2006/main" xmlns:w14="http://schemas.microsoft.com/office/word/2010/wordml" xmlns:wpg="http://schemas.microsoft.com/office/word/2010/wordprocessingGroup" xmlns:wpi="http://schemas.microsoft.com/office/word/2010/wordprocessingInk" xmlns:wne="http://schemas.microsoft.com/office/word/2006/wordml" xmlns:wps="http://schemas.microsoft.com/office/word/2010/wordprocessingShape" mc:Ignorable="w14 wp14">
-  <w:docDefaults>
-    <w:rPrDefault>
-      <w:rPr>
-        <w:rFonts w:asciiTheme="minorHAnsi" w:eastAsiaTheme="minorEastAsia" w:hAnsiTheme="minorHAnsi" w:cstheme="minorBidi"/>
-        <w:sz w:val="22"/>
-        <w:szCs w:val="22"/>
-        <w:lang w:val="en-US" w:eastAsia="ja-JP" w:bidi="ar-SA"/>
-      </w:rPr>
-    </w:rPrDefault>
-    <w:pPrDefault>
-      <w:pPr>
-        <w:spacing w:after="200" w:line="276" w:lineRule="auto"/>
-      </w:pPr>
-    </w:pPrDefault>
-  </w:docDefaults>
-  <w:latentStyles w:defLockedState="0" w:defUIPriority="99" w:defSemiHidden="1" w:defUnhideWhenUsed="1" w:defQFormat="0" w:count="267">
-    <w:lsdException w:name="Normal" w:semiHidden="0" w:uiPriority="0" w:unhideWhenUsed="0" w:qFormat="1"/>
-    <w:lsdException w:name="heading 1" w:semiHidden="0" w:uiPriority="9" w:unhideWhenUsed="0" w:qFormat="1"/>
-    <w:lsdException w:name="heading 2" w:uiPriority="9" w:qFormat="1"/>
-    <w:lsdException w:name="heading 3" w:uiPriority="9" w:qFormat="1"/>
-    <w:lsdException w:name="heading 4" w:uiPriority="9" w:qFormat="1"/>
-    <w:lsdException w:name="heading 5" w:uiPriority="9" w:qFormat="1"/>
-    <w:lsdException w:name="heading 6" w:uiPriority="9" w:qFormat="1"/>
-    <w:lsdException w:name="heading 7" w:uiPriority="9" w:qFormat="1"/>
-    <w:lsdException w:name="heading 8" w:uiPriority="9" w:qFormat="1"/>
-    <w:lsdException w:name="heading 9" w:uiPriority="9" w:qFormat="1"/>
-    <w:lsdException w:name="toc 1" w:uiPriority="39"/>
-    <w:lsdException w:name="toc 2" w:uiPriority="39"/>
-    <w:lsdException w:name="toc 3" w:uiPriority="39"/>
-    <w:lsdException w:name="toc 4" w:uiPriority="39"/>
-    <w:lsdException w:name="toc 5" w:uiPriority="39"/>
-    <w:lsdException w:name="toc 6" w:uiPriority="39"/>
-    <w:lsdException w:name="toc 7" w:uiPriority="39"/>
-    <w:lsdException w:name="toc 8" w:uiPriority="39"/>
-    <w:lsdException w:name="toc 9" w:uiPriority="39"/>
-    <w:lsdException w:name="caption" w:uiPriority="35" w:qFormat="1"/>
-    <w:lsdException w:name="Title" w:semiHidden="0" w:uiPriority="10" w:unhideWhenUsed="0" w:qFormat="1"/>
-    <w:lsdException w:name="Default Paragraph Font" w:uiPriority="1"/>
-    <w:lsdException w:name="Subtitle" w:semiHidden="0" w:uiPriority="11" w:unhideWhenUsed="0" w:qFormat="1"/>
-    <w:lsdException w:name="Strong" w:semiHidden="0" w:uiPriority="22" w:unhideWhenUsed="0" w:qFormat="1"/>
-    <w:lsdException w:name="Emphasis" w:semiHidden="0" w:uiPriority="20" w:unhideWhenUsed="0" w:qFormat="1"/>
-    <w:lsdException w:name="Table Grid" w:semiHidden="0" w:uiPriority="59" w:unhideWhenUsed="0"/>
-    <w:lsdException w:name="Placeholder Text" w:unhideWhenUsed="0"/>
-    <w:lsdException w:name="No Spacing" w:semiHidden="0" w:uiPriority="1" w:unhideWhenUsed="0" w:qFormat="1"/>
-    <w:lsdException w:name="Light Shading" w:semiHidden="0" w:uiPriority="60" w:unhideWhenUsed="0"/>
-    <w:lsdException w:name="Light List" w:semiHidden="0" w:uiPriority="61" w:unhideWhenUsed="0"/>
-    <w:lsdException w:name="Light Grid" w:semiHidden="0" w:uiPriority="62" w:unhideWhenUsed="0"/>
-    <w:lsdException w:name="Medium Shading 1" w:semiHidden="0" w:uiPriority="63" w:unhideWhenUsed="0"/>
-    <w:lsdException w:name="Medium Shading 2" w:semiHidden="0" w:uiPriority="64" w:unhideWhenUsed="0"/>
-    <w:lsdException w:name="Medium List 1" w:semiHidden="0" w:uiPriority="65" w:unhideWhenUsed="0"/>
-    <w:lsdException w:name="Medium List 2" w:semiHidden="0" w:uiPriority="66" w:unhideWhenUsed="0"/>
-    <w:lsdException w:name="Medium Grid 1" w:semiHidden="0" w:uiPriority="67" w:unhideWhenUsed="0"/>
-    <w:lsdException w:name="Medium Grid 2" w:semiHidden="0" w:uiPriority="68" w:unhideWhenUsed="0"/>
-    <w:lsdException w:name="Medium Grid 3" w:semiHidden="0" w:uiPriority="69" w:unhideWhenUsed="0"/>
-    <w:lsdException w:name="Dark List" w:semiHidden="0" w:uiPriority="70" w:unhideWhenUsed="0"/>
-    <w:lsdException w:name="Colorful Shading" w:semiHidden="0" w:uiPriority="71" w:unhideWhenUsed="0"/>
-    <w:lsdException w:name="Colorful List" w:semiHidden="0" w:uiPriority="72" w:unhideWhenUsed="0"/>
-    <w:lsdException w:name="Colorful Grid" w:semiHidden="0" w:uiPriority="73" w:unhideWhenUsed="0"/>
-    <w:lsdException w:name="Light Shading Accent 1" w:semiHidden="0" w:uiPriority="60" w:unhideWhenUsed="0"/>
-    <w:lsdException w:name="Light List Accent 1" w:semiHidden="0" w:uiPriority="61" w:unhideWhenUsed="0"/>
-    <w:lsdException w:name="Light Grid Accent 1" w:semiHidden="0" w:uiPriority="62" w:unhideWhenUsed="0"/>
-    <w:lsdException w:name="Medium Shading 1 Accent 1" w:semiHidden="0" w:uiPriority="63" w:unhideWhenUsed="0"/>
-    <w:lsdException w:name="Medium Shading 2 Accent 1" w:semiHidden="0" w:uiPriority="64" w:unhideWhenUsed="0"/>
-    <w:lsdException w:name="Medium List 1 Accent 1" w:semiHidden="0" w:uiPriority="65" w:unhideWhenUsed="0"/>
-    <w:lsdException w:name="Revision" w:unhideWhenUsed="0"/>
-    <w:lsdException w:name="List Paragraph" w:semiHidden="0" w:uiPriority="34" w:unhideWhenUsed="0" w:qFormat="1"/>
-    <w:lsdException w:name="Quote" w:semiHidden="0" w:uiPriority="29" w:unhideWhenUsed="0" w:qFormat="1"/>
-    <w:lsdException w:name="Intense Quote" w:semiHidden="0" w:uiPriority="30" w:unhideWhenUsed="0" w:qFormat="1"/>
-    <w:lsdException w:name="Medium List 2 Accent 1" w:semiHidden="0" w:uiPriority="66" w:unhideWhenUsed="0"/>
-    <w:lsdException w:name="Medium Grid 1 Accent 1" w:semiHidden="0" w:uiPriority="67" w:unhideWhenUsed="0"/>
-    <w:lsdException w:name="Medium Grid 2 Accent 1" w:semiHidden="0" w:uiPriority="68" w:unhideWhenUsed="0"/>
-    <w:lsdException w:name="Medium Grid 3 Accent 1" w:semiHidden="0" w:uiPriority="69" w:unhideWhenUsed="0"/>
-    <w:lsdException w:name="Dark List Accent 1" w:semiHidden="0" w:uiPriority="70" w:unhideWhenUsed="0"/>
-    <w:lsdException w:name="Colorful Shading Accent 1" w:semiHidden="0" w:uiPriority="71" w:unhideWhenUsed="0"/>
-    <w:lsdException w:name="Colorful List Accent 1" w:semiHidden="0" w:uiPriority="72" w:unhideWhenUsed="0"/>
-    <w:lsdException w:name="Colorful Grid Accent 1" w:semiHidden="0" w:uiPriority="73" w:unhideWhenUsed="0"/>
-    <w:lsdException w:name="Light Shading Accent 2" w:semiHidden="0" w:uiPriority="60" w:unhideWhenUsed="0"/>
-    <w:lsdException w:name="Light List Accent 2" w:semiHidden="0" w:uiPriority="61" w:unhideWhenUsed="0"/>
-    <w:lsdException w:name="Light Grid Accent 2" w:semiHidden="0" w:uiPriority="62" w:unhideWhenUsed="0"/>
-    <w:lsdException w:name="Medium Shading 1 Accent 2" w:semiHidden="0" w:uiPriority="63" w:unhideWhenUsed="0"/>
-    <w:lsdException w:name="Medium Shading 2 Accent 2" w:semiHidden="0" w:uiPriority="64" w:unhideWhenUsed="0"/>
-    <w:lsdException w:name="Medium List 1 Accent 2" w:semiHidden="0" w:uiPriority="65" w:unhideWhenUsed="0"/>
-    <w:lsdException w:name="Medium List 2 Accent 2" w:semiHidden="0" w:uiPriority="66" w:unhideWhenUsed="0"/>
-    <w:lsdException w:name="Medium Grid 1 Accent 2" w:semiHidden="0" w:uiPriority="67" w:unhideWhenUsed="0"/>
-    <w:lsdException w:name="Medium Grid 2 Accent 2" w:semiHidden="0" w:uiPriority="68" w:unhideWhenUsed="0"/>
-    <w:lsdException w:name="Medium Grid 3 Accent 2" w:semiHidden="0" w:uiPriority="69" w:unhideWhenUsed="0"/>
-    <w:lsdException w:name="Dark List Accent 2" w:semiHidden="0" w:uiPriority="70" w:unhideWhenUsed="0"/>
-    <w:lsdException w:name="Colorful Shading Accent 2" w:semiHidden="0" w:uiPriority="71" w:unhideWhenUsed="0"/>
-    <w:lsdException w:name="Colorful List Accent 2" w:semiHidden="0" w:uiPriority="72" w:unhideWhenUsed="0"/>
-    <w:lsdException w:name="Colorful Grid Accent 2" w:semiHidden="0" w:uiPriority="73" w:unhideWhenUsed="0"/>
-    <w:lsdException w:name="Light Shading Accent 3" w:semiHidden="0" w:uiPriority="60" w:unhideWhenUsed="0"/>
-    <w:lsdException w:name="Light List Accent 3" w:semiHidden="0" w:uiPriority="61" w:unhideWhenUsed="0"/>
-    <w:lsdException w:name="Light Grid Accent 3" w:semiHidden="0" w:uiPriority="62" w:unhideWhenUsed="0"/>
-    <w:lsdException w:name="Medium Shading 1 Accent 3" w:semiHidden="0" w:uiPriority="63" w:unhideWhenUsed="0"/>
-    <w:lsdException w:name="Medium Shading 2 Accent 3" w:semiHidden="0" w:uiPriority="64" w:unhideWhenUsed="0"/>
-    <w:lsdException w:name="Medium List 1 Accent 3" w:semiHidden="0" w:uiPriority="65" w:unhideWhenUsed="0"/>
-    <w:lsdException w:name="Medium List 2 Accent 3" w:semiHidden="0" w:uiPriority="66" w:unhideWhenUsed="0"/>
-    <w:lsdException w:name="Medium Grid 1 Accent 3" w:semiHidden="0" w:uiPriority="67" w:unhideWhenUsed="0"/>
-    <w:lsdException w:name="Medium Grid 2 Accent 3" w:semiHidden="0" w:uiPriority="68" w:unhideWhenUsed="0"/>
-    <w:lsdException w:name="Medium Grid 3 Accent 3" w:semiHidden="0" w:uiPriority="69" w:unhideWhenUsed="0"/>
-    <w:lsdException w:name="Dark List Accent 3" w:semiHidden="0" w:uiPriority="70" w:unhideWhenUsed="0"/>
-    <w:lsdException w:name="Colorful Shading Accent 3" w:semiHidden="0" w:uiPriority="71" w:unhideWhenUsed="0"/>
-    <w:lsdException w:name="Colorful List Accent 3" w:semiHidden="0" w:uiPriority="72" w:unhideWhenUsed="0"/>
-    <w:lsdException w:name="Colorful Grid Accent 3" w:semiHidden="0" w:uiPriority="73" w:unhideWhenUsed="0"/>
-    <w:lsdException w:name="Light Shading Accent 4" w:semiHidden="0" w:uiPriority="60" w:unhideWhenUsed="0"/>
-    <w:lsdException w:name="Light List Accent 4" w:semiHidden="0" w:uiPriority="61" w:unhideWhenUsed="0"/>
-    <w:lsdException w:name="Light Grid Accent 4" w:semiHidden="0" w:uiPriority="62" w:unhideWhenUsed="0"/>
-    <w:lsdException w:name="Medium Shading 1 Accent 4" w:semiHidden="0" w:uiPriority="63" w:unhideWhenUsed="0"/>
-    <w:lsdException w:name="Medium Shading 2 Accent 4" w:semiHidden="0" w:uiPriority="64" w:unhideWhenUsed="0"/>
-    <w:lsdException w:name="Medium List 1 Accent 4" w:semiHidden="0" w:uiPriority="65" w:unhideWhenUsed="0"/>
-    <w:lsdException w:name="Medium List 2 Accent 4" w:semiHidden="0" w:uiPriority="66" w:unhideWhenUsed="0"/>
-    <w:lsdException w:name="Medium Grid 1 Accent 4" w:semiHidden="0" w:uiPriority="67" w:unhideWhenUsed="0"/>
-    <w:lsdException w:name="Medium Grid 2 Accent 4" w:semiHidden="0" w:uiPriority="68" w:unhideWhenUsed="0"/>
-    <w:lsdException w:name="Medium Grid 3 Accent 4" w:semiHidden="0" w:uiPriority="69" w:unhideWhenUsed="0"/>
-    <w:lsdException w:name="Dark List Accent 4" w:semiHidden="0" w:uiPriority="70" w:unhideWhenUsed="0"/>
-    <w:lsdException w:name="Colorful Shading Accent 4" w:semiHidden="0" w:uiPriority="71" w:unhideWhenUsed="0"/>
-    <w:lsdException w:name="Colorful List Accent 4" w:semiHidden="0" w:uiPriority="72" w:unhideWhenUsed="0"/>
-    <w:lsdException w:name="Colorful Grid Accent 4" w:semiHidden="0" w:uiPriority="73" w:unhideWhenUsed="0"/>
-    <w:lsdException w:name="Light Shading Accent 5" w:semiHidden="0" w:uiPriority="60" w:unhideWhenUsed="0"/>
-    <w:lsdException w:name="Light List Accent 5" w:semiHidden="0" w:uiPriority="61" w:unhideWhenUsed="0"/>
-    <w:lsdException w:name="Light Grid Accent 5" w:semiHidden="0" w:uiPriority="62" w:unhideWhenUsed="0"/>
-    <w:lsdException w:name="Medium Shading 1 Accent 5" w:semiHidden="0" w:uiPriority="63" w:unhideWhenUsed="0"/>
-    <w:lsdException w:name="Medium Shading 2 Accent 5" w:semiHidden="0" w:uiPriority="64" w:unhideWhenUsed="0"/>
-    <w:lsdException w:name="Medium List 1 Accent 5" w:semiHidden="0" w:uiPriority="65" w:unhideWhenUsed="0"/>
-    <w:lsdException w:name="Medium List 2 Accent 5" w:semiHidden="0" w:uiPriority="66" w:unhideWhenUsed="0"/>
-    <w:lsdException w:name="Medium Grid 1 Accent 5" w:semiHidden="0" w:uiPriority="67" w:unhideWhenUsed="0"/>
-    <w:lsdException w:name="Medium Grid 2 Accent 5" w:semiHidden="0" w:uiPriority="68" w:unhideWhenUsed="0"/>
-    <w:lsdException w:name="Medium Grid 3 Accent 5" w:semiHidden="0" w:uiPriority="69" w:unhideWhenUsed="0"/>
-    <w:lsdException w:name="Dark List Accent 5" w:semiHidden="0" w:uiPriority="70" w:unhideWhenUsed="0"/>
-    <w:lsdException w:name="Colorful Shading Accent 5" w:semiHidden="0" w:uiPriority="71" w:unhideWhenUsed="0"/>
-    <w:lsdException w:name="Colorful List Accent 5" w:semiHidden="0" w:uiPriority="72" w:unhideWhenUsed="0"/>
-    <w:lsdException w:name="Colorful Grid Accent 5" w:semiHidden="0" w:uiPriority="73" w:unhideWhenUsed="0"/>
-    <w:lsdException w:name="Light Shading Accent 6" w:semiHidden="0" w:uiPriority="60" w:unhideWhenUsed="0"/>
-    <w:lsdException w:name="Light List Accent 6" w:semiHidden="0" w:uiPriority="61" w:unhideWhenUsed="0"/>
-    <w:lsdException w:name="Light Grid Accent 6" w:semiHidden="0" w:uiPriority="62" w:unhideWhenUsed="0"/>
-    <w:lsdException w:name="Medium Shading 1 Accent 6" w:semiHidden="0" w:uiPriority="63" w:unhideWhenUsed="0"/>
-    <w:lsdException w:name="Medium Shading 2 Accent 6" w:semiHidden="0" w:uiPriority="64" w:unhideWhenUsed="0"/>
-    <w:lsdException w:name="Medium List 1 Accent 6" w:semiHidden="0" w:uiPriority="65" w:unhideWhenUsed="0"/>
-    <w:lsdException w:name="Medium List 2 Accent 6" w:semiHidden="0" w:uiPriority="66" w:unhideWhenUsed="0"/>
-    <w:lsdException w:name="Medium Grid 1 Accent 6" w:semiHidden="0" w:uiPriority="67" w:unhideWhenUsed="0"/>
-    <w:lsdException w:name="Medium Grid 2 Accent 6" w:semiHidden="0" w:uiPriority="68" w:unhideWhenUsed="0"/>
-    <w:lsdException w:name="Medium Grid 3 Accent 6" w:semiHidden="0" w:uiPriority="69" w:unhideWhenUsed="0"/>
-    <w:lsdException w:name="Dark List Accent 6" w:semiHidden="0" w:uiPriority="70" w:unhideWhenUsed="0"/>
-    <w:lsdException w:name="Colorful Shading Accent 6" w:semiHidden="0" w:uiPriority="71" w:unhideWhenUsed="0"/>
-    <w:lsdException w:name="Colorful List Accent 6" w:semiHidden="0" w:uiPriority="72" w:unhideWhenUsed="0"/>
-    <w:lsdException w:name="Colorful Grid Accent 6" w:semiHidden="0" w:uiPriority="73" w:unhideWhenUsed="0"/>
-    <w:lsdException w:name="Subtle Emphasis" w:semiHidden="0" w:uiPriority="19" w:unhideWhenUsed="0" w:qFormat="1"/>
-    <w:lsdException w:name="Intense Emphasis" w:semiHidden="0" w:uiPriority="21" w:unhideWhenUsed="0" w:qFormat="1"/>
-    <w:lsdException w:name="Subtle Reference" w:semiHidden="0" w:uiPriority="31" w:unhideWhenUsed="0" w:qFormat="1"/>
-    <w:lsdException w:name="Intense Reference" w:semiHidden="0" w:uiPriority="32" w:unhideWhenUsed="0" w:qFormat="1"/>
-    <w:lsdException w:name="Book Title" w:semiHidden="0" w:uiPriority="33" w:unhideWhenUsed="0" w:qFormat="1"/>
-    <w:lsdException w:name="Bibliography" w:uiPriority="37"/>
-    <w:lsdException w:name="TOC Heading" w:uiPriority="39" w:qFormat="1"/>
-  </w:latentStyles>
-  <w:style w:type="paragraph" w:default="1" w:styleId="Normal">
-    <w:name w:val="Normal"/>
-    <w:qFormat/>
+  <w:style w:type="character" w:customStyle="1" w:styleId="Heading3Char">
+    <w:name w:val="Heading 3 Char"/>
+    <w:basedOn w:val="DefaultParagraphFont"/>
+    <w:link w:val="Heading3"/>
+    <w:uiPriority w:val="9"/>
+    <w:semiHidden/>
+    <w:rsid w:val="001D753A"/>
+    <w:rPr>
+      <w:rFonts w:asciiTheme="majorHAnsi" w:eastAsiaTheme="majorEastAsia" w:hAnsiTheme="majorHAnsi" w:cstheme="majorBidi"/>
+      <w:b/>
+      <w:bCs/>
+      <w:color w:val="4F81BD" w:themeColor="accent1"/>
+    </w:rPr>
   </w:style>
-  <w:style w:type="character" w:default="1" w:styleId="DefaultParagraphFont">
-    <w:name w:val="Default Paragraph Font"/>
-    <w:uiPriority w:val="1"/>
+  <w:style w:type="character" w:customStyle="1" w:styleId="Heading4Char">
+    <w:name w:val="Heading 4 Char"/>
+    <w:basedOn w:val="DefaultParagraphFont"/>
+    <w:link w:val="Heading4"/>
+    <w:uiPriority w:val="9"/>
+    <w:semiHidden/>
+    <w:rsid w:val="001D753A"/>
+    <w:rPr>
+      <w:rFonts w:asciiTheme="majorHAnsi" w:eastAsiaTheme="majorEastAsia" w:hAnsiTheme="majorHAnsi" w:cstheme="majorBidi"/>
+      <w:b/>
+      <w:bCs/>
+      <w:i/>
+      <w:iCs/>
+      <w:color w:val="4F81BD" w:themeColor="accent1"/>
+    </w:rPr>
+  </w:style>
+  <w:style w:type="character" w:customStyle="1" w:styleId="Heading5Char">
+    <w:name w:val="Heading 5 Char"/>
+    <w:basedOn w:val="DefaultParagraphFont"/>
+    <w:link w:val="Heading5"/>
+    <w:uiPriority w:val="9"/>
+    <w:semiHidden/>
+    <w:rsid w:val="001D753A"/>
+    <w:rPr>
+      <w:rFonts w:asciiTheme="majorHAnsi" w:eastAsiaTheme="majorEastAsia" w:hAnsiTheme="majorHAnsi" w:cstheme="majorBidi"/>
+      <w:color w:val="243F60" w:themeColor="accent1" w:themeShade="7F"/>
+    </w:rPr>
+  </w:style>
+  <w:style w:type="character" w:customStyle="1" w:styleId="Heading6Char">
+    <w:name w:val="Heading 6 Char"/>
+    <w:basedOn w:val="DefaultParagraphFont"/>
+    <w:link w:val="Heading6"/>
+    <w:uiPriority w:val="9"/>
+    <w:semiHidden/>
+    <w:rsid w:val="001D753A"/>
+    <w:rPr>
+      <w:rFonts w:asciiTheme="majorHAnsi" w:eastAsiaTheme="majorEastAsia" w:hAnsiTheme="majorHAnsi" w:cstheme="majorBidi"/>
+      <w:i/>
+      <w:iCs/>
+      <w:color w:val="243F60" w:themeColor="accent1" w:themeShade="7F"/>
+    </w:rPr>
+  </w:style>
+  <w:style w:type="character" w:customStyle="1" w:styleId="Heading7Char">
+    <w:name w:val="Heading 7 Char"/>
+    <w:basedOn w:val="DefaultParagraphFont"/>
+    <w:link w:val="Heading7"/>
+    <w:uiPriority w:val="9"/>
+    <w:semiHidden/>
+    <w:rsid w:val="001D753A"/>
+    <w:rPr>
+      <w:rFonts w:asciiTheme="majorHAnsi" w:eastAsiaTheme="majorEastAsia" w:hAnsiTheme="majorHAnsi" w:cstheme="majorBidi"/>
+      <w:i/>
+      <w:iCs/>
+      <w:color w:val="404040" w:themeColor="text1" w:themeTint="BF"/>
+    </w:rPr>
+  </w:style>
+  <w:style w:type="character" w:customStyle="1" w:styleId="Heading8Char">
+    <w:name w:val="Heading 8 Char"/>
+    <w:basedOn w:val="DefaultParagraphFont"/>
+    <w:link w:val="Heading8"/>
+    <w:uiPriority w:val="9"/>
+    <w:semiHidden/>
+    <w:rsid w:val="001D753A"/>
+    <w:rPr>
+      <w:rFonts w:asciiTheme="majorHAnsi" w:eastAsiaTheme="majorEastAsia" w:hAnsiTheme="majorHAnsi" w:cstheme="majorBidi"/>
+      <w:color w:val="4F81BD" w:themeColor="accent1"/>
+      <w:sz w:val="20"/>
+      <w:szCs w:val="20"/>
+    </w:rPr>
+  </w:style>
+  <w:style w:type="character" w:customStyle="1" w:styleId="Heading9Char">
+    <w:name w:val="Heading 9 Char"/>
+    <w:basedOn w:val="DefaultParagraphFont"/>
+    <w:link w:val="Heading9"/>
+    <w:uiPriority w:val="9"/>
+    <w:semiHidden/>
+    <w:rsid w:val="001D753A"/>
+    <w:rPr>
+      <w:rFonts w:asciiTheme="majorHAnsi" w:eastAsiaTheme="majorEastAsia" w:hAnsiTheme="majorHAnsi" w:cstheme="majorBidi"/>
+      <w:i/>
+      <w:iCs/>
+      <w:color w:val="404040" w:themeColor="text1" w:themeTint="BF"/>
+      <w:sz w:val="20"/>
+      <w:szCs w:val="20"/>
+    </w:rPr>
+  </w:style>
+  <w:style w:type="paragraph" w:styleId="Caption">
+    <w:name w:val="caption"/>
+    <w:basedOn w:val="Normal"/>
+    <w:next w:val="Normal"/>
+    <w:uiPriority w:val="35"/>
     <w:semiHidden/>
     <w:unhideWhenUsed/>
+    <w:qFormat/>
+    <w:rsid w:val="001D753A"/>
+    <w:pPr>
+      <w:spacing w:line="240" w:lineRule="auto"/>
+    </w:pPr>
+    <w:rPr>
+      <w:b/>
+      <w:bCs/>
+      <w:color w:val="4F81BD" w:themeColor="accent1"/>
+      <w:sz w:val="18"/>
+      <w:szCs w:val="18"/>
+    </w:rPr>
   </w:style>
-  <w:style w:type="table" w:default="1" w:styleId="TableNormal">
-    <w:name w:val="Normal Table"/>
-    <w:uiPriority w:val="99"/>
+  <w:style w:type="paragraph" w:styleId="Title">
+    <w:name w:val="Title"/>
+    <w:basedOn w:val="Normal"/>
+    <w:next w:val="Normal"/>
+    <w:link w:val="TitleChar"/>
+    <w:uiPriority w:val="10"/>
+    <w:qFormat/>
+    <w:rsid w:val="001D753A"/>
+    <w:pPr>
+      <w:pBdr>
+        <w:bottom w:val="single" w:sz="8" w:space="4" w:color="4F81BD" w:themeColor="accent1"/>
+      </w:pBdr>
+      <w:spacing w:after="300" w:line="240" w:lineRule="auto"/>
+      <w:contextualSpacing/>
+    </w:pPr>
+    <w:rPr>
+      <w:rFonts w:asciiTheme="majorHAnsi" w:eastAsiaTheme="majorEastAsia" w:hAnsiTheme="majorHAnsi" w:cstheme="majorBidi"/>
+      <w:color w:val="17365D" w:themeColor="text2" w:themeShade="BF"/>
+      <w:spacing w:val="5"/>
+      <w:sz w:val="52"/>
+      <w:szCs w:val="52"/>
+    </w:rPr>
+  </w:style>
+  <w:style w:type="character" w:customStyle="1" w:styleId="TitleChar">
+    <w:name w:val="Title Char"/>
+    <w:basedOn w:val="DefaultParagraphFont"/>
+    <w:link w:val="Title"/>
+    <w:uiPriority w:val="10"/>
+    <w:rsid w:val="001D753A"/>
+    <w:rPr>
+      <w:rFonts w:asciiTheme="majorHAnsi" w:eastAsiaTheme="majorEastAsia" w:hAnsiTheme="majorHAnsi" w:cstheme="majorBidi"/>
+      <w:color w:val="17365D" w:themeColor="text2" w:themeShade="BF"/>
+      <w:spacing w:val="5"/>
+      <w:sz w:val="52"/>
+      <w:szCs w:val="52"/>
+    </w:rPr>
+  </w:style>
+  <w:style w:type="paragraph" w:styleId="Subtitle">
+    <w:name w:val="Subtitle"/>
+    <w:basedOn w:val="Normal"/>
+    <w:next w:val="Normal"/>
+    <w:link w:val="SubtitleChar"/>
+    <w:uiPriority w:val="11"/>
+    <w:qFormat/>
+    <w:rsid w:val="001D753A"/>
+    <w:pPr>
+      <w:numPr>
+        <w:ilvl w:val="1"/>
+      </w:numPr>
+    </w:pPr>
+    <w:rPr>
+      <w:rFonts w:asciiTheme="majorHAnsi" w:eastAsiaTheme="majorEastAsia" w:hAnsiTheme="majorHAnsi" w:cstheme="majorBidi"/>
+      <w:i/>
+      <w:iCs/>
+      <w:color w:val="4F81BD" w:themeColor="accent1"/>
+      <w:spacing w:val="15"/>
+      <w:sz w:val="24"/>
+      <w:szCs w:val="24"/>
+    </w:rPr>
+  </w:style>
+  <w:style w:type="character" w:customStyle="1" w:styleId="SubtitleChar">
+    <w:name w:val="Subtitle Char"/>
+    <w:basedOn w:val="DefaultParagraphFont"/>
+    <w:link w:val="Subtitle"/>
+    <w:uiPriority w:val="11"/>
+    <w:rsid w:val="001D753A"/>
+    <w:rPr>
+      <w:rFonts w:asciiTheme="majorHAnsi" w:eastAsiaTheme="majorEastAsia" w:hAnsiTheme="majorHAnsi" w:cstheme="majorBidi"/>
+      <w:i/>
+      <w:iCs/>
+      <w:color w:val="4F81BD" w:themeColor="accent1"/>
+      <w:spacing w:val="15"/>
+      <w:sz w:val="24"/>
+      <w:szCs w:val="24"/>
+    </w:rPr>
+  </w:style>
+  <w:style w:type="character" w:styleId="Strong">
+    <w:name w:val="Strong"/>
+    <w:basedOn w:val="DefaultParagraphFont"/>
+    <w:uiPriority w:val="22"/>
+    <w:qFormat/>
+    <w:rsid w:val="001D753A"/>
+    <w:rPr>
+      <w:b/>
+      <w:bCs/>
+    </w:rPr>
+  </w:style>
+  <w:style w:type="character" w:styleId="Emphasis">
+    <w:name w:val="Emphasis"/>
+    <w:basedOn w:val="DefaultParagraphFont"/>
+    <w:uiPriority w:val="20"/>
+    <w:qFormat/>
+    <w:rsid w:val="001D753A"/>
+    <w:rPr>
+      <w:i/>
+      <w:iCs/>
+    </w:rPr>
+  </w:style>
+  <w:style w:type="paragraph" w:styleId="Quote">
+    <w:name w:val="Quote"/>
+    <w:basedOn w:val="Normal"/>
+    <w:next w:val="Normal"/>
+    <w:link w:val="QuoteChar"/>
+    <w:uiPriority w:val="29"/>
+    <w:qFormat/>
+    <w:rsid w:val="001D753A"/>
+    <w:rPr>
+      <w:i/>
+      <w:iCs/>
+      <w:color w:val="000000" w:themeColor="text1"/>
+    </w:rPr>
+  </w:style>
+  <w:style w:type="character" w:customStyle="1" w:styleId="QuoteChar">
+    <w:name w:val="Quote Char"/>
+    <w:basedOn w:val="DefaultParagraphFont"/>
+    <w:link w:val="Quote"/>
+    <w:uiPriority w:val="29"/>
+    <w:rsid w:val="001D753A"/>
+    <w:rPr>
+      <w:i/>
+      <w:iCs/>
+      <w:color w:val="000000" w:themeColor="text1"/>
+    </w:rPr>
+  </w:style>
+  <w:style w:type="paragraph" w:styleId="IntenseQuote">
+    <w:name w:val="Intense Quote"/>
+    <w:basedOn w:val="Normal"/>
+    <w:next w:val="Normal"/>
+    <w:link w:val="IntenseQuoteChar"/>
+    <w:uiPriority w:val="30"/>
+    <w:qFormat/>
+    <w:rsid w:val="001D753A"/>
+    <w:pPr>
+      <w:pBdr>
+        <w:bottom w:val="single" w:sz="4" w:space="4" w:color="4F81BD" w:themeColor="accent1"/>
+      </w:pBdr>
+      <w:spacing w:before="200" w:after="280"/>
+      <w:ind w:left="936" w:right="936"/>
+    </w:pPr>
+    <w:rPr>
+      <w:b/>
+      <w:bCs/>
+      <w:i/>
+      <w:iCs/>
+      <w:color w:val="4F81BD" w:themeColor="accent1"/>
+    </w:rPr>
+  </w:style>
+  <w:style w:type="character" w:customStyle="1" w:styleId="IntenseQuoteChar">
+    <w:name w:val="Intense Quote Char"/>
+    <w:basedOn w:val="DefaultParagraphFont"/>
+    <w:link w:val="IntenseQuote"/>
+    <w:uiPriority w:val="30"/>
+    <w:rsid w:val="001D753A"/>
+    <w:rPr>
+      <w:b/>
+      <w:bCs/>
+      <w:i/>
+      <w:iCs/>
+      <w:color w:val="4F81BD" w:themeColor="accent1"/>
+    </w:rPr>
+  </w:style>
+  <w:style w:type="character" w:styleId="SubtleEmphasis">
+    <w:name w:val="Subtle Emphasis"/>
+    <w:basedOn w:val="DefaultParagraphFont"/>
+    <w:uiPriority w:val="19"/>
+    <w:qFormat/>
+    <w:rsid w:val="001D753A"/>
+    <w:rPr>
+      <w:i/>
+      <w:iCs/>
+      <w:color w:val="808080" w:themeColor="text1" w:themeTint="7F"/>
+    </w:rPr>
+  </w:style>
+  <w:style w:type="character" w:styleId="IntenseEmphasis">
+    <w:name w:val="Intense Emphasis"/>
+    <w:basedOn w:val="DefaultParagraphFont"/>
+    <w:uiPriority w:val="21"/>
+    <w:qFormat/>
+    <w:rsid w:val="001D753A"/>
+    <w:rPr>
+      <w:b/>
+      <w:bCs/>
+      <w:i/>
+      <w:iCs/>
+      <w:color w:val="4F81BD" w:themeColor="accent1"/>
+    </w:rPr>
+  </w:style>
+  <w:style w:type="character" w:styleId="SubtleReference">
+    <w:name w:val="Subtle Reference"/>
+    <w:basedOn w:val="DefaultParagraphFont"/>
+    <w:uiPriority w:val="31"/>
+    <w:qFormat/>
+    <w:rsid w:val="001D753A"/>
+    <w:rPr>
+      <w:smallCaps/>
+      <w:color w:val="C0504D" w:themeColor="accent2"/>
+      <w:u w:val="single"/>
+    </w:rPr>
+  </w:style>
+  <w:style w:type="character" w:styleId="IntenseReference">
+    <w:name w:val="Intense Reference"/>
+    <w:basedOn w:val="DefaultParagraphFont"/>
+    <w:uiPriority w:val="32"/>
+    <w:qFormat/>
+    <w:rsid w:val="001D753A"/>
+    <w:rPr>
+      <w:b/>
+      <w:bCs/>
+      <w:smallCaps/>
+      <w:color w:val="C0504D" w:themeColor="accent2"/>
+      <w:spacing w:val="5"/>
+      <w:u w:val="single"/>
+    </w:rPr>
+  </w:style>
+  <w:style w:type="character" w:styleId="BookTitle">
+    <w:name w:val="Book Title"/>
+    <w:basedOn w:val="DefaultParagraphFont"/>
+    <w:uiPriority w:val="33"/>
+    <w:qFormat/>
+    <w:rsid w:val="001D753A"/>
+    <w:rPr>
+      <w:b/>
+      <w:bCs/>
+      <w:smallCaps/>
+      <w:spacing w:val="5"/>
+    </w:rPr>
+  </w:style>
+  <w:style w:type="paragraph" w:styleId="TOCHeading">
+    <w:name w:val="TOC Heading"/>
+    <w:basedOn w:val="Heading1"/>
+    <w:next w:val="Normal"/>
+    <w:uiPriority w:val="39"/>
     <w:semiHidden/>
     <w:unhideWhenUsed/>
-    <w:tblPr>
-      <w:tblInd w:w="0" w:type="dxa"/>
-      <w:tblCellMar>
-        <w:top w:w="0" w:type="dxa"/>
-        <w:left w:w="108" w:type="dxa"/>
-        <w:bottom w:w="0" w:type="dxa"/>
-        <w:right w:w="108" w:type="dxa"/>
-      </w:tblCellMar>
-    </w:tblPr>
-  </w:style>
-  <w:style w:type="numbering" w:default="1" w:styleId="NoList">
-    <w:name w:val="No List"/>
-    <w:uiPriority w:val="99"/>
-    <w:semiHidden/>
-    <w:unhideWhenUsed/>
+    <w:qFormat/>
+    <w:rsid w:val="001D753A"/>
+    <w:pPr>
+      <w:outlineLvl w:val="9"/>
+    </w:pPr>
   </w:style>
 </w:styles>
 </file>

</xml_diff>